<commit_message>
Add more system diagrams
</commit_message>
<xml_diff>
--- a/software/README.docx
+++ b/software/README.docx
@@ -1,13 +1,13 @@
 
 <file path=word/document.xml><?xml version="1.0" encoding="utf-8"?>
-<w:document xmlns:wpc="http://schemas.microsoft.com/office/word/2010/wordprocessingCanvas" xmlns:cx="http://schemas.microsoft.com/office/drawing/2014/chartex" xmlns:cx1="http://schemas.microsoft.com/office/drawing/2015/9/8/chartex" xmlns:cx2="http://schemas.microsoft.com/office/drawing/2015/10/21/chartex" xmlns:cx3="http://schemas.microsoft.com/office/drawing/2016/5/9/chartex" xmlns:cx4="http://schemas.microsoft.com/office/drawing/2016/5/10/chartex" xmlns:cx5="http://schemas.microsoft.com/office/drawing/2016/5/11/chartex" xmlns:cx6="http://schemas.microsoft.com/office/drawing/2016/5/12/chartex" xmlns:cx7="http://schemas.microsoft.com/office/drawing/2016/5/13/chartex" xmlns:cx8="http://schemas.microsoft.com/office/drawing/2016/5/14/chartex" xmlns:mc="http://schemas.openxmlformats.org/markup-compatibility/2006" xmlns:aink="http://schemas.microsoft.com/office/drawing/2016/ink" xmlns:am3d="http://schemas.microsoft.com/office/drawing/2017/model3d" xmlns:o="urn:schemas-microsoft-com:office:office" xmlns:oel="http://schemas.microsoft.com/office/2019/extlst" xmlns:r="http://schemas.openxmlformats.org/officeDocument/2006/relationships" xmlns:m="http://schemas.openxmlformats.org/officeDocument/2006/math" xmlns:v="urn:schemas-microsoft-com:vml" xmlns:wp14="http://schemas.microsoft.com/office/word/2010/wordprocessingDrawing" xmlns:wp="http://schemas.openxmlformats.org/drawingml/2006/wordprocessingDrawing" xmlns:w10="urn:schemas-microsoft-com:office:word" xmlns:w="http://schemas.openxmlformats.org/wordprocessingml/2006/main" xmlns:w14="http://schemas.microsoft.com/office/word/2010/wordml" xmlns:w15="http://schemas.microsoft.com/office/word/2012/wordml" xmlns:w16cex="http://schemas.microsoft.com/office/word/2018/wordml/cex" xmlns:w16cid="http://schemas.microsoft.com/office/word/2016/wordml/cid" xmlns:w16="http://schemas.microsoft.com/office/word/2018/wordml" xmlns:w16du="http://schemas.microsoft.com/office/word/2023/wordml/word16du" xmlns:w16sdtdh="http://schemas.microsoft.com/office/word/2020/wordml/sdtdatahash" xmlns:w16sdtfl="http://schemas.microsoft.com/office/word/2024/wordml/sdtformatlock" xmlns:w16se="http://schemas.microsoft.com/office/word/2015/wordml/symex" xmlns:wpg="http://schemas.microsoft.com/office/word/2010/wordprocessingGroup" xmlns:wpi="http://schemas.microsoft.com/office/word/2010/wordprocessingInk" xmlns:wne="http://schemas.microsoft.com/office/word/2006/wordml" xmlns:wps="http://schemas.microsoft.com/office/word/2010/wordprocessingShape" mc:Ignorable="w14 w15 w16se w16cid w16 w16cex w16sdtdh w16sdtfl w16du wp14">
+<w:document xmlns:w="http://schemas.openxmlformats.org/wordprocessingml/2006/main" xmlns:m="http://schemas.openxmlformats.org/officeDocument/2006/math" xmlns:r="http://schemas.openxmlformats.org/officeDocument/2006/relationships" xmlns:o="urn:schemas-microsoft-com:office:office" xmlns:v="urn:schemas-microsoft-com:vml" xmlns:w10="urn:schemas-microsoft-com:office:word" xmlns:a="http://schemas.openxmlformats.org/drawingml/2006/main" xmlns:pic="http://schemas.openxmlformats.org/drawingml/2006/picture" xmlns:wp="http://schemas.openxmlformats.org/drawingml/2006/wordprocessingDrawing">
   <w:body>
     <w:p>
       <w:pPr>
         <w:pStyle w:val="FirstParagraph"/>
       </w:pPr>
       <w:r>
-        <w:t>Talaria’s autonomous mail delivery robot is built in two halves: the Navigator and Control Panel. The Navigator module is composed of a Raspberry Pi, the motor controller, and all navigation sensors such as LIDAR and motor encoders. Its primary purpose is to accept control commands from the Control Panel and navigate the SCUTTLE on the delivery route. The Control Panel module consists of another Raspberry Pi and a touchscreen, which serves as the interface for users to interact with the delivery system, primarily by planning and accepting deliveries.</w:t>
+        <w:t xml:space="preserve">Talaria’s autonomous mail delivery robot is built in two halves: the Navigator and Control Panel. The Navigator module is composed of a Raspberry Pi, the motor controller, and all navigation sensors such as LIDAR and motor encoders. Its primary purpose is to accept control commands from the Control Panel and navigate the SCUTTLE on the delivery route. The Control Panel module consists of another Raspberry Pi and a touchscreen, which serves as the interface for users to interact with the delivery system, primarily by planning and accepting deliveries.</w:t>
       </w:r>
     </w:p>
     <w:p>
@@ -19,7 +19,7 @@
           <w:b/>
           <w:bCs/>
         </w:rPr>
-        <w:t>In short:</w:t>
+        <w:t xml:space="preserve">In short:</w:t>
       </w:r>
     </w:p>
     <w:p>
@@ -27,11 +27,11 @@
         <w:pStyle w:val="Compact"/>
         <w:numPr>
           <w:ilvl w:val="0"/>
-          <w:numId w:val="2"/>
+          <w:numId w:val="1001"/>
         </w:numPr>
       </w:pPr>
       <w:r>
-        <w:t>The Navigator is the brains of the SCUTTLE platform including all navigation sensors</w:t>
+        <w:t xml:space="preserve">The Navigator is the brains of the SCUTTLE platform including all navigation sensors</w:t>
       </w:r>
     </w:p>
     <w:p>
@@ -39,11 +39,11 @@
         <w:pStyle w:val="Compact"/>
         <w:numPr>
           <w:ilvl w:val="1"/>
-          <w:numId w:val="3"/>
+          <w:numId w:val="1002"/>
         </w:numPr>
       </w:pPr>
       <w:r>
-        <w:t>The Navigator API is the surface used for high-level navigation commands</w:t>
+        <w:t xml:space="preserve">The Navigator API is the surface used for high-level navigation commands</w:t>
       </w:r>
     </w:p>
     <w:p>
@@ -51,11 +51,11 @@
         <w:pStyle w:val="Compact"/>
         <w:numPr>
           <w:ilvl w:val="1"/>
-          <w:numId w:val="3"/>
+          <w:numId w:val="1002"/>
         </w:numPr>
       </w:pPr>
       <w:r>
-        <w:t>The Navigator Controller is the control loop that uses sensors and motors to move between waypoints</w:t>
+        <w:t xml:space="preserve">The Navigator Controller is the control loop that uses sensors and motors to move between waypoints</w:t>
       </w:r>
     </w:p>
     <w:p>
@@ -63,11 +63,11 @@
         <w:pStyle w:val="Compact"/>
         <w:numPr>
           <w:ilvl w:val="0"/>
-          <w:numId w:val="2"/>
+          <w:numId w:val="1001"/>
         </w:numPr>
       </w:pPr>
       <w:r>
-        <w:t>The Control Panel is the primary interface between the user and the robot</w:t>
+        <w:t xml:space="preserve">The Control Panel is the primary interface between the user and the robot</w:t>
       </w:r>
     </w:p>
     <w:p>
@@ -81,40 +81,115 @@
           <w:i/>
           <w:iCs/>
         </w:rPr>
-        <w:lastRenderedPageBreak/>
-        <w:t>Figure 1:</w:t>
+        <w:t xml:space="preserve">Figure 1:</w:t>
       </w:r>
       <w:r>
         <w:rPr>
           <w:i/>
           <w:iCs/>
         </w:rPr>
-        <w:t xml:space="preserve"> High-level sequence of events for the delivery system.</w:t>
-      </w:r>
-      <w:r>
-        <w:t xml:space="preserve"> </w:t>
-      </w:r>
-      <w:r>
-        <w:rPr>
-          <w:noProof/>
-        </w:rPr>
+        <w:t xml:space="preserve"> </w:t>
+      </w:r>
+      <w:r>
+        <w:rPr>
+          <w:i/>
+          <w:iCs/>
+        </w:rPr>
+        <w:t xml:space="preserve">High-level sequence of system events.</w:t>
+      </w:r>
+      <w:r>
+        <w:t xml:space="preserve"> </w:t>
+      </w:r>
+      <w:r>
         <w:drawing>
-          <wp:inline distT="0" distB="0" distL="0" distR="0" wp14:anchorId="0D6A4BD7" wp14:editId="41EC1CC2">
-            <wp:extent cx="5334000" cy="6467496"/>
-            <wp:effectExtent l="0" t="0" r="0" b="0"/>
-            <wp:docPr id="21" name="Picture"/>
-            <wp:cNvGraphicFramePr/>
-            <a:graphic xmlns:a="http://schemas.openxmlformats.org/drawingml/2006/main">
+          <wp:inline>
+            <wp:extent cx="5334000" cy="7849889"/>
+            <wp:effectExtent b="0" l="0" r="0" t="0"/>
+            <wp:docPr descr="" title="" id="21" name="Picture"/>
+            <a:graphic>
               <a:graphicData uri="http://schemas.openxmlformats.org/drawingml/2006/picture">
-                <pic:pic xmlns:pic="http://schemas.openxmlformats.org/drawingml/2006/picture">
+                <pic:pic>
                   <pic:nvPicPr>
-                    <pic:cNvPr id="22" name="Picture" descr="./system-sequence.png"/>
+                    <pic:cNvPr descr="./user-flow.png" id="22" name="Picture"/>
                     <pic:cNvPicPr>
-                      <a:picLocks noChangeAspect="1" noChangeArrowheads="1"/>
+                      <a:picLocks noChangeArrowheads="1" noChangeAspect="1"/>
                     </pic:cNvPicPr>
                   </pic:nvPicPr>
                   <pic:blipFill>
-                    <a:blip r:embed="rId5"/>
+                    <a:blip r:embed="rId20"/>
+                    <a:stretch>
+                      <a:fillRect/>
+                    </a:stretch>
+                  </pic:blipFill>
+                  <pic:spPr bwMode="auto">
+                    <a:xfrm>
+                      <a:off x="0" y="0"/>
+                      <a:ext cx="5334000" cy="7849889"/>
+                    </a:xfrm>
+                    <a:prstGeom prst="rect">
+                      <a:avLst/>
+                    </a:prstGeom>
+                    <a:noFill/>
+                    <a:ln w="9525">
+                      <a:noFill/>
+                      <a:headEnd/>
+                      <a:tailEnd/>
+                    </a:ln>
+                  </pic:spPr>
+                </pic:pic>
+              </a:graphicData>
+            </a:graphic>
+          </wp:inline>
+        </w:drawing>
+      </w:r>
+    </w:p>
+    <w:p>
+      <w:pPr>
+        <w:pStyle w:val="BodyText"/>
+      </w:pPr>
+      <w:r>
+        <w:rPr>
+          <w:b/>
+          <w:bCs/>
+          <w:i/>
+          <w:iCs/>
+        </w:rPr>
+        <w:t xml:space="preserve">Figure 2:</w:t>
+      </w:r>
+      <w:r>
+        <w:rPr>
+          <w:i/>
+          <w:iCs/>
+        </w:rPr>
+        <w:t xml:space="preserve"> </w:t>
+      </w:r>
+      <w:r>
+        <w:rPr>
+          <w:i/>
+          <w:iCs/>
+        </w:rPr>
+        <w:t xml:space="preserve">Communication sequence for the delivery system.</w:t>
+      </w:r>
+      <w:r>
+        <w:t xml:space="preserve"> </w:t>
+      </w:r>
+      <w:r>
+        <w:drawing>
+          <wp:inline>
+            <wp:extent cx="5334000" cy="6467496"/>
+            <wp:effectExtent b="0" l="0" r="0" t="0"/>
+            <wp:docPr descr="" title="" id="24" name="Picture"/>
+            <a:graphic>
+              <a:graphicData uri="http://schemas.openxmlformats.org/drawingml/2006/picture">
+                <pic:pic>
+                  <pic:nvPicPr>
+                    <pic:cNvPr descr="./system-sequence.png" id="25" name="Picture"/>
+                    <pic:cNvPicPr>
+                      <a:picLocks noChangeArrowheads="1" noChangeAspect="1"/>
+                    </pic:cNvPicPr>
+                  </pic:nvPicPr>
+                  <pic:blipFill>
+                    <a:blip r:embed="rId23"/>
                     <a:stretch>
                       <a:fillRect/>
                     </a:stretch>
@@ -141,13 +216,13 @@
         </w:drawing>
       </w:r>
     </w:p>
+    <w:bookmarkStart w:id="32" w:name="navigator"/>
     <w:p>
       <w:pPr>
         <w:pStyle w:val="Heading1"/>
       </w:pPr>
-      <w:bookmarkStart w:id="0" w:name="navigator"/>
-      <w:r>
-        <w:t>Navigator</w:t>
+      <w:r>
+        <w:t xml:space="preserve">Navigator</w:t>
       </w:r>
     </w:p>
     <w:p>
@@ -155,11 +230,11 @@
         <w:pStyle w:val="Compact"/>
         <w:numPr>
           <w:ilvl w:val="0"/>
-          <w:numId w:val="4"/>
+          <w:numId w:val="1003"/>
         </w:numPr>
       </w:pPr>
       <w:r>
-        <w:t>Receives commands from Control Panel</w:t>
+        <w:t xml:space="preserve">Receives commands from Control Panel</w:t>
       </w:r>
     </w:p>
     <w:p>
@@ -167,11 +242,11 @@
         <w:pStyle w:val="Compact"/>
         <w:numPr>
           <w:ilvl w:val="0"/>
-          <w:numId w:val="4"/>
+          <w:numId w:val="1003"/>
         </w:numPr>
       </w:pPr>
       <w:r>
-        <w:t>Stores floor map, rooms, and available bins</w:t>
+        <w:t xml:space="preserve">Stores floor map, rooms, and available bins</w:t>
       </w:r>
     </w:p>
     <w:p>
@@ -179,11 +254,11 @@
         <w:pStyle w:val="Compact"/>
         <w:numPr>
           <w:ilvl w:val="0"/>
-          <w:numId w:val="4"/>
+          <w:numId w:val="1003"/>
         </w:numPr>
       </w:pPr>
       <w:r>
-        <w:t>Determines most efficient order of stops</w:t>
+        <w:t xml:space="preserve">Determines most efficient order of stops</w:t>
       </w:r>
     </w:p>
     <w:p>
@@ -191,11 +266,11 @@
         <w:pStyle w:val="Compact"/>
         <w:numPr>
           <w:ilvl w:val="0"/>
-          <w:numId w:val="4"/>
+          <w:numId w:val="1003"/>
         </w:numPr>
       </w:pPr>
       <w:r>
-        <w:t>Plans ideal driving route</w:t>
+        <w:t xml:space="preserve">Plans ideal driving route</w:t>
       </w:r>
     </w:p>
     <w:p>
@@ -203,21 +278,20 @@
         <w:pStyle w:val="Compact"/>
         <w:numPr>
           <w:ilvl w:val="0"/>
-          <w:numId w:val="4"/>
+          <w:numId w:val="1003"/>
         </w:numPr>
       </w:pPr>
       <w:r>
-        <w:lastRenderedPageBreak/>
-        <w:t>Controls motors while avoiding obstacles using feedback from LIDAR and encoders</w:t>
-      </w:r>
-    </w:p>
+        <w:t xml:space="preserve">Controls motors while avoiding obstacles using feedback from LIDAR and encoders</w:t>
+      </w:r>
+    </w:p>
+    <w:bookmarkStart w:id="26" w:name="api"/>
     <w:p>
       <w:pPr>
         <w:pStyle w:val="Heading2"/>
       </w:pPr>
-      <w:bookmarkStart w:id="1" w:name="floor-maps"/>
-      <w:r>
-        <w:t>Floor Maps</w:t>
+      <w:r>
+        <w:t xml:space="preserve">API</w:t>
       </w:r>
     </w:p>
     <w:p>
@@ -225,7 +299,25 @@
         <w:pStyle w:val="FirstParagraph"/>
       </w:pPr>
       <w:r>
-        <w:t>Floor maps define the layout of a mail floor, which is used for path planning and some static obstacle avoidance. They are stored in a custom file format that encodes paths between points of delivery, referred to as stops.</w:t>
+        <w:t xml:space="preserve">The Navigator API acts as a layer between the Control Panel and the robot control loop. The interface itself is agnostic of any particular protocol, but for the Talaria mail system it is implemented using HTTP via an Ethernet cable between the two Raspberry Pis.</w:t>
+      </w:r>
+    </w:p>
+    <w:bookmarkEnd w:id="26"/>
+    <w:bookmarkStart w:id="31" w:name="floor-maps"/>
+    <w:p>
+      <w:pPr>
+        <w:pStyle w:val="Heading2"/>
+      </w:pPr>
+      <w:r>
+        <w:t xml:space="preserve">Floor Maps</w:t>
+      </w:r>
+    </w:p>
+    <w:p>
+      <w:pPr>
+        <w:pStyle w:val="FirstParagraph"/>
+      </w:pPr>
+      <w:r>
+        <w:t xml:space="preserve">Floor maps define the layout of a mail floor, which is used for path planning and some static obstacle avoidance. They are stored in a custom file format that encodes paths between points of delivery, referred to as stops.</w:t>
       </w:r>
     </w:p>
     <w:p>
@@ -233,7 +325,7 @@
         <w:pStyle w:val="BodyText"/>
       </w:pPr>
       <w:r>
-        <w:t>Below is an example of a floor map:</w:t>
+        <w:t xml:space="preserve">Below is an example of a floor map:</w:t>
       </w:r>
     </w:p>
     <w:p>
@@ -244,7 +336,7 @@
         <w:rPr>
           <w:rStyle w:val="KeywordTok"/>
         </w:rPr>
-        <w:t>[Meta]</w:t>
+        <w:t xml:space="preserve">[Meta]</w:t>
       </w:r>
       <w:r>
         <w:br/>
@@ -253,7 +345,7 @@
         <w:rPr>
           <w:rStyle w:val="DataTypeTok"/>
         </w:rPr>
-        <w:t>Small Test A</w:t>
+        <w:t xml:space="preserve">Small Test A</w:t>
       </w:r>
       <w:r>
         <w:br/>
@@ -262,7 +354,7 @@
         <w:rPr>
           <w:rStyle w:val="DataTypeTok"/>
         </w:rPr>
-        <w:t>77411ACA-B73D-4B02-AB38-4433573A5522</w:t>
+        <w:t xml:space="preserve">77411ACA-B73D-4B02-AB38-4433573A5522</w:t>
       </w:r>
       <w:r>
         <w:br/>
@@ -274,7 +366,7 @@
         <w:rPr>
           <w:rStyle w:val="KeywordTok"/>
         </w:rPr>
-        <w:t>[Rooms]</w:t>
+        <w:t xml:space="preserve">[Rooms]</w:t>
       </w:r>
       <w:r>
         <w:br/>
@@ -283,7 +375,7 @@
         <w:rPr>
           <w:rStyle w:val="DataTypeTok"/>
         </w:rPr>
-        <w:t>mail: Mail Room</w:t>
+        <w:t xml:space="preserve">mail: Mail Room</w:t>
       </w:r>
       <w:r>
         <w:br/>
@@ -292,7 +384,7 @@
         <w:rPr>
           <w:rStyle w:val="DataTypeTok"/>
         </w:rPr>
-        <w:t>room1: Room 1</w:t>
+        <w:t xml:space="preserve">room1: Room 1</w:t>
       </w:r>
       <w:r>
         <w:br/>
@@ -301,7 +393,7 @@
         <w:rPr>
           <w:rStyle w:val="DataTypeTok"/>
         </w:rPr>
-        <w:t>room2: Room 2</w:t>
+        <w:t xml:space="preserve">room2: Room 2</w:t>
       </w:r>
       <w:r>
         <w:br/>
@@ -310,7 +402,7 @@
         <w:rPr>
           <w:rStyle w:val="DataTypeTok"/>
         </w:rPr>
-        <w:t>room3: Room 3</w:t>
+        <w:t xml:space="preserve">room3: Room 3</w:t>
       </w:r>
       <w:r>
         <w:br/>
@@ -322,7 +414,7 @@
         <w:rPr>
           <w:rStyle w:val="KeywordTok"/>
         </w:rPr>
-        <w:t>[Nodes]</w:t>
+        <w:t xml:space="preserve">[Nodes]</w:t>
       </w:r>
       <w:r>
         <w:br/>
@@ -331,7 +423,7 @@
         <w:rPr>
           <w:rStyle w:val="DataTypeTok"/>
         </w:rPr>
-        <w:t>mail: 2, 3</w:t>
+        <w:t xml:space="preserve">mail: 2, 3</w:t>
       </w:r>
       <w:r>
         <w:br/>
@@ -340,7 +432,7 @@
         <w:rPr>
           <w:rStyle w:val="DataTypeTok"/>
         </w:rPr>
-        <w:t>j1: 7, 5</w:t>
+        <w:t xml:space="preserve">j1: 7, 5</w:t>
       </w:r>
       <w:r>
         <w:br/>
@@ -349,7 +441,7 @@
         <w:rPr>
           <w:rStyle w:val="DataTypeTok"/>
         </w:rPr>
-        <w:t>room1: 4, 6</w:t>
+        <w:t xml:space="preserve">room1: 4, 6</w:t>
       </w:r>
       <w:r>
         <w:br/>
@@ -358,7 +450,7 @@
         <w:rPr>
           <w:rStyle w:val="DataTypeTok"/>
         </w:rPr>
-        <w:t>j2: 7, 6</w:t>
+        <w:t xml:space="preserve">j2: 7, 6</w:t>
       </w:r>
       <w:r>
         <w:br/>
@@ -367,7 +459,7 @@
         <w:rPr>
           <w:rStyle w:val="DataTypeTok"/>
         </w:rPr>
-        <w:t>room2: 7, 8</w:t>
+        <w:t xml:space="preserve">room2: 7, 8</w:t>
       </w:r>
       <w:r>
         <w:br/>
@@ -376,7 +468,7 @@
         <w:rPr>
           <w:rStyle w:val="DataTypeTok"/>
         </w:rPr>
-        <w:t>room3: 10.5, 3</w:t>
+        <w:t xml:space="preserve">room3: 10.5, 3</w:t>
       </w:r>
       <w:r>
         <w:br/>
@@ -388,7 +480,7 @@
         <w:rPr>
           <w:rStyle w:val="KeywordTok"/>
         </w:rPr>
-        <w:t>[Paths]</w:t>
+        <w:t xml:space="preserve">[Paths]</w:t>
       </w:r>
       <w:r>
         <w:br/>
@@ -397,7 +489,7 @@
         <w:rPr>
           <w:rStyle w:val="DataTypeTok"/>
         </w:rPr>
-        <w:t>mail &gt; j1: H 7</w:t>
+        <w:t xml:space="preserve">mail &gt; j1: H 7</w:t>
       </w:r>
       <w:r>
         <w:br/>
@@ -406,7 +498,7 @@
         <w:rPr>
           <w:rStyle w:val="DataTypeTok"/>
         </w:rPr>
-        <w:t>j1 &gt; room1: H 4</w:t>
+        <w:t xml:space="preserve">j1 &gt; room1: H 4</w:t>
       </w:r>
       <w:r>
         <w:br/>
@@ -415,7 +507,7 @@
         <w:rPr>
           <w:rStyle w:val="DataTypeTok"/>
         </w:rPr>
-        <w:t>j1 &gt; j2:</w:t>
+        <w:t xml:space="preserve">j1 &gt; j2:</w:t>
       </w:r>
       <w:r>
         <w:br/>
@@ -424,7 +516,7 @@
         <w:rPr>
           <w:rStyle w:val="DataTypeTok"/>
         </w:rPr>
-        <w:t>j2 &gt; room2:</w:t>
+        <w:t xml:space="preserve">j2 &gt; room2:</w:t>
       </w:r>
       <w:r>
         <w:br/>
@@ -433,7 +525,7 @@
         <w:rPr>
           <w:rStyle w:val="DataTypeTok"/>
         </w:rPr>
-        <w:t>j2 &gt; room3: H 10.5</w:t>
+        <w:t xml:space="preserve">j2 &gt; room3: H 10.5</w:t>
       </w:r>
       <w:r>
         <w:br/>
@@ -442,7 +534,7 @@
         <w:rPr>
           <w:rStyle w:val="DataTypeTok"/>
         </w:rPr>
-        <w:t>mail &gt; room3: c 4,-2 8.530415,-3e-7 8.530415,-3e-7</w:t>
+        <w:t xml:space="preserve">mail &gt; room3: c 4,-2 8.530415,-3e-7 8.530415,-3e-7</w:t>
       </w:r>
     </w:p>
     <w:p>
@@ -450,7 +542,7 @@
         <w:pStyle w:val="FirstParagraph"/>
       </w:pPr>
       <w:r>
-        <w:t>The format is composed of four sections:</w:t>
+        <w:t xml:space="preserve">The format is composed of four sections:</w:t>
       </w:r>
     </w:p>
     <w:p>
@@ -458,17 +550,17 @@
         <w:pStyle w:val="Compact"/>
         <w:numPr>
           <w:ilvl w:val="0"/>
-          <w:numId w:val="5"/>
+          <w:numId w:val="1004"/>
         </w:numPr>
       </w:pPr>
       <w:r>
         <w:rPr>
           <w:rStyle w:val="VerbatimChar"/>
         </w:rPr>
-        <w:t>Meta</w:t>
-      </w:r>
-      <w:r>
-        <w:t>: Floor plan name and unique ID</w:t>
+        <w:t xml:space="preserve">Meta</w:t>
+      </w:r>
+      <w:r>
+        <w:t xml:space="preserve">: Floor plan name and unique ID</w:t>
       </w:r>
     </w:p>
     <w:p>
@@ -476,17 +568,17 @@
         <w:pStyle w:val="Compact"/>
         <w:numPr>
           <w:ilvl w:val="0"/>
-          <w:numId w:val="5"/>
+          <w:numId w:val="1004"/>
         </w:numPr>
       </w:pPr>
       <w:r>
         <w:rPr>
           <w:rStyle w:val="VerbatimChar"/>
         </w:rPr>
-        <w:t>Rooms</w:t>
-      </w:r>
-      <w:r>
-        <w:t>: All available rooms on this floor, where the first room is assumed to be Home</w:t>
+        <w:t xml:space="preserve">Rooms</w:t>
+      </w:r>
+      <w:r>
+        <w:t xml:space="preserve">: All available rooms on this floor, where the first room is assumed to be Home</w:t>
       </w:r>
     </w:p>
     <w:p>
@@ -494,17 +586,17 @@
         <w:pStyle w:val="Compact"/>
         <w:numPr>
           <w:ilvl w:val="0"/>
-          <w:numId w:val="5"/>
+          <w:numId w:val="1004"/>
         </w:numPr>
       </w:pPr>
       <w:r>
         <w:rPr>
           <w:rStyle w:val="VerbatimChar"/>
         </w:rPr>
-        <w:t>Nodes</w:t>
-      </w:r>
-      <w:r>
-        <w:t>: Defines all rooms and junctions</w:t>
+        <w:t xml:space="preserve">Nodes</w:t>
+      </w:r>
+      <w:r>
+        <w:t xml:space="preserve">: Defines all rooms and junctions</w:t>
       </w:r>
     </w:p>
     <w:p>
@@ -512,17 +604,17 @@
         <w:pStyle w:val="Compact"/>
         <w:numPr>
           <w:ilvl w:val="0"/>
-          <w:numId w:val="5"/>
+          <w:numId w:val="1004"/>
         </w:numPr>
       </w:pPr>
       <w:r>
         <w:rPr>
           <w:rStyle w:val="VerbatimChar"/>
         </w:rPr>
-        <w:t>Paths</w:t>
-      </w:r>
-      <w:r>
-        <w:t>: Defines connections between nodes</w:t>
+        <w:t xml:space="preserve">Paths</w:t>
+      </w:r>
+      <w:r>
+        <w:t xml:space="preserve">: Defines connections between nodes</w:t>
       </w:r>
     </w:p>
     <w:p>
@@ -530,25 +622,34 @@
         <w:pStyle w:val="FirstParagraph"/>
       </w:pPr>
       <w:r>
-        <w:t xml:space="preserve">The </w:t>
+        <w:t xml:space="preserve">The</w:t>
+      </w:r>
+      <w:r>
+        <w:t xml:space="preserve"> </w:t>
       </w:r>
       <w:r>
         <w:rPr>
           <w:rStyle w:val="VerbatimChar"/>
         </w:rPr>
-        <w:t>Rooms</w:t>
-      </w:r>
-      <w:r>
-        <w:t xml:space="preserve"> section is used to specify which nodes are rooms by assigning a name to each room. This, along with the floor plan metadata, is the only data provided to the Control Panel (via </w:t>
+        <w:t xml:space="preserve">Rooms</w:t>
+      </w:r>
+      <w:r>
+        <w:t xml:space="preserve"> </w:t>
+      </w:r>
+      <w:r>
+        <w:t xml:space="preserve">section is used to specify which nodes are rooms by assigning a name to each room. This, along with the floor plan metadata, is the only data provided to the Control Panel (via</w:t>
+      </w:r>
+      <w:r>
+        <w:t xml:space="preserve"> </w:t>
       </w:r>
       <w:r>
         <w:rPr>
           <w:rStyle w:val="VerbatimChar"/>
         </w:rPr>
-        <w:t>GET /possibleRoute</w:t>
-      </w:r>
-      <w:r>
-        <w:t>).</w:t>
+        <w:t xml:space="preserve">GET /possibleRoute</w:t>
+      </w:r>
+      <w:r>
+        <w:t xml:space="preserve">).</w:t>
       </w:r>
     </w:p>
     <w:p>
@@ -556,26 +657,37 @@
         <w:pStyle w:val="BodyText"/>
       </w:pPr>
       <w:r>
-        <w:lastRenderedPageBreak/>
-        <w:t xml:space="preserve">The </w:t>
+        <w:t xml:space="preserve">The</w:t>
+      </w:r>
+      <w:r>
+        <w:t xml:space="preserve"> </w:t>
       </w:r>
       <w:r>
         <w:rPr>
           <w:rStyle w:val="VerbatimChar"/>
         </w:rPr>
-        <w:t>Nodes</w:t>
-      </w:r>
-      <w:r>
-        <w:t xml:space="preserve"> and </w:t>
+        <w:t xml:space="preserve">Nodes</w:t>
+      </w:r>
+      <w:r>
+        <w:t xml:space="preserve"> </w:t>
+      </w:r>
+      <w:r>
+        <w:t xml:space="preserve">and</w:t>
+      </w:r>
+      <w:r>
+        <w:t xml:space="preserve"> </w:t>
       </w:r>
       <w:r>
         <w:rPr>
           <w:rStyle w:val="VerbatimChar"/>
         </w:rPr>
-        <w:t>Paths</w:t>
-      </w:r>
-      <w:r>
-        <w:t xml:space="preserve"> sections together define a bi-directional graph that represents the navigatable paths between points of interest.</w:t>
+        <w:t xml:space="preserve">Paths</w:t>
+      </w:r>
+      <w:r>
+        <w:t xml:space="preserve"> </w:t>
+      </w:r>
+      <w:r>
+        <w:t xml:space="preserve">sections together define a bi-directional graph that represents the navigatable paths between points of interest.</w:t>
       </w:r>
     </w:p>
     <w:p>
@@ -583,7 +695,7 @@
         <w:pStyle w:val="BodyText"/>
       </w:pPr>
       <w:r>
-        <w:t>Nodes can either be rooms, as previously described, or as junctions that serve as intermediates between rooms. Junctions allow the path planning algorithm to skip over branches in the graph that connect only to rooms the robot does not need to stop at.</w:t>
+        <w:t xml:space="preserve">Nodes can either be rooms, as previously described, or as junctions that serve as intermediates between rooms. Junctions allow the path planning algorithm to skip over branches in the graph that connect only to rooms the robot does not need to stop at.</w:t>
       </w:r>
     </w:p>
     <w:p>
@@ -591,16 +703,19 @@
         <w:pStyle w:val="BodyText"/>
       </w:pPr>
       <w:r>
-        <w:t xml:space="preserve">In the floor map file, a node is defined with an ID, followed by a colon, followed by the global coordinates of the node: </w:t>
+        <w:t xml:space="preserve">In the floor map file, a node is defined with an ID, followed by a colon, followed by the global coordinates of the node:</w:t>
+      </w:r>
+      <w:r>
+        <w:t xml:space="preserve"> </w:t>
       </w:r>
       <w:r>
         <w:rPr>
           <w:rStyle w:val="VerbatimChar"/>
         </w:rPr>
-        <w:t>$nodeId: $x, $y</w:t>
-      </w:r>
-      <w:r>
-        <w:t>. These coordinates are intended to be in units of centimeters to reduce conversions, but in theory they can be specified in any length unit and converted at runtime.</w:t>
+        <w:t xml:space="preserve">$nodeId: $x, $y</w:t>
+      </w:r>
+      <w:r>
+        <w:t xml:space="preserve">. These coordinates are intended to be in units of centimeters to reduce conversions, but in theory they can be specified in any length unit and converted at runtime.</w:t>
       </w:r>
     </w:p>
     <w:p>
@@ -608,87 +723,123 @@
         <w:pStyle w:val="BodyText"/>
       </w:pPr>
       <w:r>
-        <w:t xml:space="preserve">Paths are defined by the starting node ID, a right angle bracket, the ending node ID, a colon, and an SVG path fragment: </w:t>
+        <w:t xml:space="preserve">Paths are defined by the starting node ID, a right angle bracket, the ending node ID, a colon, and an SVG path fragment:</w:t>
+      </w:r>
+      <w:r>
+        <w:t xml:space="preserve"> </w:t>
       </w:r>
       <w:r>
         <w:rPr>
           <w:rStyle w:val="VerbatimChar"/>
         </w:rPr>
-        <w:t>$startNodeId &gt; $endNodeId: $pathFragment</w:t>
-      </w:r>
-      <w:r>
-        <w:t xml:space="preserve">. The </w:t>
-      </w:r>
-      <w:hyperlink r:id="rId6">
+        <w:t xml:space="preserve">$startNodeId &gt; $endNodeId: $pathFragment</w:t>
+      </w:r>
+      <w:r>
+        <w:t xml:space="preserve">. The</w:t>
+      </w:r>
+      <w:r>
+        <w:t xml:space="preserve"> </w:t>
+      </w:r>
+      <w:hyperlink r:id="rId27">
         <w:r>
           <w:rPr>
             <w:rStyle w:val="Hyperlink"/>
           </w:rPr>
-          <w:t>SVG</w:t>
-        </w:r>
-        <w:r>
-          <w:rPr>
-            <w:rStyle w:val="Hyperlink"/>
-          </w:rPr>
-          <w:t xml:space="preserve"> path format</w:t>
+          <w:t xml:space="preserve">SVG path format</w:t>
         </w:r>
       </w:hyperlink>
       <w:r>
-        <w:t xml:space="preserve"> was selected for its efficiency and existing tooling. A full SVG path is generated by prepending a move command with the starting node coordinates and appending a line command with the ending node coordinates: </w:t>
+        <w:t xml:space="preserve"> </w:t>
+      </w:r>
+      <w:r>
+        <w:t xml:space="preserve">was selected for its efficiency and existing tooling. A full SVG path is generated by prepending a move command with the starting node coordinates and appending a line command with the ending node coordinates:</w:t>
+      </w:r>
+      <w:r>
+        <w:t xml:space="preserve"> </w:t>
       </w:r>
       <w:r>
         <w:rPr>
           <w:rStyle w:val="VerbatimChar"/>
         </w:rPr>
-        <w:t>M ${startNode.X} ${startNode.Y} $pathFragment L ${endNode.X} ${startNode.Y}</w:t>
-      </w:r>
-      <w:r>
-        <w:t xml:space="preserve">. This minimizes repetition of the node coordinates and allows simple, linear connections between nodes to be stored as empty strings. For example, </w:t>
+        <w:t xml:space="preserve">M ${startNode.X} ${startNode.Y} $pathFragment L ${endNode.X} ${startNode.Y}</w:t>
+      </w:r>
+      <w:r>
+        <w:t xml:space="preserve">. This minimizes repetition of the node coordinates and allows simple, linear connections between nodes to be stored as empty strings. For example,</w:t>
+      </w:r>
+      <w:r>
+        <w:t xml:space="preserve"> </w:t>
       </w:r>
       <w:r>
         <w:rPr>
           <w:rStyle w:val="VerbatimChar"/>
         </w:rPr>
-        <w:t>j1 &gt; j2:</w:t>
-      </w:r>
-      <w:r>
-        <w:t xml:space="preserve"> results in a vertical line connection between </w:t>
+        <w:t xml:space="preserve">j1 &gt; j2:</w:t>
+      </w:r>
+      <w:r>
+        <w:t xml:space="preserve"> </w:t>
+      </w:r>
+      <w:r>
+        <w:t xml:space="preserve">results in a vertical line connection between</w:t>
+      </w:r>
+      <w:r>
+        <w:t xml:space="preserve"> </w:t>
       </w:r>
       <w:r>
         <w:rPr>
           <w:rStyle w:val="VerbatimChar"/>
         </w:rPr>
-        <w:t>j1</w:t>
-      </w:r>
-      <w:r>
-        <w:t xml:space="preserve"> and </w:t>
+        <w:t xml:space="preserve">j1</w:t>
+      </w:r>
+      <w:r>
+        <w:t xml:space="preserve"> </w:t>
+      </w:r>
+      <w:r>
+        <w:t xml:space="preserve">and</w:t>
+      </w:r>
+      <w:r>
+        <w:t xml:space="preserve"> </w:t>
       </w:r>
       <w:r>
         <w:rPr>
           <w:rStyle w:val="VerbatimChar"/>
         </w:rPr>
-        <w:t>j2</w:t>
-      </w:r>
-      <w:r>
-        <w:t xml:space="preserve"> that is automatically corrected if the </w:t>
+        <w:t xml:space="preserve">j2</w:t>
+      </w:r>
+      <w:r>
+        <w:t xml:space="preserve"> </w:t>
+      </w:r>
+      <w:r>
+        <w:t xml:space="preserve">that is automatically corrected if the</w:t>
+      </w:r>
+      <w:r>
+        <w:t xml:space="preserve"> </w:t>
       </w:r>
       <w:r>
         <w:rPr>
           <w:rStyle w:val="VerbatimChar"/>
         </w:rPr>
-        <w:t>j1</w:t>
-      </w:r>
-      <w:r>
-        <w:t xml:space="preserve"> or </w:t>
+        <w:t xml:space="preserve">j1</w:t>
+      </w:r>
+      <w:r>
+        <w:t xml:space="preserve"> </w:t>
+      </w:r>
+      <w:r>
+        <w:t xml:space="preserve">or</w:t>
+      </w:r>
+      <w:r>
+        <w:t xml:space="preserve"> </w:t>
       </w:r>
       <w:r>
         <w:rPr>
           <w:rStyle w:val="VerbatimChar"/>
         </w:rPr>
-        <w:t>j2</w:t>
-      </w:r>
-      <w:r>
-        <w:t xml:space="preserve"> nodes are moved.</w:t>
+        <w:t xml:space="preserve">j2</w:t>
+      </w:r>
+      <w:r>
+        <w:t xml:space="preserve"> </w:t>
+      </w:r>
+      <w:r>
+        <w:t xml:space="preserve">nodes are moved.</w:t>
       </w:r>
     </w:p>
     <w:p>
@@ -702,39 +853,42 @@
           <w:i/>
           <w:iCs/>
         </w:rPr>
-        <w:t>Figure 2:</w:t>
+        <w:t xml:space="preserve">Figure 3:</w:t>
       </w:r>
       <w:r>
         <w:rPr>
           <w:i/>
           <w:iCs/>
         </w:rPr>
-        <w:t xml:space="preserve"> Visualization of the graph defined in the example floor plan. Stops are shown in green and junctions in red.</w:t>
-      </w:r>
-      <w:r>
-        <w:t xml:space="preserve"> </w:t>
-      </w:r>
-      <w:r>
-        <w:rPr>
-          <w:noProof/>
-        </w:rPr>
+        <w:t xml:space="preserve"> </w:t>
+      </w:r>
+      <w:r>
+        <w:rPr>
+          <w:i/>
+          <w:iCs/>
+        </w:rPr>
+        <w:t xml:space="preserve">Visualization of the graph defined in the example floor plan. Stops are shown in green and junctions in red.</w:t>
+      </w:r>
+      <w:r>
+        <w:t xml:space="preserve"> </w:t>
+      </w:r>
+      <w:r>
         <w:drawing>
-          <wp:inline distT="0" distB="0" distL="0" distR="0" wp14:anchorId="1A180FAA" wp14:editId="281DAC00">
+          <wp:inline>
             <wp:extent cx="5334000" cy="3519164"/>
-            <wp:effectExtent l="0" t="0" r="0" b="0"/>
-            <wp:docPr id="25" name="Picture"/>
-            <wp:cNvGraphicFramePr/>
-            <a:graphic xmlns:a="http://schemas.openxmlformats.org/drawingml/2006/main">
+            <wp:effectExtent b="0" l="0" r="0" t="0"/>
+            <wp:docPr descr="" title="" id="29" name="Picture"/>
+            <a:graphic>
               <a:graphicData uri="http://schemas.openxmlformats.org/drawingml/2006/picture">
-                <pic:pic xmlns:pic="http://schemas.openxmlformats.org/drawingml/2006/picture">
+                <pic:pic>
                   <pic:nvPicPr>
-                    <pic:cNvPr id="26" name="Picture" descr="image.png"/>
+                    <pic:cNvPr descr="example-floorplan-graph.png" id="30" name="Picture"/>
                     <pic:cNvPicPr>
-                      <a:picLocks noChangeAspect="1" noChangeArrowheads="1"/>
+                      <a:picLocks noChangeArrowheads="1" noChangeAspect="1"/>
                     </pic:cNvPicPr>
                   </pic:nvPicPr>
                   <pic:blipFill>
-                    <a:blip r:embed="rId7"/>
+                    <a:blip r:embed="rId28"/>
                     <a:stretch>
                       <a:fillRect/>
                     </a:stretch>
@@ -761,16 +915,15 @@
         </w:drawing>
       </w:r>
     </w:p>
+    <w:bookmarkEnd w:id="31"/>
+    <w:bookmarkEnd w:id="32"/>
+    <w:bookmarkStart w:id="33" w:name="control-panel"/>
     <w:p>
       <w:pPr>
         <w:pStyle w:val="Heading1"/>
       </w:pPr>
-      <w:bookmarkStart w:id="2" w:name="control-panel"/>
-      <w:bookmarkEnd w:id="0"/>
-      <w:bookmarkEnd w:id="1"/>
-      <w:r>
-        <w:lastRenderedPageBreak/>
-        <w:t>Control Panel</w:t>
+      <w:r>
+        <w:t xml:space="preserve">Control Panel</w:t>
       </w:r>
     </w:p>
     <w:p>
@@ -778,11 +931,11 @@
         <w:pStyle w:val="Compact"/>
         <w:numPr>
           <w:ilvl w:val="0"/>
-          <w:numId w:val="6"/>
+          <w:numId w:val="1005"/>
         </w:numPr>
       </w:pPr>
       <w:r>
-        <w:t>Sends commands to Navigator</w:t>
+        <w:t xml:space="preserve">Sends commands to Navigator</w:t>
       </w:r>
     </w:p>
     <w:p>
@@ -790,11 +943,11 @@
         <w:pStyle w:val="Compact"/>
         <w:numPr>
           <w:ilvl w:val="0"/>
-          <w:numId w:val="6"/>
+          <w:numId w:val="1005"/>
         </w:numPr>
       </w:pPr>
       <w:r>
-        <w:t>Asks delivery person to specify which bins contain mail for which rooms</w:t>
+        <w:t xml:space="preserve">Asks delivery person to specify which bins contain mail for which rooms</w:t>
       </w:r>
     </w:p>
     <w:p>
@@ -802,11 +955,11 @@
         <w:pStyle w:val="Compact"/>
         <w:numPr>
           <w:ilvl w:val="0"/>
-          <w:numId w:val="6"/>
+          <w:numId w:val="1005"/>
         </w:numPr>
       </w:pPr>
       <w:r>
-        <w:t>Shows a status message when bot is in transit</w:t>
+        <w:t xml:space="preserve">Shows a status message when bot is in transit</w:t>
       </w:r>
     </w:p>
     <w:p>
@@ -814,32 +967,51 @@
         <w:pStyle w:val="Compact"/>
         <w:numPr>
           <w:ilvl w:val="0"/>
-          <w:numId w:val="6"/>
+          <w:numId w:val="1005"/>
         </w:numPr>
       </w:pPr>
       <w:r>
-        <w:t>Allows recipients to tell the bot when they have finished retrieving their items</w:t>
-      </w:r>
-      <w:bookmarkEnd w:id="2"/>
-    </w:p>
+        <w:t xml:space="preserve">Allows recipients to tell the bot when they have finished retrieving their items</w:t>
+      </w:r>
+    </w:p>
+    <w:bookmarkEnd w:id="33"/>
     <w:sectPr>
       <w:footnotePr>
         <w:numRestart w:val="eachSect"/>
       </w:footnotePr>
-      <w:pgSz w:w="12240" w:h="15840"/>
-      <w:pgMar w:top="1440" w:right="1440" w:bottom="1440" w:left="1440" w:header="720" w:footer="720" w:gutter="0"/>
-      <w:cols w:space="720"/>
     </w:sectPr>
   </w:body>
 </w:document>
 </file>
 
+<file path=word/comments.xml><?xml version="1.0" encoding="utf-8"?>
+<w:comments xmlns:w="http://schemas.openxmlformats.org/wordprocessingml/2006/main" xmlns:m="http://schemas.openxmlformats.org/officeDocument/2006/math" xmlns:r="http://schemas.openxmlformats.org/officeDocument/2006/relationships" xmlns:o="urn:schemas-microsoft-com:office:office" xmlns:v="urn:schemas-microsoft-com:vml" xmlns:w10="urn:schemas-microsoft-com:office:word" xmlns:a="http://schemas.openxmlformats.org/drawingml/2006/main" xmlns:pic="http://schemas.openxmlformats.org/drawingml/2006/picture" xmlns:wp="http://schemas.openxmlformats.org/drawingml/2006/wordprocessingDrawing"/>
+</file>
+
+<file path=word/footnotes.xml><?xml version="1.0" encoding="utf-8"?>
+<w:footnotes xmlns:w="http://schemas.openxmlformats.org/wordprocessingml/2006/main" xmlns:m="http://schemas.openxmlformats.org/officeDocument/2006/math" xmlns:r="http://schemas.openxmlformats.org/officeDocument/2006/relationships" xmlns:o="urn:schemas-microsoft-com:office:office" xmlns:v="urn:schemas-microsoft-com:vml" xmlns:w10="urn:schemas-microsoft-com:office:word" xmlns:a="http://schemas.openxmlformats.org/drawingml/2006/main" xmlns:pic="http://schemas.openxmlformats.org/drawingml/2006/picture" xmlns:wp="http://schemas.openxmlformats.org/drawingml/2006/wordprocessingDrawing">
+  <w:footnote w:type="continuationSeparator" w:id="0">
+    <w:p>
+      <w:r>
+        <w:continuationSeparator/>
+      </w:r>
+    </w:p>
+  </w:footnote>
+  <w:footnote w:type="separator" w:id="-1">
+    <w:p>
+      <w:r>
+        <w:separator/>
+      </w:r>
+    </w:p>
+  </w:footnote>
+</w:footnotes>
+</file>
+
 <file path=word/numbering.xml><?xml version="1.0" encoding="utf-8"?>
-<w:numbering xmlns:wpc="http://schemas.microsoft.com/office/word/2010/wordprocessingCanvas" xmlns:cx="http://schemas.microsoft.com/office/drawing/2014/chartex" xmlns:cx1="http://schemas.microsoft.com/office/drawing/2015/9/8/chartex" xmlns:cx2="http://schemas.microsoft.com/office/drawing/2015/10/21/chartex" xmlns:cx3="http://schemas.microsoft.com/office/drawing/2016/5/9/chartex" xmlns:cx4="http://schemas.microsoft.com/office/drawing/2016/5/10/chartex" xmlns:cx5="http://schemas.microsoft.com/office/drawing/2016/5/11/chartex" xmlns:cx6="http://schemas.microsoft.com/office/drawing/2016/5/12/chartex" xmlns:cx7="http://schemas.microsoft.com/office/drawing/2016/5/13/chartex" xmlns:cx8="http://schemas.microsoft.com/office/drawing/2016/5/14/chartex" xmlns:mc="http://schemas.openxmlformats.org/markup-compatibility/2006" xmlns:aink="http://schemas.microsoft.com/office/drawing/2016/ink" xmlns:am3d="http://schemas.microsoft.com/office/drawing/2017/model3d" xmlns:o="urn:schemas-microsoft-com:office:office" xmlns:oel="http://schemas.microsoft.com/office/2019/extlst" xmlns:r="http://schemas.openxmlformats.org/officeDocument/2006/relationships" xmlns:m="http://schemas.openxmlformats.org/officeDocument/2006/math" xmlns:v="urn:schemas-microsoft-com:vml" xmlns:wp14="http://schemas.microsoft.com/office/word/2010/wordprocessingDrawing" xmlns:wp="http://schemas.openxmlformats.org/drawingml/2006/wordprocessingDrawing" xmlns:w10="urn:schemas-microsoft-com:office:word" xmlns:w="http://schemas.openxmlformats.org/wordprocessingml/2006/main" xmlns:w14="http://schemas.microsoft.com/office/word/2010/wordml" xmlns:w15="http://schemas.microsoft.com/office/word/2012/wordml" xmlns:w16cex="http://schemas.microsoft.com/office/word/2018/wordml/cex" xmlns:w16cid="http://schemas.microsoft.com/office/word/2016/wordml/cid" xmlns:w16="http://schemas.microsoft.com/office/word/2018/wordml" xmlns:w16du="http://schemas.microsoft.com/office/word/2023/wordml/word16du" xmlns:w16sdtdh="http://schemas.microsoft.com/office/word/2020/wordml/sdtdatahash" xmlns:w16sdtfl="http://schemas.microsoft.com/office/word/2024/wordml/sdtformatlock" xmlns:w16se="http://schemas.microsoft.com/office/word/2015/wordml/symex" xmlns:wpg="http://schemas.microsoft.com/office/word/2010/wordprocessingGroup" xmlns:wpi="http://schemas.microsoft.com/office/word/2010/wordprocessingInk" xmlns:wne="http://schemas.microsoft.com/office/word/2006/wordml" xmlns:wps="http://schemas.microsoft.com/office/word/2010/wordprocessingShape" mc:Ignorable="w14 w15 w16se w16cid w16 w16cex w16sdtdh w16sdtfl w16du wp14">
-  <w:abstractNum w:abstractNumId="0" w15:restartNumberingAfterBreak="0">
+<w:numbering xmlns:w="http://schemas.openxmlformats.org/wordprocessingml/2006/main">
+  <w:abstractNum w:abstractNumId="990">
     <w:nsid w:val="0000A990"/>
     <w:multiLevelType w:val="multilevel"/>
-    <w:tmpl w:val="9BA21E9A"/>
     <w:lvl w:ilvl="0">
       <w:numFmt w:val="bullet"/>
       <w:lvlText w:val=" "/>
@@ -913,10 +1085,9 @@
       </w:pPr>
     </w:lvl>
   </w:abstractNum>
-  <w:abstractNum w:abstractNumId="1" w15:restartNumberingAfterBreak="0">
+  <w:abstractNum w:abstractNumId="991">
     <w:nsid w:val="0000A991"/>
     <w:multiLevelType w:val="multilevel"/>
-    <w:tmpl w:val="5994F4D8"/>
     <w:lvl w:ilvl="0">
       <w:numFmt w:val="bullet"/>
       <w:lvlText w:val=""/>
@@ -1017,36 +1188,36 @@
       </w:rPr>
     </w:lvl>
   </w:abstractNum>
-  <w:num w:numId="1" w16cid:durableId="707071210">
-    <w:abstractNumId w:val="0"/>
+  <w:num w:numId="1000">
+    <w:abstractNumId w:val="990"/>
   </w:num>
-  <w:num w:numId="2" w16cid:durableId="1065226172">
-    <w:abstractNumId w:val="1"/>
+  <w:num w:numId="1001">
+    <w:abstractNumId w:val="991"/>
   </w:num>
-  <w:num w:numId="3" w16cid:durableId="264771171">
-    <w:abstractNumId w:val="1"/>
+  <w:num w:numId="1002">
+    <w:abstractNumId w:val="991"/>
   </w:num>
-  <w:num w:numId="4" w16cid:durableId="1382941301">
-    <w:abstractNumId w:val="1"/>
+  <w:num w:numId="1003">
+    <w:abstractNumId w:val="991"/>
   </w:num>
-  <w:num w:numId="5" w16cid:durableId="964773080">
-    <w:abstractNumId w:val="1"/>
+  <w:num w:numId="1004">
+    <w:abstractNumId w:val="991"/>
   </w:num>
-  <w:num w:numId="6" w16cid:durableId="209810185">
-    <w:abstractNumId w:val="1"/>
+  <w:num w:numId="1005">
+    <w:abstractNumId w:val="991"/>
   </w:num>
 </w:numbering>
 </file>
 
 <file path=word/styles.xml><?xml version="1.0" encoding="utf-8"?>
-<w:styles xmlns:mc="http://schemas.openxmlformats.org/markup-compatibility/2006" xmlns:r="http://schemas.openxmlformats.org/officeDocument/2006/relationships" xmlns:w="http://schemas.openxmlformats.org/wordprocessingml/2006/main" xmlns:w14="http://schemas.microsoft.com/office/word/2010/wordml" xmlns:w15="http://schemas.microsoft.com/office/word/2012/wordml" xmlns:w16cex="http://schemas.microsoft.com/office/word/2018/wordml/cex" xmlns:w16cid="http://schemas.microsoft.com/office/word/2016/wordml/cid" xmlns:w16="http://schemas.microsoft.com/office/word/2018/wordml" xmlns:w16du="http://schemas.microsoft.com/office/word/2023/wordml/word16du" xmlns:w16sdtdh="http://schemas.microsoft.com/office/word/2020/wordml/sdtdatahash" xmlns:w16sdtfl="http://schemas.microsoft.com/office/word/2024/wordml/sdtformatlock" xmlns:w16se="http://schemas.microsoft.com/office/word/2015/wordml/symex" mc:Ignorable="w14 w15 w16se w16cid w16 w16cex w16sdtdh w16sdtfl w16du">
+<w:styles xmlns:r="http://schemas.openxmlformats.org/officeDocument/2006/relationships" xmlns:w="http://schemas.openxmlformats.org/wordprocessingml/2006/main">
   <w:docDefaults>
     <w:rPrDefault>
       <w:rPr>
-        <w:rFonts w:asciiTheme="minorHAnsi" w:eastAsiaTheme="minorHAnsi" w:hAnsiTheme="minorHAnsi" w:cstheme="minorBidi"/>
+        <w:rFonts w:asciiTheme="minorHAnsi" w:cstheme="minorBidi" w:eastAsiaTheme="minorHAnsi" w:hAnsiTheme="minorHAnsi"/>
         <w:sz w:val="24"/>
         <w:szCs w:val="24"/>
-        <w:lang w:val="en-US" w:eastAsia="en-US" w:bidi="ar-SA"/>
+        <w:lang w:bidi="ar-SA" w:eastAsia="en-US" w:val="en-US"/>
       </w:rPr>
     </w:rPrDefault>
     <w:pPrDefault>
@@ -1055,255 +1226,164 @@
       </w:pPr>
     </w:pPrDefault>
   </w:docDefaults>
-  <w:latentStyles w:defLockedState="0" w:defUIPriority="0" w:defSemiHidden="0" w:defUnhideWhenUsed="0" w:defQFormat="0" w:count="376">
-    <w:lsdException w:name="Normal Table" w:semiHidden="1" w:unhideWhenUsed="1"/>
-    <w:lsdException w:name="Table Simple 1" w:semiHidden="1" w:unhideWhenUsed="1"/>
-    <w:lsdException w:name="Table Simple 2" w:semiHidden="1" w:unhideWhenUsed="1"/>
-    <w:lsdException w:name="Table Simple 3" w:semiHidden="1" w:unhideWhenUsed="1"/>
-    <w:lsdException w:name="Table Classic 1" w:semiHidden="1" w:unhideWhenUsed="1"/>
-    <w:lsdException w:name="Table Classic 2" w:semiHidden="1" w:unhideWhenUsed="1"/>
-    <w:lsdException w:name="Table Classic 3" w:semiHidden="1" w:unhideWhenUsed="1"/>
-    <w:lsdException w:name="Table Classic 4" w:semiHidden="1" w:unhideWhenUsed="1"/>
-    <w:lsdException w:name="Table Colorful 1" w:semiHidden="1" w:unhideWhenUsed="1"/>
-    <w:lsdException w:name="Table Colorful 2" w:semiHidden="1" w:unhideWhenUsed="1"/>
-    <w:lsdException w:name="Table Colorful 3" w:semiHidden="1" w:unhideWhenUsed="1"/>
-    <w:lsdException w:name="Table Columns 1" w:semiHidden="1" w:unhideWhenUsed="1"/>
-    <w:lsdException w:name="Table Columns 2" w:semiHidden="1" w:unhideWhenUsed="1"/>
-    <w:lsdException w:name="Table Columns 3" w:semiHidden="1" w:unhideWhenUsed="1"/>
-    <w:lsdException w:name="Table Columns 4" w:semiHidden="1" w:unhideWhenUsed="1"/>
-    <w:lsdException w:name="Table Columns 5" w:semiHidden="1" w:unhideWhenUsed="1"/>
-    <w:lsdException w:name="Table Grid 1" w:semiHidden="1" w:unhideWhenUsed="1"/>
-    <w:lsdException w:name="Table Grid 2" w:semiHidden="1" w:unhideWhenUsed="1"/>
-    <w:lsdException w:name="Table Grid 3" w:semiHidden="1" w:unhideWhenUsed="1"/>
-    <w:lsdException w:name="Table Grid 4" w:semiHidden="1" w:unhideWhenUsed="1"/>
-    <w:lsdException w:name="Table Grid 5" w:semiHidden="1" w:unhideWhenUsed="1"/>
-    <w:lsdException w:name="Table Grid 6" w:semiHidden="1" w:unhideWhenUsed="1"/>
-    <w:lsdException w:name="Table Grid 7" w:semiHidden="1" w:unhideWhenUsed="1"/>
-    <w:lsdException w:name="Table Grid 8" w:semiHidden="1" w:unhideWhenUsed="1"/>
-    <w:lsdException w:name="Table List 1" w:semiHidden="1" w:unhideWhenUsed="1"/>
-    <w:lsdException w:name="Table List 2" w:semiHidden="1" w:unhideWhenUsed="1"/>
-    <w:lsdException w:name="Table List 3" w:semiHidden="1" w:unhideWhenUsed="1"/>
-    <w:lsdException w:name="Table List 4" w:semiHidden="1" w:unhideWhenUsed="1"/>
-    <w:lsdException w:name="Table List 5" w:semiHidden="1" w:unhideWhenUsed="1"/>
-    <w:lsdException w:name="Table List 6" w:semiHidden="1" w:unhideWhenUsed="1"/>
-    <w:lsdException w:name="Table List 7" w:semiHidden="1" w:unhideWhenUsed="1"/>
-    <w:lsdException w:name="Table List 8" w:semiHidden="1" w:unhideWhenUsed="1"/>
-    <w:lsdException w:name="Table 3D effects 1" w:semiHidden="1" w:unhideWhenUsed="1"/>
-    <w:lsdException w:name="Table 3D effects 2" w:semiHidden="1" w:unhideWhenUsed="1"/>
-    <w:lsdException w:name="Table 3D effects 3" w:semiHidden="1" w:unhideWhenUsed="1"/>
-    <w:lsdException w:name="Table Contemporary" w:semiHidden="1" w:unhideWhenUsed="1"/>
-    <w:lsdException w:name="Table Elegant" w:semiHidden="1" w:unhideWhenUsed="1"/>
-    <w:lsdException w:name="Table Professional" w:semiHidden="1" w:unhideWhenUsed="1"/>
-    <w:lsdException w:name="Table Subtle 1" w:semiHidden="1" w:unhideWhenUsed="1"/>
-    <w:lsdException w:name="Table Subtle 2" w:semiHidden="1" w:unhideWhenUsed="1"/>
-    <w:lsdException w:name="Table Web 1" w:semiHidden="1" w:unhideWhenUsed="1"/>
-    <w:lsdException w:name="Table Web 2" w:semiHidden="1" w:unhideWhenUsed="1"/>
-    <w:lsdException w:name="Table Web 3" w:semiHidden="1" w:unhideWhenUsed="1"/>
-    <w:lsdException w:name="Table Theme" w:semiHidden="1" w:unhideWhenUsed="1"/>
-    <w:lsdException w:name="Light Shading"/>
-    <w:lsdException w:name="Light List"/>
-    <w:lsdException w:name="Light Grid"/>
-    <w:lsdException w:name="Medium Shading 1"/>
-    <w:lsdException w:name="Medium Shading 2"/>
-    <w:lsdException w:name="Medium List 1"/>
-    <w:lsdException w:name="Medium List 2"/>
-    <w:lsdException w:name="Medium Grid 1"/>
-    <w:lsdException w:name="Medium Grid 2"/>
-    <w:lsdException w:name="Medium Grid 3"/>
-    <w:lsdException w:name="Dark List"/>
-    <w:lsdException w:name="Colorful Shading"/>
-    <w:lsdException w:name="Colorful List"/>
-    <w:lsdException w:name="Colorful Grid"/>
-    <w:lsdException w:name="Light Shading Accent 1"/>
-    <w:lsdException w:name="Light List Accent 1"/>
-    <w:lsdException w:name="Light Grid Accent 1"/>
-    <w:lsdException w:name="Medium Shading 1 Accent 1"/>
-    <w:lsdException w:name="Medium Shading 2 Accent 1"/>
-    <w:lsdException w:name="Medium List 1 Accent 1"/>
-    <w:lsdException w:name="Medium List 2 Accent 1"/>
-    <w:lsdException w:name="Medium Grid 1 Accent 1"/>
-    <w:lsdException w:name="Medium Grid 2 Accent 1"/>
-    <w:lsdException w:name="Medium Grid 3 Accent 1"/>
-    <w:lsdException w:name="Dark List Accent 1"/>
-    <w:lsdException w:name="Colorful Shading Accent 1"/>
-    <w:lsdException w:name="Colorful List Accent 1"/>
-    <w:lsdException w:name="Colorful Grid Accent 1"/>
-    <w:lsdException w:name="Light Shading Accent 2"/>
-    <w:lsdException w:name="Light List Accent 2"/>
-    <w:lsdException w:name="Light Grid Accent 2"/>
-    <w:lsdException w:name="Medium Shading 1 Accent 2"/>
-    <w:lsdException w:name="Medium Shading 2 Accent 2"/>
-    <w:lsdException w:name="Medium List 1 Accent 2"/>
-    <w:lsdException w:name="Medium List 2 Accent 2"/>
-    <w:lsdException w:name="Medium Grid 1 Accent 2"/>
-    <w:lsdException w:name="Medium Grid 2 Accent 2"/>
-    <w:lsdException w:name="Medium Grid 3 Accent 2"/>
-    <w:lsdException w:name="Dark List Accent 2"/>
-    <w:lsdException w:name="Colorful Shading Accent 2"/>
-    <w:lsdException w:name="Colorful List Accent 2"/>
-    <w:lsdException w:name="Colorful Grid Accent 2"/>
-    <w:lsdException w:name="Light Shading Accent 3"/>
-    <w:lsdException w:name="Light List Accent 3"/>
-    <w:lsdException w:name="Light Grid Accent 3"/>
-    <w:lsdException w:name="Medium Shading 1 Accent 3"/>
-    <w:lsdException w:name="Medium Shading 2 Accent 3"/>
-    <w:lsdException w:name="Medium List 1 Accent 3"/>
-    <w:lsdException w:name="Medium List 2 Accent 3"/>
-    <w:lsdException w:name="Medium Grid 1 Accent 3"/>
-    <w:lsdException w:name="Medium Grid 2 Accent 3"/>
-    <w:lsdException w:name="Medium Grid 3 Accent 3"/>
-    <w:lsdException w:name="Dark List Accent 3"/>
-    <w:lsdException w:name="Colorful Shading Accent 3"/>
-    <w:lsdException w:name="Colorful List Accent 3"/>
-    <w:lsdException w:name="Colorful Grid Accent 3"/>
-    <w:lsdException w:name="Light Shading Accent 4"/>
-    <w:lsdException w:name="Light List Accent 4"/>
-    <w:lsdException w:name="Light Grid Accent 4"/>
-    <w:lsdException w:name="Medium Shading 1 Accent 4"/>
-    <w:lsdException w:name="Medium Shading 2 Accent 4"/>
-    <w:lsdException w:name="Medium List 1 Accent 4"/>
-    <w:lsdException w:name="Medium List 2 Accent 4"/>
-    <w:lsdException w:name="Medium Grid 1 Accent 4"/>
-    <w:lsdException w:name="Medium Grid 2 Accent 4"/>
-    <w:lsdException w:name="Medium Grid 3 Accent 4"/>
-    <w:lsdException w:name="Dark List Accent 4"/>
-    <w:lsdException w:name="Colorful Shading Accent 4"/>
-    <w:lsdException w:name="Colorful List Accent 4"/>
-    <w:lsdException w:name="Colorful Grid Accent 4"/>
-    <w:lsdException w:name="Light Shading Accent 5"/>
-    <w:lsdException w:name="Light List Accent 5"/>
-    <w:lsdException w:name="Light Grid Accent 5"/>
-    <w:lsdException w:name="Medium Shading 1 Accent 5"/>
-    <w:lsdException w:name="Medium Shading 2 Accent 5"/>
-    <w:lsdException w:name="Medium List 1 Accent 5"/>
-    <w:lsdException w:name="Medium List 2 Accent 5"/>
-    <w:lsdException w:name="Medium Grid 1 Accent 5"/>
-    <w:lsdException w:name="Medium Grid 2 Accent 5"/>
-    <w:lsdException w:name="Medium Grid 3 Accent 5"/>
-    <w:lsdException w:name="Dark List Accent 5"/>
-    <w:lsdException w:name="Colorful Shading Accent 5"/>
-    <w:lsdException w:name="Colorful List Accent 5"/>
-    <w:lsdException w:name="Colorful Grid Accent 5"/>
-    <w:lsdException w:name="Light Shading Accent 6"/>
-    <w:lsdException w:name="Light List Accent 6"/>
-    <w:lsdException w:name="Light Grid Accent 6"/>
-    <w:lsdException w:name="Medium Shading 1 Accent 6"/>
-    <w:lsdException w:name="Medium Shading 2 Accent 6"/>
-    <w:lsdException w:name="Medium List 1 Accent 6"/>
-    <w:lsdException w:name="Medium List 2 Accent 6"/>
-    <w:lsdException w:name="Medium Grid 1 Accent 6"/>
-    <w:lsdException w:name="Medium Grid 2 Accent 6"/>
-    <w:lsdException w:name="Medium Grid 3 Accent 6"/>
-    <w:lsdException w:name="Dark List Accent 6"/>
-    <w:lsdException w:name="Colorful Shading Accent 6"/>
-    <w:lsdException w:name="Colorful List Accent 6"/>
-    <w:lsdException w:name="Colorful Grid Accent 6"/>
-    <w:lsdException w:name="Grid Table 4" w:uiPriority="49"/>
-    <w:lsdException w:name="Grid Table 5 Dark" w:uiPriority="50"/>
-    <w:lsdException w:name="Grid Table 6 Colorful" w:uiPriority="51"/>
-    <w:lsdException w:name="Grid Table 7 Colorful" w:uiPriority="52"/>
-    <w:lsdException w:name="Grid Table 1 Light Accent 1" w:uiPriority="46"/>
-    <w:lsdException w:name="Grid Table 2 Accent 1" w:uiPriority="47"/>
-    <w:lsdException w:name="Grid Table 3 Accent 1" w:uiPriority="48"/>
-    <w:lsdException w:name="Grid Table 4 Accent 1" w:uiPriority="49"/>
-    <w:lsdException w:name="Grid Table 5 Dark Accent 1" w:uiPriority="50"/>
-    <w:lsdException w:name="Grid Table 6 Colorful Accent 1" w:uiPriority="51"/>
-    <w:lsdException w:name="Grid Table 7 Colorful Accent 1" w:uiPriority="52"/>
-    <w:lsdException w:name="Grid Table 1 Light Accent 2" w:uiPriority="46"/>
-    <w:lsdException w:name="Grid Table 2 Accent 2" w:uiPriority="47"/>
-    <w:lsdException w:name="Grid Table 3 Accent 2" w:uiPriority="48"/>
-    <w:lsdException w:name="Grid Table 4 Accent 2" w:uiPriority="49"/>
-    <w:lsdException w:name="Grid Table 5 Dark Accent 2" w:uiPriority="50"/>
-    <w:lsdException w:name="Grid Table 6 Colorful Accent 2" w:uiPriority="51"/>
-    <w:lsdException w:name="Grid Table 7 Colorful Accent 2" w:uiPriority="52"/>
-    <w:lsdException w:name="Grid Table 1 Light Accent 3" w:uiPriority="46"/>
-    <w:lsdException w:name="Grid Table 2 Accent 3" w:uiPriority="47"/>
-    <w:lsdException w:name="Grid Table 3 Accent 3" w:uiPriority="48"/>
-    <w:lsdException w:name="Grid Table 4 Accent 3" w:uiPriority="49"/>
-    <w:lsdException w:name="Grid Table 5 Dark Accent 3" w:uiPriority="50"/>
-    <w:lsdException w:name="Grid Table 6 Colorful Accent 3" w:uiPriority="51"/>
-    <w:lsdException w:name="Grid Table 7 Colorful Accent 3" w:uiPriority="52"/>
-    <w:lsdException w:name="Grid Table 1 Light Accent 4" w:uiPriority="46"/>
-    <w:lsdException w:name="Grid Table 2 Accent 4" w:uiPriority="47"/>
-    <w:lsdException w:name="Grid Table 3 Accent 4" w:uiPriority="48"/>
-    <w:lsdException w:name="Grid Table 4 Accent 4" w:uiPriority="49"/>
-    <w:lsdException w:name="Grid Table 5 Dark Accent 4" w:uiPriority="50"/>
-    <w:lsdException w:name="Grid Table 6 Colorful Accent 4" w:uiPriority="51"/>
-    <w:lsdException w:name="Grid Table 7 Colorful Accent 4" w:uiPriority="52"/>
-    <w:lsdException w:name="Grid Table 1 Light Accent 5" w:uiPriority="46"/>
-    <w:lsdException w:name="Grid Table 2 Accent 5" w:uiPriority="47"/>
-    <w:lsdException w:name="Grid Table 3 Accent 5" w:uiPriority="48"/>
-    <w:lsdException w:name="Grid Table 4 Accent 5" w:uiPriority="49"/>
-    <w:lsdException w:name="Grid Table 5 Dark Accent 5" w:uiPriority="50"/>
-    <w:lsdException w:name="Grid Table 6 Colorful Accent 5" w:uiPriority="51"/>
-    <w:lsdException w:name="Grid Table 7 Colorful Accent 5" w:uiPriority="52"/>
-    <w:lsdException w:name="Grid Table 1 Light Accent 6" w:uiPriority="46"/>
-    <w:lsdException w:name="Grid Table 2 Accent 6" w:uiPriority="47"/>
-    <w:lsdException w:name="Grid Table 3 Accent 6" w:uiPriority="48"/>
-    <w:lsdException w:name="Grid Table 4 Accent 6" w:uiPriority="49"/>
-    <w:lsdException w:name="Grid Table 5 Dark Accent 6" w:uiPriority="50"/>
-    <w:lsdException w:name="Grid Table 6 Colorful Accent 6" w:uiPriority="51"/>
-    <w:lsdException w:name="Grid Table 7 Colorful Accent 6" w:uiPriority="52"/>
-    <w:lsdException w:name="List Table 1 Light" w:uiPriority="46"/>
-    <w:lsdException w:name="List Table 2" w:uiPriority="47"/>
-    <w:lsdException w:name="List Table 3" w:uiPriority="48"/>
-    <w:lsdException w:name="List Table 4" w:uiPriority="49"/>
-    <w:lsdException w:name="List Table 5 Dark" w:uiPriority="50"/>
-    <w:lsdException w:name="List Table 6 Colorful" w:uiPriority="51"/>
-    <w:lsdException w:name="List Table 7 Colorful" w:uiPriority="52"/>
-    <w:lsdException w:name="List Table 1 Light Accent 1" w:uiPriority="46"/>
-    <w:lsdException w:name="List Table 2 Accent 1" w:uiPriority="47"/>
-    <w:lsdException w:name="List Table 3 Accent 1" w:uiPriority="48"/>
-    <w:lsdException w:name="List Table 4 Accent 1" w:uiPriority="49"/>
-    <w:lsdException w:name="List Table 5 Dark Accent 1" w:uiPriority="50"/>
-    <w:lsdException w:name="List Table 6 Colorful Accent 1" w:uiPriority="51"/>
-    <w:lsdException w:name="List Table 7 Colorful Accent 1" w:uiPriority="52"/>
-    <w:lsdException w:name="List Table 1 Light Accent 2" w:uiPriority="46"/>
-    <w:lsdException w:name="List Table 2 Accent 2" w:uiPriority="47"/>
-    <w:lsdException w:name="List Table 3 Accent 2" w:uiPriority="48"/>
-    <w:lsdException w:name="List Table 4 Accent 2" w:uiPriority="49"/>
-    <w:lsdException w:name="List Table 5 Dark Accent 2" w:uiPriority="50"/>
-    <w:lsdException w:name="List Table 6 Colorful Accent 2" w:uiPriority="51"/>
-    <w:lsdException w:name="List Table 7 Colorful Accent 2" w:uiPriority="52"/>
-    <w:lsdException w:name="List Table 1 Light Accent 3" w:uiPriority="46"/>
-    <w:lsdException w:name="List Table 2 Accent 3" w:uiPriority="47"/>
-    <w:lsdException w:name="List Table 3 Accent 3" w:uiPriority="48"/>
-    <w:lsdException w:name="List Table 4 Accent 3" w:uiPriority="49"/>
-    <w:lsdException w:name="List Table 5 Dark Accent 3" w:uiPriority="50"/>
-    <w:lsdException w:name="List Table 6 Colorful Accent 3" w:uiPriority="51"/>
-    <w:lsdException w:name="List Table 7 Colorful Accent 3" w:uiPriority="52"/>
-    <w:lsdException w:name="List Table 1 Light Accent 4" w:uiPriority="46"/>
-    <w:lsdException w:name="List Table 2 Accent 4" w:uiPriority="47"/>
-    <w:lsdException w:name="List Table 3 Accent 4" w:uiPriority="48"/>
-    <w:lsdException w:name="List Table 4 Accent 4" w:uiPriority="49"/>
-    <w:lsdException w:name="List Table 5 Dark Accent 4" w:uiPriority="50"/>
-    <w:lsdException w:name="List Table 6 Colorful Accent 4" w:uiPriority="51"/>
-    <w:lsdException w:name="List Table 7 Colorful Accent 4" w:uiPriority="52"/>
-    <w:lsdException w:name="List Table 1 Light Accent 5" w:uiPriority="46"/>
-    <w:lsdException w:name="List Table 2 Accent 5" w:uiPriority="47"/>
-    <w:lsdException w:name="List Table 3 Accent 5" w:uiPriority="48"/>
-    <w:lsdException w:name="List Table 4 Accent 5" w:uiPriority="49"/>
-    <w:lsdException w:name="List Table 5 Dark Accent 5" w:uiPriority="50"/>
-    <w:lsdException w:name="List Table 6 Colorful Accent 5" w:uiPriority="51"/>
-    <w:lsdException w:name="List Table 7 Colorful Accent 5" w:uiPriority="52"/>
-    <w:lsdException w:name="List Table 1 Light Accent 6" w:uiPriority="46"/>
-    <w:lsdException w:name="List Table 2 Accent 6" w:uiPriority="47"/>
-    <w:lsdException w:name="List Table 3 Accent 6" w:uiPriority="48"/>
-    <w:lsdException w:name="List Table 4 Accent 6" w:uiPriority="49"/>
-    <w:lsdException w:name="List Table 5 Dark Accent 6" w:uiPriority="50"/>
-    <w:lsdException w:name="List Table 6 Colorful Accent 6" w:uiPriority="51"/>
-    <w:lsdException w:name="List Table 7 Colorful Accent 6" w:uiPriority="52"/>
-    <w:lsdException w:name="Mention" w:semiHidden="1" w:uiPriority="99" w:unhideWhenUsed="1"/>
-    <w:lsdException w:name="Smart Hyperlink" w:semiHidden="1" w:uiPriority="99" w:unhideWhenUsed="1"/>
-    <w:lsdException w:name="Hashtag" w:semiHidden="1" w:uiPriority="99" w:unhideWhenUsed="1"/>
-    <w:lsdException w:name="Unresolved Mention" w:semiHidden="1" w:uiPriority="99" w:unhideWhenUsed="1"/>
-    <w:lsdException w:name="Smart Link" w:semiHidden="1" w:uiPriority="99" w:unhideWhenUsed="1"/>
-  </w:latentStyles>
-  <w:style w:type="paragraph" w:default="1" w:styleId="Normal">
+  <w:latentStyles w:count="276" w:defLockedState="0" w:defQFormat="0" w:defSemiHidden="0" w:defUIPriority="0" w:defUnhideWhenUsed="0"/>
+  <w:style w:default="1" w:styleId="Normal" w:type="paragraph">
     <w:name w:val="Normal"/>
     <w:qFormat/>
   </w:style>
-  <w:style w:type="paragraph" w:styleId="Heading1">
+  <w:style w:styleId="BodyText" w:type="paragraph">
+    <w:name w:val="Body Text"/>
+    <w:basedOn w:val="Normal"/>
+    <w:link w:val="BodyTextChar"/>
+    <w:qFormat/>
+    <w:pPr>
+      <w:spacing w:after="180" w:before="180"/>
+    </w:pPr>
+  </w:style>
+  <w:style w:customStyle="1" w:styleId="FirstParagraph" w:type="paragraph">
+    <w:name w:val="First Paragraph"/>
+    <w:basedOn w:val="BodyText"/>
+    <w:next w:val="BodyText"/>
+    <w:qFormat/>
+  </w:style>
+  <w:style w:customStyle="1" w:styleId="Compact" w:type="paragraph">
+    <w:name w:val="Compact"/>
+    <w:basedOn w:val="BodyText"/>
+    <w:qFormat/>
+    <w:pPr>
+      <w:spacing w:after="36" w:before="36"/>
+    </w:pPr>
+  </w:style>
+  <w:style w:styleId="Title" w:type="paragraph">
+    <w:name w:val="Title"/>
+    <w:basedOn w:val="Normal"/>
+    <w:next w:val="BodyText"/>
+    <w:link w:val="TitleChar"/>
+    <w:uiPriority w:val="10"/>
+    <w:qFormat/>
+    <w:rsid w:val="00A10FD9"/>
+    <w:pPr>
+      <w:spacing w:after="80" w:line="240" w:lineRule="auto"/>
+      <w:contextualSpacing/>
+      <w:jc w:val="center"/>
+    </w:pPr>
+    <w:rPr>
+      <w:rFonts w:asciiTheme="majorHAnsi" w:cstheme="majorBidi" w:eastAsiaTheme="majorEastAsia" w:hAnsiTheme="majorHAnsi"/>
+      <w:spacing w:val="-10"/>
+      <w:kern w:val="28"/>
+      <w:sz w:val="56"/>
+      <w:szCs w:val="56"/>
+    </w:rPr>
+  </w:style>
+  <w:style w:customStyle="1" w:styleId="TitleChar" w:type="character">
+    <w:name w:val="Title Char"/>
+    <w:basedOn w:val="DefaultParagraphFont"/>
+    <w:link w:val="Title"/>
+    <w:uiPriority w:val="10"/>
+    <w:rsid w:val="00A10FD9"/>
+    <w:rPr>
+      <w:rFonts w:asciiTheme="majorHAnsi" w:cstheme="majorBidi" w:eastAsiaTheme="majorEastAsia" w:hAnsiTheme="majorHAnsi"/>
+      <w:spacing w:val="-10"/>
+      <w:kern w:val="28"/>
+      <w:sz w:val="56"/>
+      <w:szCs w:val="56"/>
+    </w:rPr>
+  </w:style>
+  <w:style w:styleId="Subtitle" w:type="paragraph">
+    <w:name w:val="Subtitle"/>
+    <w:basedOn w:val="Title"/>
+    <w:next w:val="BodyText"/>
+    <w:link w:val="SubtitleChar"/>
+    <w:uiPriority w:val="11"/>
+    <w:qFormat/>
+    <w:rsid w:val="00A10FD9"/>
+    <w:pPr>
+      <w:numPr>
+        <w:ilvl w:val="1"/>
+      </w:numPr>
+    </w:pPr>
+    <w:rPr>
+      <w:rFonts w:cstheme="majorBidi" w:eastAsiaTheme="majorEastAsia"/>
+      <w:spacing w:val="15"/>
+      <w:sz w:val="28"/>
+      <w:szCs w:val="28"/>
+    </w:rPr>
+  </w:style>
+  <w:style w:customStyle="1" w:styleId="SubtitleChar" w:type="character">
+    <w:name w:val="Subtitle Char"/>
+    <w:basedOn w:val="DefaultParagraphFont"/>
+    <w:link w:val="Subtitle"/>
+    <w:uiPriority w:val="11"/>
+    <w:rsid w:val="00A10FD9"/>
+    <w:rPr>
+      <w:rFonts w:cstheme="majorBidi" w:eastAsiaTheme="majorEastAsia"/>
+      <w:color w:themeColor="text1" w:themeTint="A6" w:val="595959"/>
+      <w:spacing w:val="15"/>
+      <w:sz w:val="28"/>
+      <w:szCs w:val="28"/>
+    </w:rPr>
+  </w:style>
+  <w:style w:customStyle="1" w:styleId="Author" w:type="paragraph">
+    <w:name w:val="Author"/>
+    <w:next w:val="BodyText"/>
+    <w:qFormat/>
+    <w:pPr>
+      <w:keepNext/>
+      <w:keepLines/>
+      <w:jc w:val="center"/>
+    </w:pPr>
+  </w:style>
+  <w:style w:styleId="Date" w:type="paragraph">
+    <w:name w:val="Date"/>
+    <w:next w:val="BodyText"/>
+    <w:qFormat/>
+    <w:pPr>
+      <w:keepNext/>
+      <w:keepLines/>
+      <w:jc w:val="center"/>
+    </w:pPr>
+  </w:style>
+  <w:style w:customStyle="1" w:styleId="AbstractTitle" w:type="paragraph">
+    <w:name w:val="Abstract Title"/>
+    <w:basedOn w:val="Normal"/>
+    <w:next w:val="Abstract"/>
+    <w:qFormat/>
+    <w:pPr>
+      <w:keepNext/>
+      <w:keepLines/>
+      <w:spacing w:after="0" w:before="300"/>
+      <w:jc w:val="center"/>
+    </w:pPr>
+    <w:rPr>
+      <w:b/>
+      <w:sz w:val="20"/>
+      <w:szCs w:val="20"/>
+    </w:rPr>
+  </w:style>
+  <w:style w:customStyle="1" w:styleId="Abstract" w:type="paragraph">
+    <w:name w:val="Abstract"/>
+    <w:basedOn w:val="Normal"/>
+    <w:next w:val="BodyText"/>
+    <w:qFormat/>
+    <w:pPr>
+      <w:keepNext/>
+      <w:keepLines/>
+      <w:spacing w:after="300" w:before="100"/>
+    </w:pPr>
+    <w:rPr>
+      <w:sz w:val="20"/>
+      <w:szCs w:val="20"/>
+    </w:rPr>
+  </w:style>
+  <w:style w:styleId="Bibliography" w:type="paragraph">
+    <w:name w:val="Bibliography"/>
+    <w:basedOn w:val="Normal"/>
+    <w:next w:val="Bibliography"/>
+    <w:qFormat/>
+    <w:pPr/>
+    <w:rPr/>
+  </w:style>
+  <w:style w:styleId="Heading1" w:type="paragraph">
     <w:name w:val="heading 1"/>
     <w:basedOn w:val="Normal"/>
     <w:next w:val="BodyText"/>
@@ -1314,17 +1394,17 @@
     <w:pPr>
       <w:keepNext/>
       <w:keepLines/>
-      <w:spacing w:before="360" w:after="80"/>
+      <w:spacing w:after="80" w:before="360"/>
       <w:outlineLvl w:val="0"/>
     </w:pPr>
     <w:rPr>
-      <w:rFonts w:asciiTheme="majorHAnsi" w:eastAsiaTheme="majorEastAsia" w:hAnsiTheme="majorHAnsi" w:cstheme="majorBidi"/>
-      <w:color w:val="0F4761" w:themeColor="accent1" w:themeShade="BF"/>
+      <w:rFonts w:asciiTheme="majorHAnsi" w:cstheme="majorBidi" w:eastAsiaTheme="majorEastAsia" w:hAnsiTheme="majorHAnsi"/>
+      <w:color w:themeColor="accent1" w:themeShade="BF" w:val="0F4761"/>
       <w:sz w:val="40"/>
       <w:szCs w:val="40"/>
     </w:rPr>
   </w:style>
-  <w:style w:type="paragraph" w:styleId="Heading2">
+  <w:style w:styleId="Heading2" w:type="paragraph">
     <w:name w:val="heading 2"/>
     <w:basedOn w:val="Normal"/>
     <w:next w:val="BodyText"/>
@@ -1337,17 +1417,17 @@
     <w:pPr>
       <w:keepNext/>
       <w:keepLines/>
-      <w:spacing w:before="160" w:after="80"/>
+      <w:spacing w:after="80" w:before="160"/>
       <w:outlineLvl w:val="1"/>
     </w:pPr>
     <w:rPr>
-      <w:rFonts w:asciiTheme="majorHAnsi" w:eastAsiaTheme="majorEastAsia" w:hAnsiTheme="majorHAnsi" w:cstheme="majorBidi"/>
-      <w:color w:val="0F4761" w:themeColor="accent1" w:themeShade="BF"/>
+      <w:rFonts w:asciiTheme="majorHAnsi" w:cstheme="majorBidi" w:eastAsiaTheme="majorEastAsia" w:hAnsiTheme="majorHAnsi"/>
+      <w:color w:themeColor="accent1" w:themeShade="BF" w:val="0F4761"/>
       <w:sz w:val="32"/>
       <w:szCs w:val="32"/>
     </w:rPr>
   </w:style>
-  <w:style w:type="paragraph" w:styleId="Heading3">
+  <w:style w:styleId="Heading3" w:type="paragraph">
     <w:name w:val="heading 3"/>
     <w:basedOn w:val="Normal"/>
     <w:next w:val="BodyText"/>
@@ -1360,17 +1440,17 @@
     <w:pPr>
       <w:keepNext/>
       <w:keepLines/>
-      <w:spacing w:before="160" w:after="80"/>
+      <w:spacing w:after="80" w:before="160"/>
       <w:outlineLvl w:val="2"/>
     </w:pPr>
     <w:rPr>
-      <w:rFonts w:eastAsiaTheme="majorEastAsia" w:cstheme="majorBidi"/>
-      <w:color w:val="0F4761" w:themeColor="accent1" w:themeShade="BF"/>
+      <w:rFonts w:cstheme="majorBidi" w:eastAsiaTheme="majorEastAsia"/>
+      <w:color w:themeColor="accent1" w:themeShade="BF" w:val="0F4761"/>
       <w:sz w:val="28"/>
       <w:szCs w:val="28"/>
     </w:rPr>
   </w:style>
-  <w:style w:type="paragraph" w:styleId="Heading4">
+  <w:style w:styleId="Heading4" w:type="paragraph">
     <w:name w:val="heading 4"/>
     <w:basedOn w:val="Normal"/>
     <w:next w:val="BodyText"/>
@@ -1383,17 +1463,17 @@
     <w:pPr>
       <w:keepNext/>
       <w:keepLines/>
-      <w:spacing w:before="80" w:after="40"/>
+      <w:spacing w:after="40" w:before="80"/>
       <w:outlineLvl w:val="3"/>
     </w:pPr>
     <w:rPr>
-      <w:rFonts w:eastAsiaTheme="majorEastAsia" w:cstheme="majorBidi"/>
+      <w:rFonts w:cstheme="majorBidi" w:eastAsiaTheme="majorEastAsia"/>
       <w:i/>
       <w:iCs/>
-      <w:color w:val="0F4761" w:themeColor="accent1" w:themeShade="BF"/>
-    </w:rPr>
-  </w:style>
-  <w:style w:type="paragraph" w:styleId="Heading5">
+      <w:color w:themeColor="accent1" w:themeShade="BF" w:val="0F4761"/>
+    </w:rPr>
+  </w:style>
+  <w:style w:styleId="Heading5" w:type="paragraph">
     <w:name w:val="heading 5"/>
     <w:basedOn w:val="Normal"/>
     <w:next w:val="BodyText"/>
@@ -1406,15 +1486,15 @@
     <w:pPr>
       <w:keepNext/>
       <w:keepLines/>
-      <w:spacing w:before="80" w:after="40"/>
+      <w:spacing w:after="40" w:before="80"/>
       <w:outlineLvl w:val="4"/>
     </w:pPr>
     <w:rPr>
-      <w:rFonts w:eastAsiaTheme="majorEastAsia" w:cstheme="majorBidi"/>
-      <w:color w:val="0F4761" w:themeColor="accent1" w:themeShade="BF"/>
-    </w:rPr>
-  </w:style>
-  <w:style w:type="paragraph" w:styleId="Heading6">
+      <w:rFonts w:cstheme="majorBidi" w:eastAsiaTheme="majorEastAsia"/>
+      <w:color w:themeColor="accent1" w:themeShade="BF" w:val="0F4761"/>
+    </w:rPr>
+  </w:style>
+  <w:style w:styleId="Heading6" w:type="paragraph">
     <w:name w:val="heading 6"/>
     <w:basedOn w:val="Normal"/>
     <w:next w:val="BodyText"/>
@@ -1427,17 +1507,17 @@
     <w:pPr>
       <w:keepNext/>
       <w:keepLines/>
-      <w:spacing w:before="40" w:after="0"/>
+      <w:spacing w:after="0" w:before="40"/>
       <w:outlineLvl w:val="5"/>
     </w:pPr>
     <w:rPr>
-      <w:rFonts w:eastAsiaTheme="majorEastAsia" w:cstheme="majorBidi"/>
+      <w:rFonts w:cstheme="majorBidi" w:eastAsiaTheme="majorEastAsia"/>
       <w:i/>
       <w:iCs/>
-      <w:color w:val="595959" w:themeColor="text1" w:themeTint="A6"/>
-    </w:rPr>
-  </w:style>
-  <w:style w:type="paragraph" w:styleId="Heading7">
+      <w:color w:themeColor="text1" w:themeTint="A6" w:val="595959"/>
+    </w:rPr>
+  </w:style>
+  <w:style w:styleId="Heading7" w:type="paragraph">
     <w:name w:val="heading 7"/>
     <w:basedOn w:val="Normal"/>
     <w:next w:val="BodyText"/>
@@ -1450,15 +1530,15 @@
     <w:pPr>
       <w:keepNext/>
       <w:keepLines/>
-      <w:spacing w:before="40" w:after="0"/>
+      <w:spacing w:after="0" w:before="40"/>
       <w:outlineLvl w:val="6"/>
     </w:pPr>
     <w:rPr>
-      <w:rFonts w:eastAsiaTheme="majorEastAsia" w:cstheme="majorBidi"/>
-      <w:color w:val="595959" w:themeColor="text1" w:themeTint="A6"/>
-    </w:rPr>
-  </w:style>
-  <w:style w:type="paragraph" w:styleId="Heading8">
+      <w:rFonts w:cstheme="majorBidi" w:eastAsiaTheme="majorEastAsia"/>
+      <w:color w:themeColor="text1" w:themeTint="A6" w:val="595959"/>
+    </w:rPr>
+  </w:style>
+  <w:style w:styleId="Heading8" w:type="paragraph">
     <w:name w:val="heading 8"/>
     <w:basedOn w:val="Normal"/>
     <w:next w:val="BodyText"/>
@@ -1475,13 +1555,13 @@
       <w:outlineLvl w:val="7"/>
     </w:pPr>
     <w:rPr>
-      <w:rFonts w:eastAsiaTheme="majorEastAsia" w:cstheme="majorBidi"/>
+      <w:rFonts w:cstheme="majorBidi" w:eastAsiaTheme="majorEastAsia"/>
       <w:i/>
       <w:iCs/>
-      <w:color w:val="272727" w:themeColor="text1" w:themeTint="D8"/>
-    </w:rPr>
-  </w:style>
-  <w:style w:type="paragraph" w:styleId="Heading9">
+      <w:color w:themeColor="text1" w:themeTint="D8" w:val="272727"/>
+    </w:rPr>
+  </w:style>
+  <w:style w:styleId="Heading9" w:type="paragraph">
     <w:name w:val="heading 9"/>
     <w:basedOn w:val="Normal"/>
     <w:next w:val="BodyText"/>
@@ -1498,198 +1578,24 @@
       <w:outlineLvl w:val="8"/>
     </w:pPr>
     <w:rPr>
-      <w:rFonts w:eastAsiaTheme="majorEastAsia" w:cstheme="majorBidi"/>
-      <w:color w:val="272727" w:themeColor="text1" w:themeTint="D8"/>
-    </w:rPr>
-  </w:style>
-  <w:style w:type="character" w:default="1" w:styleId="DefaultParagraphFont">
-    <w:name w:val="Default Paragraph Font"/>
-    <w:uiPriority w:val="1"/>
-    <w:semiHidden/>
-    <w:unhideWhenUsed/>
-  </w:style>
-  <w:style w:type="table" w:default="1" w:styleId="TableNormal">
-    <w:name w:val="Normal Table"/>
-    <w:uiPriority w:val="99"/>
-    <w:semiHidden/>
-    <w:unhideWhenUsed/>
-    <w:tblPr>
-      <w:tblInd w:w="0" w:type="dxa"/>
-      <w:tblCellMar>
-        <w:top w:w="0" w:type="dxa"/>
-        <w:left w:w="108" w:type="dxa"/>
-        <w:bottom w:w="0" w:type="dxa"/>
-        <w:right w:w="108" w:type="dxa"/>
-      </w:tblCellMar>
-    </w:tblPr>
-  </w:style>
-  <w:style w:type="numbering" w:default="1" w:styleId="NoList">
-    <w:name w:val="No List"/>
-    <w:uiPriority w:val="99"/>
-    <w:semiHidden/>
-    <w:unhideWhenUsed/>
-  </w:style>
-  <w:style w:type="paragraph" w:styleId="BodyText">
-    <w:name w:val="Body Text"/>
-    <w:basedOn w:val="Normal"/>
-    <w:qFormat/>
-    <w:pPr>
-      <w:spacing w:before="180" w:after="180"/>
-    </w:pPr>
-  </w:style>
-  <w:style w:type="paragraph" w:customStyle="1" w:styleId="FirstParagraph">
-    <w:name w:val="First Paragraph"/>
-    <w:basedOn w:val="BodyText"/>
-    <w:next w:val="BodyText"/>
-    <w:qFormat/>
-  </w:style>
-  <w:style w:type="paragraph" w:customStyle="1" w:styleId="Compact">
-    <w:name w:val="Compact"/>
-    <w:basedOn w:val="BodyText"/>
-    <w:qFormat/>
-    <w:pPr>
-      <w:spacing w:before="36" w:after="36"/>
-    </w:pPr>
-  </w:style>
-  <w:style w:type="paragraph" w:styleId="Title">
-    <w:name w:val="Title"/>
-    <w:basedOn w:val="Normal"/>
-    <w:next w:val="BodyText"/>
-    <w:link w:val="TitleChar"/>
-    <w:uiPriority w:val="10"/>
-    <w:qFormat/>
-    <w:rsid w:val="00A10FD9"/>
-    <w:pPr>
-      <w:spacing w:after="80"/>
-      <w:contextualSpacing/>
-      <w:jc w:val="center"/>
-    </w:pPr>
-    <w:rPr>
-      <w:rFonts w:asciiTheme="majorHAnsi" w:eastAsiaTheme="majorEastAsia" w:hAnsiTheme="majorHAnsi" w:cstheme="majorBidi"/>
-      <w:spacing w:val="-10"/>
-      <w:kern w:val="28"/>
-      <w:sz w:val="56"/>
-      <w:szCs w:val="56"/>
-    </w:rPr>
-  </w:style>
-  <w:style w:type="character" w:customStyle="1" w:styleId="TitleChar">
-    <w:name w:val="Title Char"/>
-    <w:basedOn w:val="DefaultParagraphFont"/>
-    <w:link w:val="Title"/>
-    <w:uiPriority w:val="10"/>
-    <w:rsid w:val="00A10FD9"/>
-    <w:rPr>
-      <w:rFonts w:asciiTheme="majorHAnsi" w:eastAsiaTheme="majorEastAsia" w:hAnsiTheme="majorHAnsi" w:cstheme="majorBidi"/>
-      <w:spacing w:val="-10"/>
-      <w:kern w:val="28"/>
-      <w:sz w:val="56"/>
-      <w:szCs w:val="56"/>
-    </w:rPr>
-  </w:style>
-  <w:style w:type="paragraph" w:styleId="Subtitle">
-    <w:name w:val="Subtitle"/>
-    <w:basedOn w:val="Title"/>
-    <w:next w:val="BodyText"/>
-    <w:link w:val="SubtitleChar"/>
-    <w:uiPriority w:val="11"/>
-    <w:qFormat/>
-    <w:rsid w:val="00A10FD9"/>
-    <w:pPr>
-      <w:numPr>
-        <w:ilvl w:val="1"/>
-      </w:numPr>
-    </w:pPr>
-    <w:rPr>
-      <w:spacing w:val="15"/>
-      <w:sz w:val="28"/>
-      <w:szCs w:val="28"/>
-    </w:rPr>
-  </w:style>
-  <w:style w:type="character" w:customStyle="1" w:styleId="SubtitleChar">
-    <w:name w:val="Subtitle Char"/>
-    <w:basedOn w:val="DefaultParagraphFont"/>
-    <w:link w:val="Subtitle"/>
-    <w:uiPriority w:val="11"/>
-    <w:rsid w:val="00A10FD9"/>
-    <w:rPr>
-      <w:rFonts w:eastAsiaTheme="majorEastAsia" w:cstheme="majorBidi"/>
-      <w:color w:val="595959" w:themeColor="text1" w:themeTint="A6"/>
-      <w:spacing w:val="15"/>
-      <w:sz w:val="28"/>
-      <w:szCs w:val="28"/>
-    </w:rPr>
-  </w:style>
-  <w:style w:type="paragraph" w:customStyle="1" w:styleId="Author">
-    <w:name w:val="Author"/>
-    <w:next w:val="BodyText"/>
-    <w:qFormat/>
-    <w:pPr>
-      <w:keepNext/>
-      <w:keepLines/>
-      <w:jc w:val="center"/>
-    </w:pPr>
-  </w:style>
-  <w:style w:type="paragraph" w:styleId="Date">
-    <w:name w:val="Date"/>
-    <w:next w:val="BodyText"/>
-    <w:qFormat/>
-    <w:pPr>
-      <w:keepNext/>
-      <w:keepLines/>
-      <w:jc w:val="center"/>
-    </w:pPr>
-  </w:style>
-  <w:style w:type="paragraph" w:customStyle="1" w:styleId="AbstractTitle">
-    <w:name w:val="Abstract Title"/>
-    <w:basedOn w:val="Normal"/>
-    <w:next w:val="Abstract"/>
-    <w:qFormat/>
-    <w:pPr>
-      <w:keepNext/>
-      <w:keepLines/>
-      <w:spacing w:before="300" w:after="0"/>
-      <w:jc w:val="center"/>
-    </w:pPr>
-    <w:rPr>
-      <w:b/>
-      <w:sz w:val="20"/>
-      <w:szCs w:val="20"/>
-    </w:rPr>
-  </w:style>
-  <w:style w:type="paragraph" w:customStyle="1" w:styleId="Abstract">
-    <w:name w:val="Abstract"/>
-    <w:basedOn w:val="Normal"/>
-    <w:next w:val="BodyText"/>
-    <w:qFormat/>
-    <w:pPr>
-      <w:keepNext/>
-      <w:keepLines/>
-      <w:spacing w:before="100" w:after="300"/>
-    </w:pPr>
-    <w:rPr>
-      <w:sz w:val="20"/>
-      <w:szCs w:val="20"/>
-    </w:rPr>
-  </w:style>
-  <w:style w:type="paragraph" w:styleId="Bibliography">
-    <w:name w:val="Bibliography"/>
-    <w:basedOn w:val="Normal"/>
-    <w:qFormat/>
-  </w:style>
-  <w:style w:type="character" w:customStyle="1" w:styleId="Heading1Char">
+      <w:rFonts w:cstheme="majorBidi" w:eastAsiaTheme="majorEastAsia"/>
+      <w:color w:themeColor="text1" w:themeTint="D8" w:val="272727"/>
+    </w:rPr>
+  </w:style>
+  <w:style w:customStyle="1" w:styleId="Heading1Char" w:type="character">
     <w:name w:val="Heading 1 Char"/>
     <w:basedOn w:val="DefaultParagraphFont"/>
     <w:link w:val="Heading1"/>
     <w:uiPriority w:val="9"/>
     <w:rsid w:val="00A10FD9"/>
     <w:rPr>
-      <w:rFonts w:asciiTheme="majorHAnsi" w:eastAsiaTheme="majorEastAsia" w:hAnsiTheme="majorHAnsi" w:cstheme="majorBidi"/>
-      <w:color w:val="0F4761" w:themeColor="accent1" w:themeShade="BF"/>
+      <w:rFonts w:asciiTheme="majorHAnsi" w:cstheme="majorBidi" w:eastAsiaTheme="majorEastAsia" w:hAnsiTheme="majorHAnsi"/>
+      <w:color w:themeColor="accent1" w:themeShade="BF" w:val="0F4761"/>
       <w:sz w:val="40"/>
       <w:szCs w:val="40"/>
     </w:rPr>
   </w:style>
-  <w:style w:type="character" w:customStyle="1" w:styleId="Heading2Char">
+  <w:style w:customStyle="1" w:styleId="Heading2Char" w:type="character">
     <w:name w:val="Heading 2 Char"/>
     <w:basedOn w:val="DefaultParagraphFont"/>
     <w:link w:val="Heading2"/>
@@ -1697,13 +1603,13 @@
     <w:semiHidden/>
     <w:rsid w:val="00A10FD9"/>
     <w:rPr>
-      <w:rFonts w:asciiTheme="majorHAnsi" w:eastAsiaTheme="majorEastAsia" w:hAnsiTheme="majorHAnsi" w:cstheme="majorBidi"/>
-      <w:color w:val="0F4761" w:themeColor="accent1" w:themeShade="BF"/>
+      <w:rFonts w:asciiTheme="majorHAnsi" w:cstheme="majorBidi" w:eastAsiaTheme="majorEastAsia" w:hAnsiTheme="majorHAnsi"/>
+      <w:color w:themeColor="accent1" w:themeShade="BF" w:val="0F4761"/>
       <w:sz w:val="32"/>
       <w:szCs w:val="32"/>
     </w:rPr>
   </w:style>
-  <w:style w:type="character" w:customStyle="1" w:styleId="Heading3Char">
+  <w:style w:customStyle="1" w:styleId="Heading3Char" w:type="character">
     <w:name w:val="Heading 3 Char"/>
     <w:basedOn w:val="DefaultParagraphFont"/>
     <w:link w:val="Heading3"/>
@@ -1711,13 +1617,13 @@
     <w:semiHidden/>
     <w:rsid w:val="00A10FD9"/>
     <w:rPr>
-      <w:rFonts w:eastAsiaTheme="majorEastAsia" w:cstheme="majorBidi"/>
-      <w:color w:val="0F4761" w:themeColor="accent1" w:themeShade="BF"/>
+      <w:rFonts w:cstheme="majorBidi" w:eastAsiaTheme="majorEastAsia"/>
+      <w:color w:themeColor="accent1" w:themeShade="BF" w:val="0F4761"/>
       <w:sz w:val="28"/>
       <w:szCs w:val="28"/>
     </w:rPr>
   </w:style>
-  <w:style w:type="character" w:customStyle="1" w:styleId="Heading4Char">
+  <w:style w:customStyle="1" w:styleId="Heading4Char" w:type="character">
     <w:name w:val="Heading 4 Char"/>
     <w:basedOn w:val="DefaultParagraphFont"/>
     <w:link w:val="Heading4"/>
@@ -1725,13 +1631,13 @@
     <w:semiHidden/>
     <w:rsid w:val="00A10FD9"/>
     <w:rPr>
-      <w:rFonts w:eastAsiaTheme="majorEastAsia" w:cstheme="majorBidi"/>
+      <w:rFonts w:cstheme="majorBidi" w:eastAsiaTheme="majorEastAsia"/>
       <w:i/>
       <w:iCs/>
-      <w:color w:val="0F4761" w:themeColor="accent1" w:themeShade="BF"/>
-    </w:rPr>
-  </w:style>
-  <w:style w:type="character" w:customStyle="1" w:styleId="Heading5Char">
+      <w:color w:themeColor="accent1" w:themeShade="BF" w:val="0F4761"/>
+    </w:rPr>
+  </w:style>
+  <w:style w:customStyle="1" w:styleId="Heading5Char" w:type="character">
     <w:name w:val="Heading 5 Char"/>
     <w:basedOn w:val="DefaultParagraphFont"/>
     <w:link w:val="Heading5"/>
@@ -1739,11 +1645,11 @@
     <w:semiHidden/>
     <w:rsid w:val="00A10FD9"/>
     <w:rPr>
-      <w:rFonts w:eastAsiaTheme="majorEastAsia" w:cstheme="majorBidi"/>
-      <w:color w:val="0F4761" w:themeColor="accent1" w:themeShade="BF"/>
-    </w:rPr>
-  </w:style>
-  <w:style w:type="character" w:customStyle="1" w:styleId="Heading6Char">
+      <w:rFonts w:cstheme="majorBidi" w:eastAsiaTheme="majorEastAsia"/>
+      <w:color w:themeColor="accent1" w:themeShade="BF" w:val="0F4761"/>
+    </w:rPr>
+  </w:style>
+  <w:style w:customStyle="1" w:styleId="Heading6Char" w:type="character">
     <w:name w:val="Heading 6 Char"/>
     <w:basedOn w:val="DefaultParagraphFont"/>
     <w:link w:val="Heading6"/>
@@ -1751,13 +1657,13 @@
     <w:semiHidden/>
     <w:rsid w:val="00A10FD9"/>
     <w:rPr>
-      <w:rFonts w:eastAsiaTheme="majorEastAsia" w:cstheme="majorBidi"/>
+      <w:rFonts w:cstheme="majorBidi" w:eastAsiaTheme="majorEastAsia"/>
       <w:i/>
       <w:iCs/>
-      <w:color w:val="595959" w:themeColor="text1" w:themeTint="A6"/>
-    </w:rPr>
-  </w:style>
-  <w:style w:type="character" w:customStyle="1" w:styleId="Heading7Char">
+      <w:color w:themeColor="text1" w:themeTint="A6" w:val="595959"/>
+    </w:rPr>
+  </w:style>
+  <w:style w:customStyle="1" w:styleId="Heading7Char" w:type="character">
     <w:name w:val="Heading 7 Char"/>
     <w:basedOn w:val="DefaultParagraphFont"/>
     <w:link w:val="Heading7"/>
@@ -1765,11 +1671,11 @@
     <w:semiHidden/>
     <w:rsid w:val="00A10FD9"/>
     <w:rPr>
-      <w:rFonts w:eastAsiaTheme="majorEastAsia" w:cstheme="majorBidi"/>
-      <w:color w:val="595959" w:themeColor="text1" w:themeTint="A6"/>
-    </w:rPr>
-  </w:style>
-  <w:style w:type="character" w:customStyle="1" w:styleId="Heading8Char">
+      <w:rFonts w:cstheme="majorBidi" w:eastAsiaTheme="majorEastAsia"/>
+      <w:color w:themeColor="text1" w:themeTint="A6" w:val="595959"/>
+    </w:rPr>
+  </w:style>
+  <w:style w:customStyle="1" w:styleId="Heading8Char" w:type="character">
     <w:name w:val="Heading 8 Char"/>
     <w:basedOn w:val="DefaultParagraphFont"/>
     <w:link w:val="Heading8"/>
@@ -1777,13 +1683,13 @@
     <w:semiHidden/>
     <w:rsid w:val="00A10FD9"/>
     <w:rPr>
-      <w:rFonts w:eastAsiaTheme="majorEastAsia" w:cstheme="majorBidi"/>
+      <w:rFonts w:cstheme="majorBidi" w:eastAsiaTheme="majorEastAsia"/>
       <w:i/>
       <w:iCs/>
-      <w:color w:val="272727" w:themeColor="text1" w:themeTint="D8"/>
-    </w:rPr>
-  </w:style>
-  <w:style w:type="character" w:customStyle="1" w:styleId="Heading9Char">
+      <w:color w:themeColor="text1" w:themeTint="D8" w:val="272727"/>
+    </w:rPr>
+  </w:style>
+  <w:style w:customStyle="1" w:styleId="Heading9Char" w:type="character">
     <w:name w:val="Heading 9 Char"/>
     <w:basedOn w:val="DefaultParagraphFont"/>
     <w:link w:val="Heading9"/>
@@ -1791,11 +1697,11 @@
     <w:semiHidden/>
     <w:rsid w:val="00A10FD9"/>
     <w:rPr>
-      <w:rFonts w:eastAsiaTheme="majorEastAsia" w:cstheme="majorBidi"/>
-      <w:color w:val="272727" w:themeColor="text1" w:themeTint="D8"/>
-    </w:rPr>
-  </w:style>
-  <w:style w:type="paragraph" w:styleId="BlockText">
+      <w:rFonts w:cstheme="majorBidi" w:eastAsiaTheme="majorEastAsia"/>
+      <w:color w:themeColor="text1" w:themeTint="D8" w:val="272727"/>
+    </w:rPr>
+  </w:style>
+  <w:style w:styleId="BlockText" w:type="paragraph">
     <w:name w:val="Block Text"/>
     <w:basedOn w:val="BodyText"/>
     <w:next w:val="BodyText"/>
@@ -1803,18 +1709,19 @@
     <w:unhideWhenUsed/>
     <w:qFormat/>
     <w:pPr>
-      <w:spacing w:before="100" w:after="100"/>
-      <w:ind w:left="480" w:right="480"/>
+      <w:spacing w:after="100" w:before="100"/>
+      <w:ind w:firstLine="0" w:left="480" w:right="480"/>
     </w:pPr>
   </w:style>
-  <w:style w:type="paragraph" w:styleId="FootnoteText">
-    <w:name w:val="footnote text"/>
+  <w:style w:styleId="FootnoteText" w:type="paragraph">
+    <w:name w:val="Footnote Text"/>
     <w:basedOn w:val="Normal"/>
+    <w:next w:val="FootnoteText"/>
     <w:uiPriority w:val="9"/>
     <w:unhideWhenUsed/>
     <w:qFormat/>
   </w:style>
-  <w:style w:type="paragraph" w:customStyle="1" w:styleId="FootnoteBlockText">
+  <w:style w:styleId="FootnoteBlockText" w:type="paragraph">
     <w:name w:val="Footnote Block Text"/>
     <w:basedOn w:val="FootnoteText"/>
     <w:next w:val="FootnoteText"/>
@@ -1822,40 +1729,47 @@
     <w:unhideWhenUsed/>
     <w:qFormat/>
     <w:pPr>
-      <w:spacing w:before="100" w:after="100"/>
-      <w:ind w:left="480" w:right="480"/>
+      <w:spacing w:after="100" w:before="100"/>
+      <w:ind w:firstLine="0" w:left="480" w:right="480"/>
     </w:pPr>
   </w:style>
-  <w:style w:type="table" w:customStyle="1" w:styleId="Table">
+  <w:style w:default="1" w:styleId="DefaultParagraphFont" w:type="character">
+    <w:name w:val="Default Paragraph Font"/>
+    <w:semiHidden/>
+    <w:unhideWhenUsed/>
+  </w:style>
+  <w:style w:default="1" w:styleId="Table" w:type="table">
     <w:name w:val="Table"/>
+    <w:basedOn w:val="TableNormal"/>
     <w:semiHidden/>
     <w:unhideWhenUsed/>
     <w:qFormat/>
     <w:tblPr>
-      <w:tblInd w:w="0" w:type="dxa"/>
+      <w:tblInd w:type="dxa" w:w="0"/>
       <w:tblCellMar>
-        <w:top w:w="0" w:type="dxa"/>
-        <w:left w:w="108" w:type="dxa"/>
-        <w:bottom w:w="0" w:type="dxa"/>
-        <w:right w:w="108" w:type="dxa"/>
+        <w:top w:type="dxa" w:w="0"/>
+        <w:left w:type="dxa" w:w="108"/>
+        <w:bottom w:type="dxa" w:w="0"/>
+        <w:right w:type="dxa" w:w="108"/>
       </w:tblCellMar>
     </w:tblPr>
     <w:tblStylePr w:type="firstRow">
       <w:tblPr>
         <w:jc w:val="left"/>
+        <w:tblInd w:type="dxa" w:w="0"/>
       </w:tblPr>
       <w:trPr>
         <w:jc w:val="left"/>
       </w:trPr>
       <w:tcPr>
         <w:tcBorders>
-          <w:bottom w:val="single" w:sz="0" w:space="0" w:color="auto"/>
+          <w:bottom w:val="single"/>
         </w:tcBorders>
         <w:vAlign w:val="bottom"/>
       </w:tcPr>
     </w:tblStylePr>
   </w:style>
-  <w:style w:type="paragraph" w:customStyle="1" w:styleId="DefinitionTerm">
+  <w:style w:customStyle="1" w:styleId="DefinitionTerm" w:type="paragraph">
     <w:name w:val="Definition Term"/>
     <w:basedOn w:val="Normal"/>
     <w:next w:val="Definition"/>
@@ -1868,80 +1782,75 @@
       <w:b/>
     </w:rPr>
   </w:style>
-  <w:style w:type="paragraph" w:customStyle="1" w:styleId="Definition">
+  <w:style w:customStyle="1" w:styleId="Definition" w:type="paragraph">
     <w:name w:val="Definition"/>
     <w:basedOn w:val="Normal"/>
   </w:style>
-  <w:style w:type="paragraph" w:styleId="Caption">
-    <w:name w:val="caption"/>
+  <w:style w:styleId="Caption" w:type="paragraph">
+    <w:name w:val="Caption"/>
     <w:basedOn w:val="Normal"/>
-    <w:link w:val="CaptionChar"/>
+    <w:link w:val="BodyTextChar"/>
     <w:pPr>
-      <w:spacing w:after="120"/>
+      <w:spacing w:after="120" w:before="0"/>
     </w:pPr>
     <w:rPr>
       <w:i/>
     </w:rPr>
   </w:style>
-  <w:style w:type="paragraph" w:customStyle="1" w:styleId="TableCaption">
+  <w:style w:customStyle="1" w:styleId="TableCaption" w:type="paragraph">
     <w:name w:val="Table Caption"/>
     <w:basedOn w:val="Caption"/>
     <w:pPr>
       <w:keepNext/>
     </w:pPr>
   </w:style>
-  <w:style w:type="paragraph" w:customStyle="1" w:styleId="ImageCaption">
+  <w:style w:customStyle="1" w:styleId="ImageCaption" w:type="paragraph">
     <w:name w:val="Image Caption"/>
     <w:basedOn w:val="Caption"/>
   </w:style>
-  <w:style w:type="paragraph" w:customStyle="1" w:styleId="Figure">
+  <w:style w:customStyle="1" w:styleId="Figure" w:type="paragraph">
     <w:name w:val="Figure"/>
     <w:basedOn w:val="Normal"/>
   </w:style>
-  <w:style w:type="paragraph" w:customStyle="1" w:styleId="CaptionedFigure">
+  <w:style w:customStyle="1" w:styleId="CaptionedFigure" w:type="paragraph">
     <w:name w:val="Captioned Figure"/>
     <w:basedOn w:val="Figure"/>
     <w:pPr>
       <w:keepNext/>
     </w:pPr>
   </w:style>
-  <w:style w:type="character" w:customStyle="1" w:styleId="CaptionChar">
-    <w:name w:val="Caption Char"/>
+  <w:style w:customStyle="1" w:styleId="BodyTextChar" w:type="character">
+    <w:name w:val="Body Text Char"/>
     <w:basedOn w:val="DefaultParagraphFont"/>
-    <w:link w:val="Caption"/>
-  </w:style>
-  <w:style w:type="character" w:customStyle="1" w:styleId="VerbatimChar">
+    <w:link w:val="BodyText"/>
+  </w:style>
+  <w:style w:customStyle="1" w:styleId="VerbatimChar" w:type="character">
     <w:name w:val="Verbatim Char"/>
-    <w:basedOn w:val="CaptionChar"/>
-    <w:link w:val="SourceCode"/>
-    <w:rsid w:val="0072707D"/>
-    <w:rPr>
-      <w:rFonts w:ascii="JetBrains Mono" w:hAnsi="JetBrains Mono"/>
-      <w:color w:val="3A3A3A" w:themeColor="background2" w:themeShade="40"/>
-      <w:sz w:val="20"/>
-    </w:rPr>
-  </w:style>
-  <w:style w:type="character" w:customStyle="1" w:styleId="SectionNumber">
+    <w:basedOn w:val="BodyTextChar"/>
+    <w:rPr>
+      <w:rFonts w:ascii="Consolas" w:hAnsi="Consolas"/>
+      <w:sz w:val="22"/>
+    </w:rPr>
+  </w:style>
+  <w:style w:customStyle="1" w:styleId="SectionNumber" w:type="character">
     <w:name w:val="Section Number"/>
-    <w:basedOn w:val="CaptionChar"/>
-  </w:style>
-  <w:style w:type="character" w:styleId="FootnoteReference">
-    <w:name w:val="footnote reference"/>
-    <w:basedOn w:val="CaptionChar"/>
+    <w:basedOn w:val="BodyTextChar"/>
+  </w:style>
+  <w:style w:styleId="FootnoteReference" w:type="character">
+    <w:name w:val="Footnote Reference"/>
+    <w:basedOn w:val="BodyTextChar"/>
     <w:rPr>
       <w:vertAlign w:val="superscript"/>
     </w:rPr>
   </w:style>
-  <w:style w:type="character" w:styleId="Hyperlink">
+  <w:style w:styleId="Hyperlink" w:type="character">
     <w:name w:val="Hyperlink"/>
-    <w:basedOn w:val="CaptionChar"/>
-    <w:rsid w:val="0072707D"/>
-    <w:rPr>
-      <w:color w:val="156082" w:themeColor="accent1"/>
-      <w:u w:val="single"/>
-    </w:rPr>
-  </w:style>
-  <w:style w:type="paragraph" w:styleId="TOCHeading">
+    <w:basedOn w:val="BodyTextChar"/>
+    <w:rPr>
+      <w:color w:themeColor="accent1" w:val="4F81BD"/>
+    </w:rPr>
+  </w:style>
+  <w:style w:styleId="TOCHeading" w:type="paragraph">
     <w:name w:val="TOC Heading"/>
     <w:basedOn w:val="Heading1"/>
     <w:next w:val="BodyText"/>
@@ -1952,314 +1861,246 @@
       <w:spacing w:before="240" w:line="259" w:lineRule="auto"/>
       <w:outlineLvl w:val="9"/>
     </w:pPr>
+    <w:rPr>
+      <w:rFonts w:asciiTheme="majorHAnsi" w:cstheme="majorBidi" w:eastAsiaTheme="majorEastAsia" w:hAnsiTheme="majorHAnsi"/>
+      <w:b w:val="0"/>
+      <w:bCs w:val="0"/>
+      <w:color w:themeColor="accent1" w:themeShade="BF" w:val="365F91"/>
+    </w:rPr>
   </w:style>
   <w:style w:type="paragraph" w:customStyle="1" w:styleId="SourceCode">
     <w:name w:val="Source Code"/>
     <w:basedOn w:val="Normal"/>
     <w:link w:val="VerbatimChar"/>
-    <w:rsid w:val="0072707D"/>
     <w:pPr>
-      <w:wordWrap w:val="0"/>
+      <w:wordWrap w:val="off"/>
     </w:pPr>
-    <w:rPr>
-      <w:rFonts w:ascii="JetBrains Mono" w:hAnsi="JetBrains Mono"/>
-      <w:color w:val="3A3A3A" w:themeColor="background2" w:themeShade="40"/>
-      <w:sz w:val="20"/>
-    </w:rPr>
   </w:style>
   <w:style w:type="character" w:customStyle="1" w:styleId="KeywordTok">
     <w:name w:val="KeywordTok"/>
     <w:basedOn w:val="VerbatimChar"/>
     <w:rPr>
-      <w:rFonts w:ascii="JetBrains Mono" w:hAnsi="JetBrains Mono"/>
       <w:b/>
       <w:color w:val="007020"/>
-      <w:sz w:val="20"/>
     </w:rPr>
   </w:style>
   <w:style w:type="character" w:customStyle="1" w:styleId="DataTypeTok">
     <w:name w:val="DataTypeTok"/>
     <w:basedOn w:val="VerbatimChar"/>
     <w:rPr>
-      <w:rFonts w:ascii="JetBrains Mono" w:hAnsi="JetBrains Mono"/>
       <w:color w:val="902000"/>
-      <w:sz w:val="20"/>
     </w:rPr>
   </w:style>
   <w:style w:type="character" w:customStyle="1" w:styleId="DecValTok">
     <w:name w:val="DecValTok"/>
     <w:basedOn w:val="VerbatimChar"/>
     <w:rPr>
-      <w:rFonts w:ascii="JetBrains Mono" w:hAnsi="JetBrains Mono"/>
-      <w:color w:val="40A070"/>
-      <w:sz w:val="20"/>
+      <w:color w:val="40a070"/>
     </w:rPr>
   </w:style>
   <w:style w:type="character" w:customStyle="1" w:styleId="BaseNTok">
     <w:name w:val="BaseNTok"/>
     <w:basedOn w:val="VerbatimChar"/>
     <w:rPr>
-      <w:rFonts w:ascii="JetBrains Mono" w:hAnsi="JetBrains Mono"/>
-      <w:color w:val="40A070"/>
-      <w:sz w:val="20"/>
+      <w:color w:val="40a070"/>
     </w:rPr>
   </w:style>
   <w:style w:type="character" w:customStyle="1" w:styleId="FloatTok">
     <w:name w:val="FloatTok"/>
     <w:basedOn w:val="VerbatimChar"/>
     <w:rPr>
-      <w:rFonts w:ascii="JetBrains Mono" w:hAnsi="JetBrains Mono"/>
-      <w:color w:val="40A070"/>
-      <w:sz w:val="20"/>
+      <w:color w:val="40a070"/>
     </w:rPr>
   </w:style>
   <w:style w:type="character" w:customStyle="1" w:styleId="ConstantTok">
     <w:name w:val="ConstantTok"/>
     <w:basedOn w:val="VerbatimChar"/>
     <w:rPr>
-      <w:rFonts w:ascii="JetBrains Mono" w:hAnsi="JetBrains Mono"/>
       <w:color w:val="880000"/>
-      <w:sz w:val="20"/>
     </w:rPr>
   </w:style>
   <w:style w:type="character" w:customStyle="1" w:styleId="CharTok">
     <w:name w:val="CharTok"/>
     <w:basedOn w:val="VerbatimChar"/>
     <w:rPr>
-      <w:rFonts w:ascii="JetBrains Mono" w:hAnsi="JetBrains Mono"/>
-      <w:color w:val="4070A0"/>
-      <w:sz w:val="20"/>
+      <w:color w:val="4070a0"/>
     </w:rPr>
   </w:style>
   <w:style w:type="character" w:customStyle="1" w:styleId="SpecialCharTok">
     <w:name w:val="SpecialCharTok"/>
     <w:basedOn w:val="VerbatimChar"/>
     <w:rPr>
-      <w:rFonts w:ascii="JetBrains Mono" w:hAnsi="JetBrains Mono"/>
-      <w:color w:val="4070A0"/>
-      <w:sz w:val="20"/>
+      <w:color w:val="4070a0"/>
     </w:rPr>
   </w:style>
   <w:style w:type="character" w:customStyle="1" w:styleId="StringTok">
     <w:name w:val="StringTok"/>
     <w:basedOn w:val="VerbatimChar"/>
     <w:rPr>
-      <w:rFonts w:ascii="JetBrains Mono" w:hAnsi="JetBrains Mono"/>
-      <w:color w:val="4070A0"/>
-      <w:sz w:val="20"/>
+      <w:color w:val="4070a0"/>
     </w:rPr>
   </w:style>
   <w:style w:type="character" w:customStyle="1" w:styleId="VerbatimStringTok">
     <w:name w:val="VerbatimStringTok"/>
     <w:basedOn w:val="VerbatimChar"/>
     <w:rPr>
-      <w:rFonts w:ascii="JetBrains Mono" w:hAnsi="JetBrains Mono"/>
-      <w:color w:val="4070A0"/>
-      <w:sz w:val="20"/>
+      <w:color w:val="4070a0"/>
     </w:rPr>
   </w:style>
   <w:style w:type="character" w:customStyle="1" w:styleId="SpecialStringTok">
     <w:name w:val="SpecialStringTok"/>
     <w:basedOn w:val="VerbatimChar"/>
     <w:rPr>
-      <w:rFonts w:ascii="JetBrains Mono" w:hAnsi="JetBrains Mono"/>
-      <w:color w:val="BB6688"/>
-      <w:sz w:val="20"/>
+      <w:color w:val="bb6688"/>
     </w:rPr>
   </w:style>
   <w:style w:type="character" w:customStyle="1" w:styleId="ImportTok">
     <w:name w:val="ImportTok"/>
     <w:basedOn w:val="VerbatimChar"/>
     <w:rPr>
-      <w:rFonts w:ascii="JetBrains Mono" w:hAnsi="JetBrains Mono"/>
       <w:b/>
       <w:color w:val="008000"/>
-      <w:sz w:val="20"/>
     </w:rPr>
   </w:style>
   <w:style w:type="character" w:customStyle="1" w:styleId="CommentTok">
     <w:name w:val="CommentTok"/>
     <w:basedOn w:val="VerbatimChar"/>
     <w:rPr>
-      <w:rFonts w:ascii="JetBrains Mono" w:hAnsi="JetBrains Mono"/>
       <w:i/>
-      <w:color w:val="60A0B0"/>
-      <w:sz w:val="20"/>
+      <w:color w:val="60a0b0"/>
     </w:rPr>
   </w:style>
   <w:style w:type="character" w:customStyle="1" w:styleId="DocumentationTok">
     <w:name w:val="DocumentationTok"/>
     <w:basedOn w:val="VerbatimChar"/>
     <w:rPr>
-      <w:rFonts w:ascii="JetBrains Mono" w:hAnsi="JetBrains Mono"/>
       <w:i/>
-      <w:color w:val="BA2121"/>
-      <w:sz w:val="20"/>
+      <w:color w:val="ba2121"/>
     </w:rPr>
   </w:style>
   <w:style w:type="character" w:customStyle="1" w:styleId="AnnotationTok">
     <w:name w:val="AnnotationTok"/>
     <w:basedOn w:val="VerbatimChar"/>
     <w:rPr>
-      <w:rFonts w:ascii="JetBrains Mono" w:hAnsi="JetBrains Mono"/>
       <w:b/>
       <w:i/>
-      <w:color w:val="60A0B0"/>
-      <w:sz w:val="20"/>
+      <w:color w:val="60a0b0"/>
     </w:rPr>
   </w:style>
   <w:style w:type="character" w:customStyle="1" w:styleId="CommentVarTok">
     <w:name w:val="CommentVarTok"/>
     <w:basedOn w:val="VerbatimChar"/>
     <w:rPr>
-      <w:rFonts w:ascii="JetBrains Mono" w:hAnsi="JetBrains Mono"/>
       <w:b/>
       <w:i/>
-      <w:color w:val="60A0B0"/>
-      <w:sz w:val="20"/>
+      <w:color w:val="60a0b0"/>
     </w:rPr>
   </w:style>
   <w:style w:type="character" w:customStyle="1" w:styleId="OtherTok">
     <w:name w:val="OtherTok"/>
     <w:basedOn w:val="VerbatimChar"/>
     <w:rPr>
-      <w:rFonts w:ascii="JetBrains Mono" w:hAnsi="JetBrains Mono"/>
       <w:color w:val="007020"/>
-      <w:sz w:val="20"/>
     </w:rPr>
   </w:style>
   <w:style w:type="character" w:customStyle="1" w:styleId="FunctionTok">
     <w:name w:val="FunctionTok"/>
     <w:basedOn w:val="VerbatimChar"/>
     <w:rPr>
-      <w:rFonts w:ascii="JetBrains Mono" w:hAnsi="JetBrains Mono"/>
-      <w:color w:val="06287E"/>
-      <w:sz w:val="20"/>
+      <w:color w:val="06287e"/>
     </w:rPr>
   </w:style>
   <w:style w:type="character" w:customStyle="1" w:styleId="VariableTok">
     <w:name w:val="VariableTok"/>
     <w:basedOn w:val="VerbatimChar"/>
     <w:rPr>
-      <w:rFonts w:ascii="JetBrains Mono" w:hAnsi="JetBrains Mono"/>
-      <w:color w:val="19177C"/>
-      <w:sz w:val="20"/>
+      <w:color w:val="19177c"/>
     </w:rPr>
   </w:style>
   <w:style w:type="character" w:customStyle="1" w:styleId="ControlFlowTok">
     <w:name w:val="ControlFlowTok"/>
     <w:basedOn w:val="VerbatimChar"/>
     <w:rPr>
-      <w:rFonts w:ascii="JetBrains Mono" w:hAnsi="JetBrains Mono"/>
       <w:b/>
       <w:color w:val="007020"/>
-      <w:sz w:val="20"/>
     </w:rPr>
   </w:style>
   <w:style w:type="character" w:customStyle="1" w:styleId="OperatorTok">
     <w:name w:val="OperatorTok"/>
     <w:basedOn w:val="VerbatimChar"/>
     <w:rPr>
-      <w:rFonts w:ascii="JetBrains Mono" w:hAnsi="JetBrains Mono"/>
       <w:color w:val="666666"/>
-      <w:sz w:val="20"/>
     </w:rPr>
   </w:style>
   <w:style w:type="character" w:customStyle="1" w:styleId="BuiltInTok">
     <w:name w:val="BuiltInTok"/>
     <w:basedOn w:val="VerbatimChar"/>
     <w:rPr>
-      <w:rFonts w:ascii="JetBrains Mono" w:hAnsi="JetBrains Mono"/>
       <w:color w:val="008000"/>
-      <w:sz w:val="20"/>
     </w:rPr>
   </w:style>
   <w:style w:type="character" w:customStyle="1" w:styleId="ExtensionTok">
     <w:name w:val="ExtensionTok"/>
     <w:basedOn w:val="VerbatimChar"/>
-    <w:rPr>
-      <w:rFonts w:ascii="JetBrains Mono" w:hAnsi="JetBrains Mono"/>
-      <w:color w:val="3A3A3A" w:themeColor="background2" w:themeShade="40"/>
-      <w:sz w:val="20"/>
-    </w:rPr>
+    <w:rPr/>
   </w:style>
   <w:style w:type="character" w:customStyle="1" w:styleId="PreprocessorTok">
     <w:name w:val="PreprocessorTok"/>
     <w:basedOn w:val="VerbatimChar"/>
     <w:rPr>
-      <w:rFonts w:ascii="JetBrains Mono" w:hAnsi="JetBrains Mono"/>
-      <w:color w:val="BC7A00"/>
-      <w:sz w:val="20"/>
+      <w:color w:val="bc7a00"/>
     </w:rPr>
   </w:style>
   <w:style w:type="character" w:customStyle="1" w:styleId="AttributeTok">
     <w:name w:val="AttributeTok"/>
     <w:basedOn w:val="VerbatimChar"/>
     <w:rPr>
-      <w:rFonts w:ascii="JetBrains Mono" w:hAnsi="JetBrains Mono"/>
-      <w:color w:val="7D9029"/>
-      <w:sz w:val="20"/>
+      <w:color w:val="7d9029"/>
     </w:rPr>
   </w:style>
   <w:style w:type="character" w:customStyle="1" w:styleId="RegionMarkerTok">
     <w:name w:val="RegionMarkerTok"/>
     <w:basedOn w:val="VerbatimChar"/>
-    <w:rPr>
-      <w:rFonts w:ascii="JetBrains Mono" w:hAnsi="JetBrains Mono"/>
-      <w:color w:val="3A3A3A" w:themeColor="background2" w:themeShade="40"/>
-      <w:sz w:val="20"/>
-    </w:rPr>
+    <w:rPr/>
   </w:style>
   <w:style w:type="character" w:customStyle="1" w:styleId="InformationTok">
     <w:name w:val="InformationTok"/>
     <w:basedOn w:val="VerbatimChar"/>
     <w:rPr>
-      <w:rFonts w:ascii="JetBrains Mono" w:hAnsi="JetBrains Mono"/>
       <w:b/>
       <w:i/>
-      <w:color w:val="60A0B0"/>
-      <w:sz w:val="20"/>
+      <w:color w:val="60a0b0"/>
     </w:rPr>
   </w:style>
   <w:style w:type="character" w:customStyle="1" w:styleId="WarningTok">
     <w:name w:val="WarningTok"/>
     <w:basedOn w:val="VerbatimChar"/>
     <w:rPr>
-      <w:rFonts w:ascii="JetBrains Mono" w:hAnsi="JetBrains Mono"/>
       <w:b/>
       <w:i/>
-      <w:color w:val="60A0B0"/>
-      <w:sz w:val="20"/>
+      <w:color w:val="60a0b0"/>
     </w:rPr>
   </w:style>
   <w:style w:type="character" w:customStyle="1" w:styleId="AlertTok">
     <w:name w:val="AlertTok"/>
     <w:basedOn w:val="VerbatimChar"/>
     <w:rPr>
-      <w:rFonts w:ascii="JetBrains Mono" w:hAnsi="JetBrains Mono"/>
       <w:b/>
-      <w:color w:val="FF0000"/>
-      <w:sz w:val="20"/>
+      <w:color w:val="ff0000"/>
     </w:rPr>
   </w:style>
   <w:style w:type="character" w:customStyle="1" w:styleId="ErrorTok">
     <w:name w:val="ErrorTok"/>
     <w:basedOn w:val="VerbatimChar"/>
     <w:rPr>
-      <w:rFonts w:ascii="JetBrains Mono" w:hAnsi="JetBrains Mono"/>
       <w:b/>
-      <w:color w:val="FF0000"/>
-      <w:sz w:val="20"/>
+      <w:color w:val="ff0000"/>
     </w:rPr>
   </w:style>
   <w:style w:type="character" w:customStyle="1" w:styleId="NormalTok">
     <w:name w:val="NormalTok"/>
     <w:basedOn w:val="VerbatimChar"/>
-    <w:rPr>
-      <w:rFonts w:ascii="JetBrains Mono" w:hAnsi="JetBrains Mono"/>
-      <w:color w:val="3A3A3A" w:themeColor="background2" w:themeShade="40"/>
-      <w:sz w:val="20"/>
-    </w:rPr>
+    <w:rPr/>
   </w:style>
 </w:styles>
 </file>

</xml_diff>

<commit_message>
Update README docx and pdf
</commit_message>
<xml_diff>
--- a/software/README.docx
+++ b/software/README.docx
@@ -108,8 +108,14 @@
                 <w:vAlign w:val="center"/>
               </w:tcPr>
               <w:p>
+                <w:pPr>
+                  <w:rPr>
+                    <w:rFonts w:ascii="Gabarito" w:hAnsi="Gabarito"/>
+                  </w:rPr>
+                </w:pPr>
                 <w:r>
                   <w:rPr>
+                    <w:rFonts w:ascii="Gabarito" w:hAnsi="Gabarito"/>
                     <w:b/>
                     <w:bCs/>
                     <w:sz w:val="52"/>
@@ -119,6 +125,7 @@
                 </w:r>
                 <w:r>
                   <w:rPr>
+                    <w:rFonts w:ascii="Gabarito" w:hAnsi="Gabarito"/>
                     <w:sz w:val="52"/>
                     <w:szCs w:val="52"/>
                   </w:rPr>
@@ -156,6 +163,7 @@
                         <w:pStyle w:val="NoSpacing"/>
                         <w:spacing w:before="40" w:after="560" w:line="216" w:lineRule="auto"/>
                         <w:rPr>
+                          <w:rFonts w:ascii="Roboto" w:hAnsi="Roboto" w:cs="Segoe UI"/>
                           <w:color w:val="500000" w:themeColor="accent1"/>
                           <w:sz w:val="72"/>
                           <w:szCs w:val="72"/>
@@ -164,6 +172,7 @@
                       <w:sdt>
                         <w:sdtPr>
                           <w:rPr>
+                            <w:rFonts w:ascii="Roboto" w:hAnsi="Roboto" w:cs="Segoe UI"/>
                             <w:color w:val="500000" w:themeColor="accent1"/>
                             <w:sz w:val="72"/>
                             <w:szCs w:val="72"/>
@@ -177,6 +186,7 @@
                         <w:sdtContent>
                           <w:r>
                             <w:rPr>
+                              <w:rFonts w:ascii="Roboto" w:hAnsi="Roboto" w:cs="Segoe UI"/>
                               <w:color w:val="500000" w:themeColor="accent1"/>
                               <w:sz w:val="72"/>
                               <w:szCs w:val="72"/>
@@ -189,6 +199,7 @@
                     <w:sdt>
                       <w:sdtPr>
                         <w:rPr>
+                          <w:rFonts w:ascii="Roboto" w:hAnsi="Roboto" w:cs="Segoe UI"/>
                           <w:caps/>
                           <w:color w:val="3F2F29" w:themeColor="accent5" w:themeShade="80"/>
                           <w:sz w:val="28"/>
@@ -206,6 +217,7 @@
                             <w:pStyle w:val="NoSpacing"/>
                             <w:spacing w:before="40" w:after="40"/>
                             <w:rPr>
+                              <w:rFonts w:ascii="Roboto" w:hAnsi="Roboto" w:cs="Segoe UI"/>
                               <w:caps/>
                               <w:color w:val="7F5F52" w:themeColor="accent5"/>
                               <w:sz w:val="24"/>
@@ -214,7 +226,7 @@
                           </w:pPr>
                           <w:r>
                             <w:rPr>
-                              <w:caps/>
+                              <w:rFonts w:ascii="Roboto" w:hAnsi="Roboto" w:cs="Segoe UI"/>
                               <w:color w:val="3F2F29" w:themeColor="accent5" w:themeShade="80"/>
                               <w:sz w:val="28"/>
                               <w:szCs w:val="28"/>
@@ -229,6 +241,7 @@
                         <w:pStyle w:val="NoSpacing"/>
                         <w:spacing w:before="40" w:after="40"/>
                         <w:rPr>
+                          <w:rFonts w:ascii="Roboto" w:hAnsi="Roboto" w:cs="Segoe UI"/>
                           <w:caps/>
                           <w:color w:val="3F2F29" w:themeColor="accent5" w:themeShade="80"/>
                           <w:sz w:val="28"/>
@@ -237,39 +250,13 @@
                       </w:pPr>
                       <w:r>
                         <w:rPr>
+                          <w:rFonts w:ascii="Roboto" w:hAnsi="Roboto" w:cs="Segoe UI"/>
                           <w:caps/>
                           <w:color w:val="7F5F52" w:themeColor="accent5"/>
                           <w:sz w:val="24"/>
                           <w:szCs w:val="24"/>
                         </w:rPr>
-                        <w:t>3</w:t>
-                      </w:r>
-                      <w:r>
-                        <w:rPr>
-                          <w:caps/>
-                          <w:color w:val="7F5F52" w:themeColor="accent5"/>
-                          <w:sz w:val="24"/>
-                          <w:szCs w:val="24"/>
-                        </w:rPr>
-                        <w:t>/</w:t>
-                      </w:r>
-                      <w:r>
-                        <w:rPr>
-                          <w:caps/>
-                          <w:color w:val="7F5F52" w:themeColor="accent5"/>
-                          <w:sz w:val="24"/>
-                          <w:szCs w:val="24"/>
-                        </w:rPr>
-                        <w:t>1</w:t>
-                      </w:r>
-                      <w:r>
-                        <w:rPr>
-                          <w:caps/>
-                          <w:color w:val="7F5F52" w:themeColor="accent5"/>
-                          <w:sz w:val="24"/>
-                          <w:szCs w:val="24"/>
-                        </w:rPr>
-                        <w:t>8/2025</w:t>
+                        <w:t>3/18/2025</w:t>
                       </w:r>
                     </w:p>
                     <w:p>
@@ -277,6 +264,7 @@
                         <w:pStyle w:val="NoSpacing"/>
                         <w:spacing w:before="80" w:after="40"/>
                         <w:rPr>
+                          <w:rFonts w:ascii="Roboto" w:hAnsi="Roboto" w:cs="Segoe UI"/>
                           <w:caps/>
                           <w:color w:val="7F5F52" w:themeColor="accent5"/>
                           <w:sz w:val="24"/>
@@ -285,19 +273,12 @@
                       </w:pPr>
                       <w:r>
                         <w:rPr>
+                          <w:rFonts w:ascii="Roboto" w:hAnsi="Roboto" w:cs="Segoe UI"/>
                           <w:color w:val="7F5F52" w:themeColor="accent5"/>
                           <w:sz w:val="24"/>
                           <w:szCs w:val="24"/>
                         </w:rPr>
-                        <w:t xml:space="preserve">Rev. </w:t>
-                      </w:r>
-                      <w:r>
-                        <w:rPr>
-                          <w:color w:val="7F5F52" w:themeColor="accent5"/>
-                          <w:sz w:val="24"/>
-                          <w:szCs w:val="24"/>
-                        </w:rPr>
-                        <w:t>2</w:t>
+                        <w:t>Rev. 2</w:t>
                       </w:r>
                     </w:p>
                   </w:txbxContent>
@@ -514,8 +495,8 @@
           <w:noProof/>
         </w:rPr>
         <w:drawing>
-          <wp:inline distT="0" distB="0" distL="0" distR="0" wp14:anchorId="6BFD0ACF" wp14:editId="65948B4D">
-            <wp:extent cx="5334000" cy="6467496"/>
+          <wp:inline distT="0" distB="0" distL="0" distR="0" wp14:anchorId="6BFD0ACF" wp14:editId="5BA836C2">
+            <wp:extent cx="5913120" cy="7078980"/>
             <wp:effectExtent l="0" t="0" r="0" b="0"/>
             <wp:docPr id="24" name="Picture"/>
             <wp:cNvGraphicFramePr/>
@@ -537,7 +518,7 @@
                   <pic:spPr bwMode="auto">
                     <a:xfrm>
                       <a:off x="0" y="0"/>
-                      <a:ext cx="5334000" cy="6467496"/>
+                      <a:ext cx="5913138" cy="7079002"/>
                     </a:xfrm>
                     <a:prstGeom prst="rect">
                       <a:avLst/>
@@ -672,7 +653,21 @@
         </w:r>
       </w:hyperlink>
       <w:r>
-        <w:t xml:space="preserve"> and the robot control loop. The interface itself is agnostic of any particular protocol, but for Talaria PRESTON it is implemented using HTTP via an Ethernet cable between the two Raspberry Pis (see </w:t>
+        <w:t xml:space="preserve"> and the robot control loop. The interface itself is agnostic of any </w:t>
+      </w:r>
+      <w:proofErr w:type="gramStart"/>
+      <w:r>
+        <w:t>particular protocol</w:t>
+      </w:r>
+      <w:proofErr w:type="gramEnd"/>
+      <w:r>
+        <w:t>, but for Talaria</w:t>
+      </w:r>
+      <w:r>
+        <w:t xml:space="preserve">’s mail delivery system, </w:t>
+      </w:r>
+      <w:r>
+        <w:t xml:space="preserve">it is implemented using HTTP via an Ethernet cable between the two Raspberry Pis (see </w:t>
       </w:r>
       <w:hyperlink w:anchor="implementation">
         <w:r>
@@ -1438,6 +1433,7 @@
         <w:rPr>
           <w:rStyle w:val="NormalTok"/>
         </w:rPr>
+        <w:lastRenderedPageBreak/>
         <w:t xml:space="preserve">    </w:t>
       </w:r>
       <w:r>
@@ -1453,7 +1449,6 @@
         <w:rPr>
           <w:rStyle w:val="NormalTok"/>
         </w:rPr>
-        <w:lastRenderedPageBreak/>
         <w:t xml:space="preserve">      </w:t>
       </w:r>
       <w:r>
@@ -2836,6 +2831,7 @@
         <w:rPr>
           <w:rStyle w:val="VerbatimChar"/>
         </w:rPr>
+        <w:lastRenderedPageBreak/>
         <w:t>Paths</w:t>
       </w:r>
       <w:r>
@@ -2847,7 +2843,6 @@
         <w:pStyle w:val="FirstParagraph"/>
       </w:pPr>
       <w:r>
-        <w:lastRenderedPageBreak/>
         <w:t xml:space="preserve">The </w:t>
       </w:r>
       <w:r>
@@ -3031,8 +3026,8 @@
           <w:noProof/>
         </w:rPr>
         <w:drawing>
-          <wp:inline distT="0" distB="0" distL="0" distR="0" wp14:anchorId="0EB0FC97" wp14:editId="36D6EABF">
-            <wp:extent cx="5334000" cy="3519164"/>
+          <wp:inline distT="0" distB="0" distL="0" distR="0" wp14:anchorId="0EB0FC97" wp14:editId="6B07EDEB">
+            <wp:extent cx="5920740" cy="4015740"/>
             <wp:effectExtent l="0" t="0" r="0" b="0"/>
             <wp:docPr id="31" name="Picture"/>
             <wp:cNvGraphicFramePr/>
@@ -3054,7 +3049,7 @@
                   <pic:spPr bwMode="auto">
                     <a:xfrm>
                       <a:off x="0" y="0"/>
-                      <a:ext cx="5334000" cy="3519164"/>
+                      <a:ext cx="5921800" cy="4016459"/>
                     </a:xfrm>
                     <a:prstGeom prst="rect">
                       <a:avLst/>
@@ -3088,7 +3083,10 @@
         <w:pStyle w:val="FirstParagraph"/>
       </w:pPr>
       <w:r>
-        <w:t xml:space="preserve">In PRESTON, the API and Controller are implemented in Python across various modules. </w:t>
+        <w:t>For Talaria Robotics' mail delivery system</w:t>
+      </w:r>
+      <w:r>
+        <w:t xml:space="preserve">, the API and Controller are implemented in Python across various modules. </w:t>
       </w:r>
       <w:hyperlink r:id="rId12">
         <w:r>
@@ -3173,7 +3171,33 @@
         </w:r>
       </w:hyperlink>
       <w:r>
-        <w:t xml:space="preserve"> script sends data to a Node-RED flow running on the Navigator Pi that visualizes the following data: - LIDAR data as a point cloud representing nearby obstacles - Encoder readings for the left and right motors as angles within a circle</w:t>
+        <w:t xml:space="preserve"> script sends data to a Node-RED flow running on the Navigator Pi that visualizes the following data:</w:t>
+      </w:r>
+    </w:p>
+    <w:p>
+      <w:pPr>
+        <w:pStyle w:val="BodyText"/>
+        <w:numPr>
+          <w:ilvl w:val="0"/>
+          <w:numId w:val="8"/>
+        </w:numPr>
+        <w:spacing w:after="0"/>
+      </w:pPr>
+      <w:r>
+        <w:t xml:space="preserve">LIDAR data as a point cloud representing nearby obstacles </w:t>
+      </w:r>
+    </w:p>
+    <w:p>
+      <w:pPr>
+        <w:pStyle w:val="BodyText"/>
+        <w:numPr>
+          <w:ilvl w:val="0"/>
+          <w:numId w:val="8"/>
+        </w:numPr>
+        <w:spacing w:before="0"/>
+      </w:pPr>
+      <w:r>
+        <w:t>Encoder readings for the left and right motors as angles within a circle</w:t>
       </w:r>
     </w:p>
     <w:p>
@@ -3410,13 +3434,29 @@
     </w:p>
     <w:p>
       <w:pPr>
-        <w:pStyle w:val="FirstParagraph"/>
-      </w:pPr>
-      <w:r>
         <w:rPr>
           <w:b/>
           <w:bCs/>
         </w:rPr>
+      </w:pPr>
+      <w:r>
+        <w:rPr>
+          <w:b/>
+          <w:bCs/>
+        </w:rPr>
+        <w:br w:type="page"/>
+      </w:r>
+    </w:p>
+    <w:p>
+      <w:pPr>
+        <w:pStyle w:val="FirstParagraph"/>
+      </w:pPr>
+      <w:r>
+        <w:rPr>
+          <w:b/>
+          <w:bCs/>
+        </w:rPr>
+        <w:lastRenderedPageBreak/>
         <w:t>In-transit:</w:t>
       </w:r>
       <w:r>
@@ -3476,14 +3516,6 @@
     </w:p>
     <w:p>
       <w:pPr>
-        <w:pStyle w:val="ImageCaption"/>
-      </w:pPr>
-      <w:r>
-        <w:t>An example of the in-transit screen.</w:t>
-      </w:r>
-    </w:p>
-    <w:p>
-      <w:pPr>
         <w:pStyle w:val="BodyText"/>
       </w:pPr>
       <w:r>
@@ -3491,7 +3523,6 @@
           <w:b/>
           <w:bCs/>
         </w:rPr>
-        <w:lastRenderedPageBreak/>
         <w:t>Arrived at stop:</w:t>
       </w:r>
       <w:r>
@@ -3560,21 +3591,29 @@
     </w:p>
     <w:p>
       <w:pPr>
-        <w:pStyle w:val="ImageCaption"/>
-      </w:pPr>
-      <w:r>
-        <w:t>An example of the arrived-at-stop screen.</w:t>
-      </w:r>
-    </w:p>
-    <w:p>
-      <w:pPr>
-        <w:pStyle w:val="BodyText"/>
-      </w:pPr>
-      <w:r>
         <w:rPr>
           <w:b/>
           <w:bCs/>
         </w:rPr>
+      </w:pPr>
+      <w:r>
+        <w:rPr>
+          <w:b/>
+          <w:bCs/>
+        </w:rPr>
+        <w:br w:type="page"/>
+      </w:r>
+    </w:p>
+    <w:p>
+      <w:pPr>
+        <w:pStyle w:val="BodyText"/>
+      </w:pPr>
+      <w:r>
+        <w:rPr>
+          <w:b/>
+          <w:bCs/>
+        </w:rPr>
+        <w:lastRenderedPageBreak/>
         <w:t>Return home:</w:t>
       </w:r>
       <w:r>
@@ -3630,14 +3669,6 @@
             </a:graphic>
           </wp:inline>
         </w:drawing>
-      </w:r>
-    </w:p>
-    <w:p>
-      <w:pPr>
-        <w:pStyle w:val="ImageCaption"/>
-      </w:pPr>
-      <w:r>
-        <w:t>An example of the return-home screen.</w:t>
       </w:r>
       <w:bookmarkEnd w:id="6"/>
       <w:bookmarkEnd w:id="7"/>
@@ -4092,6 +4123,119 @@
       </w:pPr>
     </w:lvl>
   </w:abstractNum>
+  <w:abstractNum w:abstractNumId="3" w15:restartNumberingAfterBreak="0">
+    <w:nsid w:val="7C005D4C"/>
+    <w:multiLevelType w:val="hybridMultilevel"/>
+    <w:tmpl w:val="DEE46128"/>
+    <w:lvl w:ilvl="0" w:tplc="04090001">
+      <w:start w:val="1"/>
+      <w:numFmt w:val="bullet"/>
+      <w:lvlText w:val=""/>
+      <w:lvlJc w:val="left"/>
+      <w:pPr>
+        <w:ind w:left="720" w:hanging="360"/>
+      </w:pPr>
+      <w:rPr>
+        <w:rFonts w:ascii="Symbol" w:hAnsi="Symbol" w:hint="default"/>
+      </w:rPr>
+    </w:lvl>
+    <w:lvl w:ilvl="1" w:tplc="04090003" w:tentative="1">
+      <w:start w:val="1"/>
+      <w:numFmt w:val="bullet"/>
+      <w:lvlText w:val="o"/>
+      <w:lvlJc w:val="left"/>
+      <w:pPr>
+        <w:ind w:left="1440" w:hanging="360"/>
+      </w:pPr>
+      <w:rPr>
+        <w:rFonts w:ascii="Courier New" w:hAnsi="Courier New" w:cs="Courier New" w:hint="default"/>
+      </w:rPr>
+    </w:lvl>
+    <w:lvl w:ilvl="2" w:tplc="04090005" w:tentative="1">
+      <w:start w:val="1"/>
+      <w:numFmt w:val="bullet"/>
+      <w:lvlText w:val=""/>
+      <w:lvlJc w:val="left"/>
+      <w:pPr>
+        <w:ind w:left="2160" w:hanging="360"/>
+      </w:pPr>
+      <w:rPr>
+        <w:rFonts w:ascii="Wingdings" w:hAnsi="Wingdings" w:hint="default"/>
+      </w:rPr>
+    </w:lvl>
+    <w:lvl w:ilvl="3" w:tplc="04090001" w:tentative="1">
+      <w:start w:val="1"/>
+      <w:numFmt w:val="bullet"/>
+      <w:lvlText w:val=""/>
+      <w:lvlJc w:val="left"/>
+      <w:pPr>
+        <w:ind w:left="2880" w:hanging="360"/>
+      </w:pPr>
+      <w:rPr>
+        <w:rFonts w:ascii="Symbol" w:hAnsi="Symbol" w:hint="default"/>
+      </w:rPr>
+    </w:lvl>
+    <w:lvl w:ilvl="4" w:tplc="04090003" w:tentative="1">
+      <w:start w:val="1"/>
+      <w:numFmt w:val="bullet"/>
+      <w:lvlText w:val="o"/>
+      <w:lvlJc w:val="left"/>
+      <w:pPr>
+        <w:ind w:left="3600" w:hanging="360"/>
+      </w:pPr>
+      <w:rPr>
+        <w:rFonts w:ascii="Courier New" w:hAnsi="Courier New" w:cs="Courier New" w:hint="default"/>
+      </w:rPr>
+    </w:lvl>
+    <w:lvl w:ilvl="5" w:tplc="04090005" w:tentative="1">
+      <w:start w:val="1"/>
+      <w:numFmt w:val="bullet"/>
+      <w:lvlText w:val=""/>
+      <w:lvlJc w:val="left"/>
+      <w:pPr>
+        <w:ind w:left="4320" w:hanging="360"/>
+      </w:pPr>
+      <w:rPr>
+        <w:rFonts w:ascii="Wingdings" w:hAnsi="Wingdings" w:hint="default"/>
+      </w:rPr>
+    </w:lvl>
+    <w:lvl w:ilvl="6" w:tplc="04090001" w:tentative="1">
+      <w:start w:val="1"/>
+      <w:numFmt w:val="bullet"/>
+      <w:lvlText w:val=""/>
+      <w:lvlJc w:val="left"/>
+      <w:pPr>
+        <w:ind w:left="5040" w:hanging="360"/>
+      </w:pPr>
+      <w:rPr>
+        <w:rFonts w:ascii="Symbol" w:hAnsi="Symbol" w:hint="default"/>
+      </w:rPr>
+    </w:lvl>
+    <w:lvl w:ilvl="7" w:tplc="04090003" w:tentative="1">
+      <w:start w:val="1"/>
+      <w:numFmt w:val="bullet"/>
+      <w:lvlText w:val="o"/>
+      <w:lvlJc w:val="left"/>
+      <w:pPr>
+        <w:ind w:left="5760" w:hanging="360"/>
+      </w:pPr>
+      <w:rPr>
+        <w:rFonts w:ascii="Courier New" w:hAnsi="Courier New" w:cs="Courier New" w:hint="default"/>
+      </w:rPr>
+    </w:lvl>
+    <w:lvl w:ilvl="8" w:tplc="04090005" w:tentative="1">
+      <w:start w:val="1"/>
+      <w:numFmt w:val="bullet"/>
+      <w:lvlText w:val=""/>
+      <w:lvlJc w:val="left"/>
+      <w:pPr>
+        <w:ind w:left="6480" w:hanging="360"/>
+      </w:pPr>
+      <w:rPr>
+        <w:rFonts w:ascii="Wingdings" w:hAnsi="Wingdings" w:hint="default"/>
+      </w:rPr>
+    </w:lvl>
+  </w:abstractNum>
   <w:num w:numId="1" w16cid:durableId="1975523461">
     <w:abstractNumId w:val="0"/>
   </w:num>
@@ -4139,6 +4283,9 @@
     <w:lvlOverride w:ilvl="8">
       <w:startOverride w:val="1"/>
     </w:lvlOverride>
+  </w:num>
+  <w:num w:numId="8" w16cid:durableId="1442727976">
+    <w:abstractNumId w:val="3"/>
   </w:num>
 </w:numbering>
 </file>
@@ -4409,6 +4556,10 @@
   <w:style w:type="paragraph" w:default="1" w:styleId="Normal">
     <w:name w:val="Normal"/>
     <w:qFormat/>
+    <w:rsid w:val="0039028A"/>
+    <w:rPr>
+      <w:rFonts w:ascii="Roboto" w:hAnsi="Roboto"/>
+    </w:rPr>
   </w:style>
   <w:style w:type="paragraph" w:styleId="Heading1">
     <w:name w:val="heading 1"/>
@@ -4417,7 +4568,7 @@
     <w:link w:val="Heading1Char"/>
     <w:uiPriority w:val="9"/>
     <w:qFormat/>
-    <w:rsid w:val="00A10FD9"/>
+    <w:rsid w:val="00011C54"/>
     <w:pPr>
       <w:keepNext/>
       <w:keepLines/>
@@ -4425,7 +4576,7 @@
       <w:outlineLvl w:val="0"/>
     </w:pPr>
     <w:rPr>
-      <w:rFonts w:asciiTheme="majorHAnsi" w:eastAsiaTheme="majorEastAsia" w:hAnsiTheme="majorHAnsi" w:cstheme="majorBidi"/>
+      <w:rFonts w:ascii="Gabarito" w:eastAsiaTheme="majorEastAsia" w:hAnsi="Gabarito" w:cstheme="majorBidi"/>
       <w:color w:val="3B0000" w:themeColor="accent1" w:themeShade="BF"/>
       <w:sz w:val="40"/>
       <w:szCs w:val="40"/>
@@ -4665,14 +4816,14 @@
     <w:link w:val="TitleChar"/>
     <w:uiPriority w:val="10"/>
     <w:qFormat/>
-    <w:rsid w:val="00A10FD9"/>
+    <w:rsid w:val="00011C54"/>
     <w:pPr>
       <w:spacing w:after="80"/>
       <w:contextualSpacing/>
       <w:jc w:val="center"/>
     </w:pPr>
     <w:rPr>
-      <w:rFonts w:asciiTheme="majorHAnsi" w:eastAsiaTheme="majorEastAsia" w:hAnsiTheme="majorHAnsi" w:cstheme="majorBidi"/>
+      <w:rFonts w:ascii="Gabarito" w:eastAsiaTheme="majorEastAsia" w:hAnsi="Gabarito" w:cstheme="majorBidi"/>
       <w:spacing w:val="-10"/>
       <w:kern w:val="28"/>
       <w:sz w:val="56"/>
@@ -4684,9 +4835,9 @@
     <w:basedOn w:val="DefaultParagraphFont"/>
     <w:link w:val="Title"/>
     <w:uiPriority w:val="10"/>
-    <w:rsid w:val="00A10FD9"/>
-    <w:rPr>
-      <w:rFonts w:asciiTheme="majorHAnsi" w:eastAsiaTheme="majorEastAsia" w:hAnsiTheme="majorHAnsi" w:cstheme="majorBidi"/>
+    <w:rsid w:val="00011C54"/>
+    <w:rPr>
+      <w:rFonts w:ascii="Gabarito" w:eastAsiaTheme="majorEastAsia" w:hAnsi="Gabarito" w:cstheme="majorBidi"/>
       <w:spacing w:val="-10"/>
       <w:kern w:val="28"/>
       <w:sz w:val="56"/>
@@ -4788,9 +4939,9 @@
     <w:basedOn w:val="DefaultParagraphFont"/>
     <w:link w:val="Heading1"/>
     <w:uiPriority w:val="9"/>
-    <w:rsid w:val="00A10FD9"/>
-    <w:rPr>
-      <w:rFonts w:asciiTheme="majorHAnsi" w:eastAsiaTheme="majorEastAsia" w:hAnsiTheme="majorHAnsi" w:cstheme="majorBidi"/>
+    <w:rsid w:val="00011C54"/>
+    <w:rPr>
+      <w:rFonts w:ascii="Gabarito" w:eastAsiaTheme="majorEastAsia" w:hAnsi="Gabarito" w:cstheme="majorBidi"/>
       <w:color w:val="3B0000" w:themeColor="accent1" w:themeShade="BF"/>
       <w:sz w:val="40"/>
       <w:szCs w:val="40"/>

</xml_diff>

<commit_message>
Update software DOCX and PDF
</commit_message>
<xml_diff>
--- a/software/README.docx
+++ b/software/README.docx
@@ -2,7 +2,11 @@
 <file path=word/document.xml><?xml version="1.0" encoding="utf-8"?>
 <w:document xmlns:wpc="http://schemas.microsoft.com/office/word/2010/wordprocessingCanvas" xmlns:cx="http://schemas.microsoft.com/office/drawing/2014/chartex" xmlns:cx1="http://schemas.microsoft.com/office/drawing/2015/9/8/chartex" xmlns:cx2="http://schemas.microsoft.com/office/drawing/2015/10/21/chartex" xmlns:cx3="http://schemas.microsoft.com/office/drawing/2016/5/9/chartex" xmlns:cx4="http://schemas.microsoft.com/office/drawing/2016/5/10/chartex" xmlns:cx5="http://schemas.microsoft.com/office/drawing/2016/5/11/chartex" xmlns:cx6="http://schemas.microsoft.com/office/drawing/2016/5/12/chartex" xmlns:cx7="http://schemas.microsoft.com/office/drawing/2016/5/13/chartex" xmlns:cx8="http://schemas.microsoft.com/office/drawing/2016/5/14/chartex" xmlns:mc="http://schemas.openxmlformats.org/markup-compatibility/2006" xmlns:aink="http://schemas.microsoft.com/office/drawing/2016/ink" xmlns:am3d="http://schemas.microsoft.com/office/drawing/2017/model3d" xmlns:o="urn:schemas-microsoft-com:office:office" xmlns:oel="http://schemas.microsoft.com/office/2019/extlst" xmlns:r="http://schemas.openxmlformats.org/officeDocument/2006/relationships" xmlns:m="http://schemas.openxmlformats.org/officeDocument/2006/math" xmlns:v="urn:schemas-microsoft-com:vml" xmlns:wp14="http://schemas.microsoft.com/office/word/2010/wordprocessingDrawing" xmlns:wp="http://schemas.openxmlformats.org/drawingml/2006/wordprocessingDrawing" xmlns:w10="urn:schemas-microsoft-com:office:word" xmlns:w="http://schemas.openxmlformats.org/wordprocessingml/2006/main" xmlns:w14="http://schemas.microsoft.com/office/word/2010/wordml" xmlns:w15="http://schemas.microsoft.com/office/word/2012/wordml" xmlns:w16cex="http://schemas.microsoft.com/office/word/2018/wordml/cex" xmlns:w16cid="http://schemas.microsoft.com/office/word/2016/wordml/cid" xmlns:w16="http://schemas.microsoft.com/office/word/2018/wordml" xmlns:w16du="http://schemas.microsoft.com/office/word/2023/wordml/word16du" xmlns:w16sdtdh="http://schemas.microsoft.com/office/word/2020/wordml/sdtdatahash" xmlns:w16sdtfl="http://schemas.microsoft.com/office/word/2024/wordml/sdtformatlock" xmlns:w16se="http://schemas.microsoft.com/office/word/2015/wordml/symex" xmlns:wpg="http://schemas.microsoft.com/office/word/2010/wordprocessingGroup" xmlns:wpi="http://schemas.microsoft.com/office/word/2010/wordprocessingInk" xmlns:wne="http://schemas.microsoft.com/office/word/2006/wordml" xmlns:wps="http://schemas.microsoft.com/office/word/2010/wordprocessingShape" mc:Ignorable="w14 w15 w16se w16cid w16 w16cex w16sdtdh w16sdtfl w16du wp14">
   <w:body>
-    <w:p/>
+    <w:p>
+      <w:pPr>
+        <w:pStyle w:val="FirstParagraph"/>
+      </w:pPr>
+    </w:p>
     <w:sdt>
       <w:sdtPr>
         <w:id w:val="-639956984"/>
@@ -28,34 +32,33 @@
             <w:tblLook w:val="04A0" w:firstRow="1" w:lastRow="0" w:firstColumn="1" w:lastColumn="0" w:noHBand="0" w:noVBand="1"/>
           </w:tblPr>
           <w:tblGrid>
-            <w:gridCol w:w="1650"/>
-            <w:gridCol w:w="7926"/>
+            <w:gridCol w:w="1656"/>
+            <w:gridCol w:w="7920"/>
           </w:tblGrid>
           <w:tr>
             <w:tc>
               <w:tcPr>
                 <w:tcW w:w="1650" w:type="dxa"/>
+                <w:hideMark/>
               </w:tcPr>
               <w:p>
                 <w:pPr>
+                  <w:pStyle w:val="FirstParagraph"/>
                   <w:rPr>
                     <w:b/>
                     <w:bCs/>
-                    <w:sz w:val="52"/>
-                    <w:szCs w:val="52"/>
                   </w:rPr>
                 </w:pPr>
                 <w:r>
                   <w:rPr>
                     <w:b/>
                     <w:bCs/>
-                    <w:noProof/>
                   </w:rPr>
                   <w:drawing>
-                    <wp:inline distT="0" distB="0" distL="0" distR="0" wp14:anchorId="725DB5F2" wp14:editId="258C6C81">
-                      <wp:extent cx="911047" cy="906780"/>
+                    <wp:inline distT="0" distB="0" distL="0" distR="0" wp14:anchorId="7130D16A" wp14:editId="0E239032">
+                      <wp:extent cx="914400" cy="906780"/>
                       <wp:effectExtent l="0" t="0" r="0" b="0"/>
-                      <wp:docPr id="970761713" name="Picture 5" descr="A red stamp with a shoe with wings&#10;&#10;AI-generated content may be incorrect."/>
+                      <wp:docPr id="325629260" name="Picture 2" descr="A red stamp with a shoe with wings&#10;&#10;AI-generated content may be incorrect."/>
                       <wp:cNvGraphicFramePr>
                         <a:graphicFrameLocks xmlns:a="http://schemas.openxmlformats.org/drawingml/2006/main" noChangeAspect="1"/>
                       </wp:cNvGraphicFramePr>
@@ -63,36 +66,36 @@
                         <a:graphicData uri="http://schemas.openxmlformats.org/drawingml/2006/picture">
                           <pic:pic xmlns:pic="http://schemas.openxmlformats.org/drawingml/2006/picture">
                             <pic:nvPicPr>
-                              <pic:cNvPr id="970761713" name="Picture 5" descr="A red stamp with a shoe with wings&#10;&#10;AI-generated content may be incorrect."/>
-                              <pic:cNvPicPr/>
+                              <pic:cNvPr id="0" name="Picture 5" descr="A red stamp with a shoe with wings&#10;&#10;AI-generated content may be incorrect."/>
+                              <pic:cNvPicPr>
+                                <a:picLocks noChangeAspect="1" noChangeArrowheads="1"/>
+                              </pic:cNvPicPr>
                             </pic:nvPicPr>
-                            <pic:blipFill rotWithShape="1">
-                              <a:blip r:embed="rId7" cstate="print">
+                            <pic:blipFill>
+                              <a:blip r:embed="rId7">
                                 <a:extLst>
                                   <a:ext uri="{28A0092B-C50C-407E-A947-70E740481C1C}">
                                     <a14:useLocalDpi xmlns:a14="http://schemas.microsoft.com/office/drawing/2010/main" val="0"/>
                                   </a:ext>
                                 </a:extLst>
                               </a:blip>
-                              <a:srcRect l="7723" t="7921" r="7723" b="7921"/>
-                              <a:stretch/>
+                              <a:srcRect l="7722" t="7921" r="7722" b="7921"/>
+                              <a:stretch>
+                                <a:fillRect/>
+                              </a:stretch>
                             </pic:blipFill>
                             <pic:spPr bwMode="auto">
                               <a:xfrm>
                                 <a:off x="0" y="0"/>
-                                <a:ext cx="911047" cy="906780"/>
+                                <a:ext cx="914400" cy="906780"/>
                               </a:xfrm>
                               <a:prstGeom prst="rect">
                                 <a:avLst/>
                               </a:prstGeom>
+                              <a:noFill/>
                               <a:ln>
                                 <a:noFill/>
                               </a:ln>
-                              <a:extLst>
-                                <a:ext uri="{53640926-AAD7-44D8-BBD7-CCE9431645EC}">
-                                  <a14:shadowObscured xmlns:a14="http://schemas.microsoft.com/office/drawing/2010/main"/>
-                                </a:ext>
-                              </a:extLst>
                             </pic:spPr>
                           </pic:pic>
                         </a:graphicData>
@@ -106,16 +109,20 @@
               <w:tcPr>
                 <w:tcW w:w="7926" w:type="dxa"/>
                 <w:vAlign w:val="center"/>
+                <w:hideMark/>
               </w:tcPr>
               <w:p>
                 <w:pPr>
+                  <w:pStyle w:val="FirstParagraph"/>
                   <w:rPr>
-                    <w:rFonts w:ascii="Gabarito" w:hAnsi="Gabarito"/>
+                    <w:rFonts w:asciiTheme="majorHAnsi" w:hAnsiTheme="majorHAnsi"/>
+                    <w:sz w:val="52"/>
+                    <w:szCs w:val="52"/>
                   </w:rPr>
                 </w:pPr>
                 <w:r>
                   <w:rPr>
-                    <w:rFonts w:ascii="Gabarito" w:hAnsi="Gabarito"/>
+                    <w:rFonts w:asciiTheme="majorHAnsi" w:hAnsiTheme="majorHAnsi"/>
                     <w:b/>
                     <w:bCs/>
                     <w:sz w:val="52"/>
@@ -125,7 +132,7 @@
                 </w:r>
                 <w:r>
                   <w:rPr>
-                    <w:rFonts w:ascii="Gabarito" w:hAnsi="Gabarito"/>
+                    <w:rFonts w:asciiTheme="majorHAnsi" w:hAnsiTheme="majorHAnsi"/>
                     <w:sz w:val="52"/>
                     <w:szCs w:val="52"/>
                   </w:rPr>
@@ -137,25 +144,24 @@
         </w:tbl>
         <w:p>
           <w:pPr>
+            <w:pStyle w:val="FirstParagraph"/>
             <w:rPr>
               <w:b/>
               <w:bCs/>
-              <w:sz w:val="52"/>
-              <w:szCs w:val="52"/>
             </w:rPr>
           </w:pPr>
         </w:p>
         <w:p>
+          <w:pPr>
+            <w:pStyle w:val="FirstParagraph"/>
+          </w:pPr>
           <w:r>
-            <w:rPr>
-              <w:noProof/>
-            </w:rPr>
-            <w:pict w14:anchorId="1413F854">
+            <w:pict w14:anchorId="3409A5F7">
               <v:shapetype id="_x0000_t202" coordsize="21600,21600" o:spt="202" path="m,l,21600r21600,l21600,xe">
                 <v:stroke joinstyle="miter"/>
                 <v:path gradientshapeok="t" o:connecttype="rect"/>
               </v:shapetype>
-              <v:shape id="Text Box 131" o:spid="_x0000_s2050" type="#_x0000_t202" style="position:absolute;margin-left:0;margin-top:0;width:369pt;height:529.2pt;z-index:251659264;visibility:visible;mso-wrap-style:square;mso-width-percent:790;mso-height-percent:350;mso-left-percent:77;mso-top-percent:540;mso-wrap-distance-left:14.4pt;mso-wrap-distance-top:0;mso-wrap-distance-right:14.4pt;mso-wrap-distance-bottom:0;mso-position-horizontal-relative:margin;mso-position-vertical-relative:page;mso-width-percent:790;mso-height-percent:350;mso-left-percent:77;mso-top-percent:540;mso-width-relative:margin;mso-height-relative:page;v-text-anchor:top" o:gfxdata="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" filled="f" stroked="f" strokeweight=".5pt">
+              <v:shape id="Text Box 131" o:spid="_x0000_s1027" type="#_x0000_t202" style="position:absolute;margin-left:0;margin-top:0;width:364.05pt;height:125.6pt;z-index:251659264;visibility:visible;mso-wrap-style:square;mso-width-percent:790;mso-height-percent:350;mso-left-percent:77;mso-top-percent:540;mso-wrap-distance-left:14.4pt;mso-wrap-distance-top:0;mso-wrap-distance-right:14.4pt;mso-wrap-distance-bottom:0;mso-position-horizontal-relative:margin;mso-position-vertical-relative:page;mso-width-percent:790;mso-height-percent:350;mso-left-percent:77;mso-top-percent:540;mso-width-relative:margin;mso-height-relative:page;v-text-anchor:top" o:gfxdata="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" filled="f" stroked="f" strokeweight=".5pt">
                 <v:textbox style="mso-next-textbox:#Text Box 131;mso-fit-shape-to-text:t" inset="0,0,0,0">
                   <w:txbxContent>
                     <w:p>
@@ -163,7 +169,7 @@
                         <w:pStyle w:val="NoSpacing"/>
                         <w:spacing w:before="40" w:after="560" w:line="216" w:lineRule="auto"/>
                         <w:rPr>
-                          <w:rFonts w:ascii="Roboto" w:hAnsi="Roboto" w:cs="Segoe UI"/>
+                          <w:rFonts w:asciiTheme="majorHAnsi" w:hAnsiTheme="majorHAnsi" w:cs="Segoe UI"/>
                           <w:color w:val="500000" w:themeColor="accent1"/>
                           <w:sz w:val="72"/>
                           <w:szCs w:val="72"/>
@@ -172,13 +178,12 @@
                       <w:sdt>
                         <w:sdtPr>
                           <w:rPr>
-                            <w:rFonts w:ascii="Roboto" w:hAnsi="Roboto" w:cs="Segoe UI"/>
+                            <w:rFonts w:asciiTheme="majorHAnsi" w:hAnsiTheme="majorHAnsi" w:cs="Segoe UI"/>
                             <w:color w:val="500000" w:themeColor="accent1"/>
                             <w:sz w:val="72"/>
                             <w:szCs w:val="72"/>
                           </w:rPr>
                           <w:alias w:val="Title"/>
-                          <w:tag w:val=""/>
                           <w:id w:val="151731938"/>
                           <w:dataBinding w:prefixMappings="xmlns:ns0='http://purl.org/dc/elements/1.1/' xmlns:ns1='http://schemas.openxmlformats.org/package/2006/metadata/core-properties' " w:xpath="/ns1:coreProperties[1]/ns0:title[1]" w:storeItemID="{6C3C8BC8-F283-45AE-878A-BAB7291924A1}"/>
                           <w:text/>
@@ -186,7 +191,7 @@
                         <w:sdtContent>
                           <w:r>
                             <w:rPr>
-                              <w:rFonts w:ascii="Roboto" w:hAnsi="Roboto" w:cs="Segoe UI"/>
+                              <w:rFonts w:asciiTheme="majorHAnsi" w:hAnsiTheme="majorHAnsi" w:cs="Segoe UI"/>
                               <w:color w:val="500000" w:themeColor="accent1"/>
                               <w:sz w:val="72"/>
                               <w:szCs w:val="72"/>
@@ -206,7 +211,6 @@
                           <w:szCs w:val="28"/>
                         </w:rPr>
                         <w:alias w:val="Subtitle"/>
-                        <w:tag w:val=""/>
                         <w:id w:val="-2090151685"/>
                         <w:dataBinding w:prefixMappings="xmlns:ns0='http://purl.org/dc/elements/1.1/' xmlns:ns1='http://schemas.openxmlformats.org/package/2006/metadata/core-properties' " w:xpath="/ns1:coreProperties[1]/ns0:subject[1]" w:storeItemID="{6C3C8BC8-F283-45AE-878A-BAB7291924A1}"/>
                         <w:text/>
@@ -220,13 +224,12 @@
                               <w:rFonts w:ascii="Roboto" w:hAnsi="Roboto" w:cs="Segoe UI"/>
                               <w:caps/>
                               <w:color w:val="7F5F52" w:themeColor="accent5"/>
-                              <w:sz w:val="24"/>
-                              <w:szCs w:val="24"/>
                             </w:rPr>
                           </w:pPr>
                           <w:r>
                             <w:rPr>
                               <w:rFonts w:ascii="Roboto" w:hAnsi="Roboto" w:cs="Segoe UI"/>
+                              <w:caps/>
                               <w:color w:val="3F2F29" w:themeColor="accent5" w:themeShade="80"/>
                               <w:sz w:val="28"/>
                               <w:szCs w:val="28"/>
@@ -253,10 +256,32 @@
                           <w:rFonts w:ascii="Roboto" w:hAnsi="Roboto" w:cs="Segoe UI"/>
                           <w:caps/>
                           <w:color w:val="7F5F52" w:themeColor="accent5"/>
-                          <w:sz w:val="24"/>
-                          <w:szCs w:val="24"/>
                         </w:rPr>
-                        <w:t>3/18/2025</w:t>
+                        <w:t>4</w:t>
+                      </w:r>
+                      <w:r>
+                        <w:rPr>
+                          <w:rFonts w:ascii="Roboto" w:hAnsi="Roboto" w:cs="Segoe UI"/>
+                          <w:caps/>
+                          <w:color w:val="7F5F52" w:themeColor="accent5"/>
+                        </w:rPr>
+                        <w:t>/</w:t>
+                      </w:r>
+                      <w:r>
+                        <w:rPr>
+                          <w:rFonts w:ascii="Roboto" w:hAnsi="Roboto" w:cs="Segoe UI"/>
+                          <w:caps/>
+                          <w:color w:val="7F5F52" w:themeColor="accent5"/>
+                        </w:rPr>
+                        <w:t>4</w:t>
+                      </w:r>
+                      <w:r>
+                        <w:rPr>
+                          <w:rFonts w:ascii="Roboto" w:hAnsi="Roboto" w:cs="Segoe UI"/>
+                          <w:caps/>
+                          <w:color w:val="7F5F52" w:themeColor="accent5"/>
+                        </w:rPr>
+                        <w:t>/2025</w:t>
                       </w:r>
                     </w:p>
                     <w:p>
@@ -267,19 +292,31 @@
                           <w:rFonts w:ascii="Roboto" w:hAnsi="Roboto" w:cs="Segoe UI"/>
                           <w:caps/>
                           <w:color w:val="7F5F52" w:themeColor="accent5"/>
-                          <w:sz w:val="24"/>
-                          <w:szCs w:val="24"/>
                         </w:rPr>
                       </w:pPr>
                       <w:r>
                         <w:rPr>
                           <w:rFonts w:ascii="Roboto" w:hAnsi="Roboto" w:cs="Segoe UI"/>
                           <w:color w:val="7F5F52" w:themeColor="accent5"/>
-                          <w:sz w:val="24"/>
-                          <w:szCs w:val="24"/>
                         </w:rPr>
-                        <w:t>Rev. 2</w:t>
+                        <w:t xml:space="preserve">Rev. </w:t>
                       </w:r>
+                      <w:r>
+                        <w:rPr>
+                          <w:rFonts w:ascii="Roboto" w:hAnsi="Roboto" w:cs="Segoe UI"/>
+                          <w:color w:val="7F5F52" w:themeColor="accent5"/>
+                        </w:rPr>
+                        <w:t>3</w:t>
+                      </w:r>
+                    </w:p>
+                    <w:p>
+                      <w:pPr>
+                        <w:rPr>
+                          <w:rFonts w:ascii="Roboto" w:hAnsi="Roboto" w:cs="Segoe UI"/>
+                          <w:caps/>
+                          <w:color w:val="7F5F52" w:themeColor="accent5"/>
+                        </w:rPr>
+                      </w:pPr>
                     </w:p>
                   </w:txbxContent>
                 </v:textbox>
@@ -424,8 +461,8 @@
           <w:noProof/>
         </w:rPr>
         <w:drawing>
-          <wp:inline distT="0" distB="0" distL="0" distR="0" wp14:anchorId="320F34D4" wp14:editId="0C6A7AFE">
-            <wp:extent cx="5334000" cy="7849889"/>
+          <wp:inline distT="0" distB="0" distL="0" distR="0" wp14:anchorId="0CC13634" wp14:editId="312735DD">
+            <wp:extent cx="5438775" cy="8004083"/>
             <wp:effectExtent l="0" t="0" r="0" b="0"/>
             <wp:docPr id="21" name="Picture"/>
             <wp:cNvGraphicFramePr/>
@@ -447,7 +484,7 @@
                   <pic:spPr bwMode="auto">
                     <a:xfrm>
                       <a:off x="0" y="0"/>
-                      <a:ext cx="5334000" cy="7849889"/>
+                      <a:ext cx="5440820" cy="8007093"/>
                     </a:xfrm>
                     <a:prstGeom prst="rect">
                       <a:avLst/>
@@ -495,8 +532,8 @@
           <w:noProof/>
         </w:rPr>
         <w:drawing>
-          <wp:inline distT="0" distB="0" distL="0" distR="0" wp14:anchorId="6BFD0ACF" wp14:editId="5BA836C2">
-            <wp:extent cx="5913120" cy="7078980"/>
+          <wp:inline distT="0" distB="0" distL="0" distR="0" wp14:anchorId="72500B99" wp14:editId="7D59FE61">
+            <wp:extent cx="5915025" cy="7171991"/>
             <wp:effectExtent l="0" t="0" r="0" b="0"/>
             <wp:docPr id="24" name="Picture"/>
             <wp:cNvGraphicFramePr/>
@@ -518,7 +555,7 @@
                   <pic:spPr bwMode="auto">
                     <a:xfrm>
                       <a:off x="0" y="0"/>
-                      <a:ext cx="5913138" cy="7079002"/>
+                      <a:ext cx="5918788" cy="7176554"/>
                     </a:xfrm>
                     <a:prstGeom prst="rect">
                       <a:avLst/>
@@ -653,21 +690,7 @@
         </w:r>
       </w:hyperlink>
       <w:r>
-        <w:t xml:space="preserve"> and the robot control loop. The interface itself is agnostic of any </w:t>
-      </w:r>
-      <w:proofErr w:type="gramStart"/>
-      <w:r>
-        <w:t>particular protocol</w:t>
-      </w:r>
-      <w:proofErr w:type="gramEnd"/>
-      <w:r>
-        <w:t>, but for Talaria</w:t>
-      </w:r>
-      <w:r>
-        <w:t xml:space="preserve">’s mail delivery system, </w:t>
-      </w:r>
-      <w:r>
-        <w:t xml:space="preserve">it is implemented using HTTP via an Ethernet cable between the two Raspberry Pis (see </w:t>
+        <w:t xml:space="preserve"> and the robot control loop. The interface itself is agnostic of any particular protocol, but Talaria’s implementation uses HTTP via an Ethernet cable between the two Raspberry Pis (see </w:t>
       </w:r>
       <w:hyperlink w:anchor="implementation">
         <w:r>
@@ -1325,6 +1348,7 @@
         <w:rPr>
           <w:rStyle w:val="NormalTok"/>
         </w:rPr>
+        <w:lastRenderedPageBreak/>
         <w:t xml:space="preserve">      </w:t>
       </w:r>
       <w:r>
@@ -1425,6 +1449,814 @@
           <w:rStyle w:val="OtherTok"/>
         </w:rPr>
         <w:t>[</w:t>
+      </w:r>
+      <w:r>
+        <w:br/>
+      </w:r>
+      <w:r>
+        <w:rPr>
+          <w:rStyle w:val="NormalTok"/>
+        </w:rPr>
+        <w:t xml:space="preserve">    </w:t>
+      </w:r>
+      <w:r>
+        <w:rPr>
+          <w:rStyle w:val="FunctionTok"/>
+        </w:rPr>
+        <w:t>{</w:t>
+      </w:r>
+      <w:r>
+        <w:br/>
+      </w:r>
+      <w:r>
+        <w:rPr>
+          <w:rStyle w:val="NormalTok"/>
+        </w:rPr>
+        <w:t xml:space="preserve">      </w:t>
+      </w:r>
+      <w:r>
+        <w:rPr>
+          <w:rStyle w:val="DataTypeTok"/>
+        </w:rPr>
+        <w:t>"number"</w:t>
+      </w:r>
+      <w:r>
+        <w:rPr>
+          <w:rStyle w:val="FunctionTok"/>
+        </w:rPr>
+        <w:t>:</w:t>
+      </w:r>
+      <w:r>
+        <w:rPr>
+          <w:rStyle w:val="NormalTok"/>
+        </w:rPr>
+        <w:t xml:space="preserve"> </w:t>
+      </w:r>
+      <w:r>
+        <w:rPr>
+          <w:rStyle w:val="DecValTok"/>
+        </w:rPr>
+        <w:t>1</w:t>
+      </w:r>
+      <w:r>
+        <w:rPr>
+          <w:rStyle w:val="FunctionTok"/>
+        </w:rPr>
+        <w:t>,</w:t>
+      </w:r>
+      <w:r>
+        <w:br/>
+      </w:r>
+      <w:r>
+        <w:rPr>
+          <w:rStyle w:val="NormalTok"/>
+        </w:rPr>
+        <w:t xml:space="preserve">      </w:t>
+      </w:r>
+      <w:r>
+        <w:rPr>
+          <w:rStyle w:val="DataTypeTok"/>
+        </w:rPr>
+        <w:t>"name"</w:t>
+      </w:r>
+      <w:r>
+        <w:rPr>
+          <w:rStyle w:val="FunctionTok"/>
+        </w:rPr>
+        <w:t>:</w:t>
+      </w:r>
+      <w:r>
+        <w:rPr>
+          <w:rStyle w:val="NormalTok"/>
+        </w:rPr>
+        <w:t xml:space="preserve"> </w:t>
+      </w:r>
+      <w:r>
+        <w:rPr>
+          <w:rStyle w:val="StringTok"/>
+        </w:rPr>
+        <w:t>"Letter Slot 1"</w:t>
+      </w:r>
+      <w:r>
+        <w:br/>
+      </w:r>
+      <w:r>
+        <w:rPr>
+          <w:rStyle w:val="NormalTok"/>
+        </w:rPr>
+        <w:t xml:space="preserve">    </w:t>
+      </w:r>
+      <w:r>
+        <w:rPr>
+          <w:rStyle w:val="FunctionTok"/>
+        </w:rPr>
+        <w:t>}</w:t>
+      </w:r>
+      <w:r>
+        <w:rPr>
+          <w:rStyle w:val="OtherTok"/>
+        </w:rPr>
+        <w:t>,</w:t>
+      </w:r>
+      <w:r>
+        <w:br/>
+      </w:r>
+      <w:r>
+        <w:rPr>
+          <w:rStyle w:val="NormalTok"/>
+        </w:rPr>
+        <w:t xml:space="preserve">    </w:t>
+      </w:r>
+      <w:r>
+        <w:rPr>
+          <w:rStyle w:val="FunctionTok"/>
+        </w:rPr>
+        <w:t>{</w:t>
+      </w:r>
+      <w:r>
+        <w:br/>
+      </w:r>
+      <w:r>
+        <w:rPr>
+          <w:rStyle w:val="NormalTok"/>
+        </w:rPr>
+        <w:t xml:space="preserve">      </w:t>
+      </w:r>
+      <w:r>
+        <w:rPr>
+          <w:rStyle w:val="DataTypeTok"/>
+        </w:rPr>
+        <w:t>"number"</w:t>
+      </w:r>
+      <w:r>
+        <w:rPr>
+          <w:rStyle w:val="FunctionTok"/>
+        </w:rPr>
+        <w:t>:</w:t>
+      </w:r>
+      <w:r>
+        <w:rPr>
+          <w:rStyle w:val="NormalTok"/>
+        </w:rPr>
+        <w:t xml:space="preserve"> </w:t>
+      </w:r>
+      <w:r>
+        <w:rPr>
+          <w:rStyle w:val="DecValTok"/>
+        </w:rPr>
+        <w:t>2</w:t>
+      </w:r>
+      <w:r>
+        <w:rPr>
+          <w:rStyle w:val="FunctionTok"/>
+        </w:rPr>
+        <w:t>,</w:t>
+      </w:r>
+      <w:r>
+        <w:br/>
+      </w:r>
+      <w:r>
+        <w:rPr>
+          <w:rStyle w:val="NormalTok"/>
+        </w:rPr>
+        <w:t xml:space="preserve">      </w:t>
+      </w:r>
+      <w:r>
+        <w:rPr>
+          <w:rStyle w:val="DataTypeTok"/>
+        </w:rPr>
+        <w:t>"name"</w:t>
+      </w:r>
+      <w:r>
+        <w:rPr>
+          <w:rStyle w:val="FunctionTok"/>
+        </w:rPr>
+        <w:t>:</w:t>
+      </w:r>
+      <w:r>
+        <w:rPr>
+          <w:rStyle w:val="NormalTok"/>
+        </w:rPr>
+        <w:t xml:space="preserve"> </w:t>
+      </w:r>
+      <w:r>
+        <w:rPr>
+          <w:rStyle w:val="StringTok"/>
+        </w:rPr>
+        <w:t>"Letter Slot 2"</w:t>
+      </w:r>
+      <w:r>
+        <w:br/>
+      </w:r>
+      <w:r>
+        <w:rPr>
+          <w:rStyle w:val="NormalTok"/>
+        </w:rPr>
+        <w:t xml:space="preserve">    </w:t>
+      </w:r>
+      <w:r>
+        <w:rPr>
+          <w:rStyle w:val="FunctionTok"/>
+        </w:rPr>
+        <w:t>}</w:t>
+      </w:r>
+      <w:r>
+        <w:rPr>
+          <w:rStyle w:val="OtherTok"/>
+        </w:rPr>
+        <w:t>,</w:t>
+      </w:r>
+      <w:r>
+        <w:br/>
+      </w:r>
+      <w:r>
+        <w:rPr>
+          <w:rStyle w:val="NormalTok"/>
+        </w:rPr>
+        <w:t xml:space="preserve">    </w:t>
+      </w:r>
+      <w:r>
+        <w:rPr>
+          <w:rStyle w:val="FunctionTok"/>
+        </w:rPr>
+        <w:t>{</w:t>
+      </w:r>
+      <w:r>
+        <w:br/>
+      </w:r>
+      <w:r>
+        <w:rPr>
+          <w:rStyle w:val="NormalTok"/>
+        </w:rPr>
+        <w:t xml:space="preserve">      </w:t>
+      </w:r>
+      <w:r>
+        <w:rPr>
+          <w:rStyle w:val="DataTypeTok"/>
+        </w:rPr>
+        <w:t>"number"</w:t>
+      </w:r>
+      <w:r>
+        <w:rPr>
+          <w:rStyle w:val="FunctionTok"/>
+        </w:rPr>
+        <w:t>:</w:t>
+      </w:r>
+      <w:r>
+        <w:rPr>
+          <w:rStyle w:val="NormalTok"/>
+        </w:rPr>
+        <w:t xml:space="preserve"> </w:t>
+      </w:r>
+      <w:r>
+        <w:rPr>
+          <w:rStyle w:val="DecValTok"/>
+        </w:rPr>
+        <w:t>5</w:t>
+      </w:r>
+      <w:r>
+        <w:rPr>
+          <w:rStyle w:val="FunctionTok"/>
+        </w:rPr>
+        <w:t>,</w:t>
+      </w:r>
+      <w:r>
+        <w:br/>
+      </w:r>
+      <w:r>
+        <w:rPr>
+          <w:rStyle w:val="NormalTok"/>
+        </w:rPr>
+        <w:t xml:space="preserve">      </w:t>
+      </w:r>
+      <w:r>
+        <w:rPr>
+          <w:rStyle w:val="DataTypeTok"/>
+        </w:rPr>
+        <w:t>"name"</w:t>
+      </w:r>
+      <w:r>
+        <w:rPr>
+          <w:rStyle w:val="FunctionTok"/>
+        </w:rPr>
+        <w:t>:</w:t>
+      </w:r>
+      <w:r>
+        <w:rPr>
+          <w:rStyle w:val="NormalTok"/>
+        </w:rPr>
+        <w:t xml:space="preserve"> </w:t>
+      </w:r>
+      <w:r>
+        <w:rPr>
+          <w:rStyle w:val="StringTok"/>
+        </w:rPr>
+        <w:t>"Package Areas"</w:t>
+      </w:r>
+      <w:r>
+        <w:br/>
+      </w:r>
+      <w:r>
+        <w:rPr>
+          <w:rStyle w:val="NormalTok"/>
+        </w:rPr>
+        <w:t xml:space="preserve">    </w:t>
+      </w:r>
+      <w:r>
+        <w:rPr>
+          <w:rStyle w:val="FunctionTok"/>
+        </w:rPr>
+        <w:t>}</w:t>
+      </w:r>
+      <w:r>
+        <w:rPr>
+          <w:rStyle w:val="OtherTok"/>
+        </w:rPr>
+        <w:t>,</w:t>
+      </w:r>
+      <w:r>
+        <w:br/>
+      </w:r>
+      <w:r>
+        <w:rPr>
+          <w:rStyle w:val="NormalTok"/>
+        </w:rPr>
+        <w:t xml:space="preserve">  </w:t>
+      </w:r>
+      <w:r>
+        <w:rPr>
+          <w:rStyle w:val="OtherTok"/>
+        </w:rPr>
+        <w:t>]</w:t>
+      </w:r>
+      <w:r>
+        <w:br/>
+      </w:r>
+      <w:r>
+        <w:rPr>
+          <w:rStyle w:val="FunctionTok"/>
+        </w:rPr>
+        <w:t>}</w:t>
+      </w:r>
+    </w:p>
+    <w:p>
+      <w:pPr>
+        <w:pStyle w:val="Heading3"/>
+      </w:pPr>
+      <w:bookmarkStart w:id="3" w:name="route-events"/>
+      <w:bookmarkEnd w:id="2"/>
+      <w:r>
+        <w:t>Route events</w:t>
+      </w:r>
+    </w:p>
+    <w:p>
+      <w:pPr>
+        <w:pStyle w:val="FirstParagraph"/>
+      </w:pPr>
+      <w:r>
+        <w:rPr>
+          <w:rStyle w:val="VerbatimChar"/>
+        </w:rPr>
+        <w:t>listenToRoute()</w:t>
+      </w:r>
+      <w:r>
+        <w:t xml:space="preserve"> streams a sequence of events from the Navigator of any of the following formats. Every event type has two properties: </w:t>
+      </w:r>
+      <w:r>
+        <w:rPr>
+          <w:rStyle w:val="VerbatimChar"/>
+        </w:rPr>
+        <w:t>$type</w:t>
+      </w:r>
+      <w:r>
+        <w:t xml:space="preserve"> and </w:t>
+      </w:r>
+      <w:r>
+        <w:rPr>
+          <w:rStyle w:val="VerbatimChar"/>
+        </w:rPr>
+        <w:t>orderNumber</w:t>
+      </w:r>
+      <w:r>
+        <w:t xml:space="preserve">. The type property contains the name of the event type and is required so the client and deserialize the data into the proper structure. The </w:t>
+      </w:r>
+      <w:r>
+        <w:rPr>
+          <w:rStyle w:val="VerbatimChar"/>
+        </w:rPr>
+        <w:t>orderNumber</w:t>
+      </w:r>
+      <w:r>
+        <w:t xml:space="preserve"> is an optional property that may be used by the client to process events correctly if they arrive out of order.</w:t>
+      </w:r>
+    </w:p>
+    <w:p>
+      <w:pPr>
+        <w:pStyle w:val="BodyText"/>
+      </w:pPr>
+      <w:r>
+        <w:rPr>
+          <w:b/>
+          <w:bCs/>
+        </w:rPr>
+        <w:t>In-transit:</w:t>
+      </w:r>
+      <w:r>
+        <w:t xml:space="preserve"> The robot is on its way to the specified room.</w:t>
+      </w:r>
+    </w:p>
+    <w:p>
+      <w:pPr>
+        <w:pStyle w:val="SourceCode"/>
+      </w:pPr>
+      <w:r>
+        <w:rPr>
+          <w:rStyle w:val="FunctionTok"/>
+        </w:rPr>
+        <w:t>{</w:t>
+      </w:r>
+      <w:r>
+        <w:br/>
+      </w:r>
+      <w:r>
+        <w:rPr>
+          <w:rStyle w:val="NormalTok"/>
+        </w:rPr>
+        <w:t xml:space="preserve">  </w:t>
+      </w:r>
+      <w:r>
+        <w:rPr>
+          <w:rStyle w:val="DataTypeTok"/>
+        </w:rPr>
+        <w:t>"$type"</w:t>
+      </w:r>
+      <w:r>
+        <w:rPr>
+          <w:rStyle w:val="FunctionTok"/>
+        </w:rPr>
+        <w:t>:</w:t>
+      </w:r>
+      <w:r>
+        <w:rPr>
+          <w:rStyle w:val="NormalTok"/>
+        </w:rPr>
+        <w:t xml:space="preserve"> </w:t>
+      </w:r>
+      <w:r>
+        <w:rPr>
+          <w:rStyle w:val="StringTok"/>
+        </w:rPr>
+        <w:t>"InTransit"</w:t>
+      </w:r>
+      <w:r>
+        <w:rPr>
+          <w:rStyle w:val="FunctionTok"/>
+        </w:rPr>
+        <w:t>,</w:t>
+      </w:r>
+      <w:r>
+        <w:br/>
+      </w:r>
+      <w:r>
+        <w:rPr>
+          <w:rStyle w:val="NormalTok"/>
+        </w:rPr>
+        <w:t xml:space="preserve">  </w:t>
+      </w:r>
+      <w:r>
+        <w:rPr>
+          <w:rStyle w:val="DataTypeTok"/>
+        </w:rPr>
+        <w:t>"orderNumber"</w:t>
+      </w:r>
+      <w:r>
+        <w:rPr>
+          <w:rStyle w:val="FunctionTok"/>
+        </w:rPr>
+        <w:t>:</w:t>
+      </w:r>
+      <w:r>
+        <w:rPr>
+          <w:rStyle w:val="NormalTok"/>
+        </w:rPr>
+        <w:t xml:space="preserve"> </w:t>
+      </w:r>
+      <w:r>
+        <w:rPr>
+          <w:rStyle w:val="DecValTok"/>
+        </w:rPr>
+        <w:t>1</w:t>
+      </w:r>
+      <w:r>
+        <w:rPr>
+          <w:rStyle w:val="FunctionTok"/>
+        </w:rPr>
+        <w:t>,</w:t>
+      </w:r>
+      <w:r>
+        <w:br/>
+      </w:r>
+      <w:r>
+        <w:rPr>
+          <w:rStyle w:val="NormalTok"/>
+        </w:rPr>
+        <w:t xml:space="preserve">  </w:t>
+      </w:r>
+      <w:r>
+        <w:rPr>
+          <w:rStyle w:val="DataTypeTok"/>
+        </w:rPr>
+        <w:t>"room"</w:t>
+      </w:r>
+      <w:r>
+        <w:rPr>
+          <w:rStyle w:val="FunctionTok"/>
+        </w:rPr>
+        <w:t>:</w:t>
+      </w:r>
+      <w:r>
+        <w:rPr>
+          <w:rStyle w:val="NormalTok"/>
+        </w:rPr>
+        <w:t xml:space="preserve"> </w:t>
+      </w:r>
+      <w:r>
+        <w:rPr>
+          <w:rStyle w:val="FunctionTok"/>
+        </w:rPr>
+        <w:t>{</w:t>
+      </w:r>
+      <w:r>
+        <w:br/>
+      </w:r>
+      <w:r>
+        <w:rPr>
+          <w:rStyle w:val="NormalTok"/>
+        </w:rPr>
+        <w:t xml:space="preserve">    </w:t>
+      </w:r>
+      <w:r>
+        <w:rPr>
+          <w:rStyle w:val="DataTypeTok"/>
+        </w:rPr>
+        <w:t>"id"</w:t>
+      </w:r>
+      <w:r>
+        <w:rPr>
+          <w:rStyle w:val="FunctionTok"/>
+        </w:rPr>
+        <w:t>:</w:t>
+      </w:r>
+      <w:r>
+        <w:rPr>
+          <w:rStyle w:val="NormalTok"/>
+        </w:rPr>
+        <w:t xml:space="preserve"> </w:t>
+      </w:r>
+      <w:r>
+        <w:rPr>
+          <w:rStyle w:val="StringTok"/>
+        </w:rPr>
+        <w:t>"room1"</w:t>
+      </w:r>
+      <w:r>
+        <w:rPr>
+          <w:rStyle w:val="FunctionTok"/>
+        </w:rPr>
+        <w:t>,</w:t>
+      </w:r>
+      <w:r>
+        <w:br/>
+      </w:r>
+      <w:r>
+        <w:rPr>
+          <w:rStyle w:val="NormalTok"/>
+        </w:rPr>
+        <w:t xml:space="preserve">    </w:t>
+      </w:r>
+      <w:r>
+        <w:rPr>
+          <w:rStyle w:val="DataTypeTok"/>
+        </w:rPr>
+        <w:t>"name"</w:t>
+      </w:r>
+      <w:r>
+        <w:rPr>
+          <w:rStyle w:val="FunctionTok"/>
+        </w:rPr>
+        <w:t>:</w:t>
+      </w:r>
+      <w:r>
+        <w:rPr>
+          <w:rStyle w:val="NormalTok"/>
+        </w:rPr>
+        <w:t xml:space="preserve"> </w:t>
+      </w:r>
+      <w:r>
+        <w:rPr>
+          <w:rStyle w:val="StringTok"/>
+        </w:rPr>
+        <w:t>"Room 1"</w:t>
+      </w:r>
+      <w:r>
+        <w:br/>
+      </w:r>
+      <w:r>
+        <w:rPr>
+          <w:rStyle w:val="NormalTok"/>
+        </w:rPr>
+        <w:t xml:space="preserve">  </w:t>
+      </w:r>
+      <w:r>
+        <w:rPr>
+          <w:rStyle w:val="FunctionTok"/>
+        </w:rPr>
+        <w:t>}</w:t>
+      </w:r>
+      <w:r>
+        <w:br/>
+      </w:r>
+      <w:r>
+        <w:rPr>
+          <w:rStyle w:val="FunctionTok"/>
+        </w:rPr>
+        <w:t>}</w:t>
+      </w:r>
+    </w:p>
+    <w:p>
+      <w:pPr>
+        <w:pStyle w:val="FirstParagraph"/>
+      </w:pPr>
+      <w:r>
+        <w:rPr>
+          <w:b/>
+          <w:bCs/>
+        </w:rPr>
+        <w:t>Arrived at stop:</w:t>
+      </w:r>
+      <w:r>
+        <w:t xml:space="preserve"> The robot is currently waiting at the stop for the recipient to remove their mail from the specified bin.</w:t>
+      </w:r>
+    </w:p>
+    <w:p>
+      <w:pPr>
+        <w:pStyle w:val="SourceCode"/>
+      </w:pPr>
+      <w:r>
+        <w:rPr>
+          <w:rStyle w:val="FunctionTok"/>
+        </w:rPr>
+        <w:t>{</w:t>
+      </w:r>
+      <w:r>
+        <w:br/>
+      </w:r>
+      <w:r>
+        <w:rPr>
+          <w:rStyle w:val="NormalTok"/>
+        </w:rPr>
+        <w:t xml:space="preserve">  </w:t>
+      </w:r>
+      <w:r>
+        <w:rPr>
+          <w:rStyle w:val="DataTypeTok"/>
+        </w:rPr>
+        <w:t>"$type"</w:t>
+      </w:r>
+      <w:r>
+        <w:rPr>
+          <w:rStyle w:val="FunctionTok"/>
+        </w:rPr>
+        <w:t>:</w:t>
+      </w:r>
+      <w:r>
+        <w:rPr>
+          <w:rStyle w:val="NormalTok"/>
+        </w:rPr>
+        <w:t xml:space="preserve"> </w:t>
+      </w:r>
+      <w:r>
+        <w:rPr>
+          <w:rStyle w:val="StringTok"/>
+        </w:rPr>
+        <w:t>"ArrivedAtStop"</w:t>
+      </w:r>
+      <w:r>
+        <w:rPr>
+          <w:rStyle w:val="FunctionTok"/>
+        </w:rPr>
+        <w:t>,</w:t>
+      </w:r>
+      <w:r>
+        <w:br/>
+      </w:r>
+      <w:r>
+        <w:rPr>
+          <w:rStyle w:val="NormalTok"/>
+        </w:rPr>
+        <w:t xml:space="preserve">  </w:t>
+      </w:r>
+      <w:r>
+        <w:rPr>
+          <w:rStyle w:val="DataTypeTok"/>
+        </w:rPr>
+        <w:t>"orderNumber"</w:t>
+      </w:r>
+      <w:r>
+        <w:rPr>
+          <w:rStyle w:val="FunctionTok"/>
+        </w:rPr>
+        <w:t>:</w:t>
+      </w:r>
+      <w:r>
+        <w:rPr>
+          <w:rStyle w:val="NormalTok"/>
+        </w:rPr>
+        <w:t xml:space="preserve"> </w:t>
+      </w:r>
+      <w:r>
+        <w:rPr>
+          <w:rStyle w:val="DecValTok"/>
+        </w:rPr>
+        <w:t>2</w:t>
+      </w:r>
+      <w:r>
+        <w:rPr>
+          <w:rStyle w:val="FunctionTok"/>
+        </w:rPr>
+        <w:t>,</w:t>
+      </w:r>
+      <w:r>
+        <w:br/>
+      </w:r>
+      <w:r>
+        <w:rPr>
+          <w:rStyle w:val="NormalTok"/>
+        </w:rPr>
+        <w:t xml:space="preserve">  </w:t>
+      </w:r>
+      <w:r>
+        <w:rPr>
+          <w:rStyle w:val="DataTypeTok"/>
+        </w:rPr>
+        <w:t>"room"</w:t>
+      </w:r>
+      <w:r>
+        <w:rPr>
+          <w:rStyle w:val="FunctionTok"/>
+        </w:rPr>
+        <w:t>:</w:t>
+      </w:r>
+      <w:r>
+        <w:rPr>
+          <w:rStyle w:val="NormalTok"/>
+        </w:rPr>
+        <w:t xml:space="preserve"> </w:t>
+      </w:r>
+      <w:r>
+        <w:rPr>
+          <w:rStyle w:val="FunctionTok"/>
+        </w:rPr>
+        <w:t>{</w:t>
+      </w:r>
+      <w:r>
+        <w:br/>
+      </w:r>
+      <w:r>
+        <w:rPr>
+          <w:rStyle w:val="NormalTok"/>
+        </w:rPr>
+        <w:t xml:space="preserve">    </w:t>
+      </w:r>
+      <w:r>
+        <w:rPr>
+          <w:rStyle w:val="DataTypeTok"/>
+        </w:rPr>
+        <w:t>"id"</w:t>
+      </w:r>
+      <w:r>
+        <w:rPr>
+          <w:rStyle w:val="FunctionTok"/>
+        </w:rPr>
+        <w:t>:</w:t>
+      </w:r>
+      <w:r>
+        <w:rPr>
+          <w:rStyle w:val="NormalTok"/>
+        </w:rPr>
+        <w:t xml:space="preserve"> </w:t>
+      </w:r>
+      <w:r>
+        <w:rPr>
+          <w:rStyle w:val="StringTok"/>
+        </w:rPr>
+        <w:t>"room1"</w:t>
+      </w:r>
+      <w:r>
+        <w:rPr>
+          <w:rStyle w:val="FunctionTok"/>
+        </w:rPr>
+        <w:t>,</w:t>
       </w:r>
       <w:r>
         <w:br/>
@@ -1438,6 +2270,72 @@
       </w:r>
       <w:r>
         <w:rPr>
+          <w:rStyle w:val="DataTypeTok"/>
+        </w:rPr>
+        <w:t>"name"</w:t>
+      </w:r>
+      <w:r>
+        <w:rPr>
+          <w:rStyle w:val="FunctionTok"/>
+        </w:rPr>
+        <w:t>:</w:t>
+      </w:r>
+      <w:r>
+        <w:rPr>
+          <w:rStyle w:val="NormalTok"/>
+        </w:rPr>
+        <w:t xml:space="preserve"> </w:t>
+      </w:r>
+      <w:r>
+        <w:rPr>
+          <w:rStyle w:val="StringTok"/>
+        </w:rPr>
+        <w:t>"Room 1"</w:t>
+      </w:r>
+      <w:r>
+        <w:br/>
+      </w:r>
+      <w:r>
+        <w:rPr>
+          <w:rStyle w:val="NormalTok"/>
+        </w:rPr>
+        <w:t xml:space="preserve">  </w:t>
+      </w:r>
+      <w:r>
+        <w:rPr>
+          <w:rStyle w:val="FunctionTok"/>
+        </w:rPr>
+        <w:t>},</w:t>
+      </w:r>
+      <w:r>
+        <w:br/>
+      </w:r>
+      <w:r>
+        <w:rPr>
+          <w:rStyle w:val="NormalTok"/>
+        </w:rPr>
+        <w:t xml:space="preserve">  </w:t>
+      </w:r>
+      <w:r>
+        <w:rPr>
+          <w:rStyle w:val="DataTypeTok"/>
+        </w:rPr>
+        <w:t>"bin"</w:t>
+      </w:r>
+      <w:r>
+        <w:rPr>
+          <w:rStyle w:val="FunctionTok"/>
+        </w:rPr>
+        <w:t>:</w:t>
+      </w:r>
+      <w:r>
+        <w:rPr>
+          <w:rStyle w:val="NormalTok"/>
+        </w:rPr>
+        <w:t xml:space="preserve"> </w:t>
+      </w:r>
+      <w:r>
+        <w:rPr>
           <w:rStyle w:val="FunctionTok"/>
         </w:rPr>
         <w:t>{</w:t>
@@ -1449,7 +2347,7 @@
         <w:rPr>
           <w:rStyle w:val="NormalTok"/>
         </w:rPr>
-        <w:t xml:space="preserve">      </w:t>
+        <w:t xml:space="preserve">    </w:t>
       </w:r>
       <w:r>
         <w:rPr>
@@ -1473,7 +2371,7 @@
         <w:rPr>
           <w:rStyle w:val="DecValTok"/>
         </w:rPr>
-        <w:t>1</w:t>
+        <w:t>2</w:t>
       </w:r>
       <w:r>
         <w:rPr>
@@ -1488,7 +2386,7 @@
         <w:rPr>
           <w:rStyle w:val="NormalTok"/>
         </w:rPr>
-        <w:t xml:space="preserve">      </w:t>
+        <w:t xml:space="preserve">    </w:t>
       </w:r>
       <w:r>
         <w:rPr>
@@ -1521,7 +2419,7 @@
         <w:rPr>
           <w:rStyle w:val="NormalTok"/>
         </w:rPr>
-        <w:t xml:space="preserve">    </w:t>
+        <w:t xml:space="preserve">  </w:t>
       </w:r>
       <w:r>
         <w:rPr>
@@ -1530,106 +2428,7 @@
         <w:t>}</w:t>
       </w:r>
       <w:r>
-        <w:rPr>
-          <w:rStyle w:val="OtherTok"/>
-        </w:rPr>
-        <w:t>,</w:t>
-      </w:r>
-      <w:r>
-        <w:br/>
-      </w:r>
-      <w:r>
-        <w:rPr>
-          <w:rStyle w:val="NormalTok"/>
-        </w:rPr>
-        <w:t xml:space="preserve">    </w:t>
-      </w:r>
-      <w:r>
-        <w:rPr>
-          <w:rStyle w:val="FunctionTok"/>
-        </w:rPr>
-        <w:t>{</w:t>
-      </w:r>
-      <w:r>
-        <w:br/>
-      </w:r>
-      <w:r>
-        <w:rPr>
-          <w:rStyle w:val="NormalTok"/>
-        </w:rPr>
-        <w:t xml:space="preserve">      </w:t>
-      </w:r>
-      <w:r>
-        <w:rPr>
-          <w:rStyle w:val="DataTypeTok"/>
-        </w:rPr>
-        <w:t>"number"</w:t>
-      </w:r>
-      <w:r>
-        <w:rPr>
-          <w:rStyle w:val="FunctionTok"/>
-        </w:rPr>
-        <w:t>:</w:t>
-      </w:r>
-      <w:r>
-        <w:rPr>
-          <w:rStyle w:val="NormalTok"/>
-        </w:rPr>
-        <w:t xml:space="preserve"> </w:t>
-      </w:r>
-      <w:r>
-        <w:rPr>
-          <w:rStyle w:val="DecValTok"/>
-        </w:rPr>
-        <w:t>2</w:t>
-      </w:r>
-      <w:r>
-        <w:rPr>
-          <w:rStyle w:val="FunctionTok"/>
-        </w:rPr>
-        <w:t>,</w:t>
-      </w:r>
-      <w:r>
-        <w:br/>
-      </w:r>
-      <w:r>
-        <w:rPr>
-          <w:rStyle w:val="NormalTok"/>
-        </w:rPr>
-        <w:t xml:space="preserve">      </w:t>
-      </w:r>
-      <w:r>
-        <w:rPr>
-          <w:rStyle w:val="DataTypeTok"/>
-        </w:rPr>
-        <w:t>"name"</w:t>
-      </w:r>
-      <w:r>
-        <w:rPr>
-          <w:rStyle w:val="FunctionTok"/>
-        </w:rPr>
-        <w:t>:</w:t>
-      </w:r>
-      <w:r>
-        <w:rPr>
-          <w:rStyle w:val="NormalTok"/>
-        </w:rPr>
-        <w:t xml:space="preserve"> </w:t>
-      </w:r>
-      <w:r>
-        <w:rPr>
-          <w:rStyle w:val="StringTok"/>
-        </w:rPr>
-        <w:t>"Letter Slot 2"</w:t>
-      </w:r>
-      <w:r>
-        <w:br/>
-      </w:r>
-      <w:r>
-        <w:rPr>
-          <w:rStyle w:val="NormalTok"/>
-        </w:rPr>
-        <w:t xml:space="preserve">    </w:t>
+        <w:br/>
       </w:r>
       <w:r>
         <w:rPr>
@@ -1637,792 +2436,16 @@
         </w:rPr>
         <w:t>}</w:t>
       </w:r>
-      <w:r>
-        <w:rPr>
-          <w:rStyle w:val="OtherTok"/>
-        </w:rPr>
-        <w:t>,</w:t>
-      </w:r>
-      <w:r>
-        <w:br/>
-      </w:r>
-      <w:r>
-        <w:rPr>
-          <w:rStyle w:val="NormalTok"/>
-        </w:rPr>
-        <w:t xml:space="preserve">    </w:t>
-      </w:r>
-      <w:r>
-        <w:rPr>
-          <w:rStyle w:val="FunctionTok"/>
-        </w:rPr>
-        <w:t>{</w:t>
-      </w:r>
-      <w:r>
-        <w:br/>
-      </w:r>
-      <w:r>
-        <w:rPr>
-          <w:rStyle w:val="NormalTok"/>
-        </w:rPr>
-        <w:t xml:space="preserve">      </w:t>
-      </w:r>
-      <w:r>
-        <w:rPr>
-          <w:rStyle w:val="DataTypeTok"/>
-        </w:rPr>
-        <w:t>"number"</w:t>
-      </w:r>
-      <w:r>
-        <w:rPr>
-          <w:rStyle w:val="FunctionTok"/>
-        </w:rPr>
-        <w:t>:</w:t>
-      </w:r>
-      <w:r>
-        <w:rPr>
-          <w:rStyle w:val="NormalTok"/>
-        </w:rPr>
-        <w:t xml:space="preserve"> </w:t>
-      </w:r>
-      <w:r>
-        <w:rPr>
-          <w:rStyle w:val="DecValTok"/>
-        </w:rPr>
-        <w:t>5</w:t>
-      </w:r>
-      <w:r>
-        <w:rPr>
-          <w:rStyle w:val="FunctionTok"/>
-        </w:rPr>
-        <w:t>,</w:t>
-      </w:r>
-      <w:r>
-        <w:br/>
-      </w:r>
-      <w:r>
-        <w:rPr>
-          <w:rStyle w:val="NormalTok"/>
-        </w:rPr>
-        <w:t xml:space="preserve">      </w:t>
-      </w:r>
-      <w:r>
-        <w:rPr>
-          <w:rStyle w:val="DataTypeTok"/>
-        </w:rPr>
-        <w:t>"name"</w:t>
-      </w:r>
-      <w:r>
-        <w:rPr>
-          <w:rStyle w:val="FunctionTok"/>
-        </w:rPr>
-        <w:t>:</w:t>
-      </w:r>
-      <w:r>
-        <w:rPr>
-          <w:rStyle w:val="NormalTok"/>
-        </w:rPr>
-        <w:t xml:space="preserve"> </w:t>
-      </w:r>
-      <w:r>
-        <w:rPr>
-          <w:rStyle w:val="StringTok"/>
-        </w:rPr>
-        <w:t>"Package Areas"</w:t>
-      </w:r>
-      <w:r>
-        <w:br/>
-      </w:r>
-      <w:r>
-        <w:rPr>
-          <w:rStyle w:val="NormalTok"/>
-        </w:rPr>
-        <w:t xml:space="preserve">    </w:t>
-      </w:r>
-      <w:r>
-        <w:rPr>
-          <w:rStyle w:val="FunctionTok"/>
-        </w:rPr>
-        <w:t>}</w:t>
-      </w:r>
-      <w:r>
-        <w:rPr>
-          <w:rStyle w:val="OtherTok"/>
-        </w:rPr>
-        <w:t>,</w:t>
-      </w:r>
-      <w:r>
-        <w:br/>
-      </w:r>
-      <w:r>
-        <w:rPr>
-          <w:rStyle w:val="NormalTok"/>
-        </w:rPr>
-        <w:t xml:space="preserve">  </w:t>
-      </w:r>
-      <w:r>
-        <w:rPr>
-          <w:rStyle w:val="OtherTok"/>
-        </w:rPr>
-        <w:t>]</w:t>
-      </w:r>
-      <w:r>
-        <w:br/>
-      </w:r>
-      <w:r>
-        <w:rPr>
-          <w:rStyle w:val="FunctionTok"/>
-        </w:rPr>
-        <w:t>}</w:t>
-      </w:r>
-    </w:p>
-    <w:p>
-      <w:pPr>
-        <w:pStyle w:val="Heading3"/>
-      </w:pPr>
-      <w:bookmarkStart w:id="3" w:name="route-events"/>
-      <w:bookmarkEnd w:id="2"/>
-      <w:r>
-        <w:t>Route events</w:t>
-      </w:r>
     </w:p>
     <w:p>
       <w:pPr>
         <w:pStyle w:val="FirstParagraph"/>
-      </w:pPr>
-      <w:r>
-        <w:rPr>
-          <w:rStyle w:val="VerbatimChar"/>
-        </w:rPr>
-        <w:t>listenToRoute()</w:t>
-      </w:r>
-      <w:r>
-        <w:t xml:space="preserve"> streams a sequence of events from the Navigator of any of the following formats. Every event type has two properties: </w:t>
-      </w:r>
-      <w:r>
-        <w:rPr>
-          <w:rStyle w:val="VerbatimChar"/>
-        </w:rPr>
-        <w:t>$type</w:t>
-      </w:r>
-      <w:r>
-        <w:t xml:space="preserve"> and </w:t>
-      </w:r>
-      <w:r>
-        <w:rPr>
-          <w:rStyle w:val="VerbatimChar"/>
-        </w:rPr>
-        <w:t>orderNumber</w:t>
-      </w:r>
-      <w:r>
-        <w:t xml:space="preserve">. The type property contains the name of the event type and is required so the client and deserialize the data into the proper structure. The </w:t>
-      </w:r>
-      <w:r>
-        <w:rPr>
-          <w:rStyle w:val="VerbatimChar"/>
-        </w:rPr>
-        <w:t>orderNumber</w:t>
-      </w:r>
-      <w:r>
-        <w:t xml:space="preserve"> is an optional property that may be used by the client to process events correctly if they arrive out of order.</w:t>
-      </w:r>
-    </w:p>
-    <w:p>
-      <w:pPr>
-        <w:pStyle w:val="BodyText"/>
       </w:pPr>
       <w:r>
         <w:rPr>
           <w:b/>
           <w:bCs/>
         </w:rPr>
-        <w:t>In-transit:</w:t>
-      </w:r>
-      <w:r>
-        <w:t xml:space="preserve"> The robot is on its way to the specified room.</w:t>
-      </w:r>
-    </w:p>
-    <w:p>
-      <w:pPr>
-        <w:pStyle w:val="SourceCode"/>
-      </w:pPr>
-      <w:r>
-        <w:rPr>
-          <w:rStyle w:val="FunctionTok"/>
-        </w:rPr>
-        <w:t>{</w:t>
-      </w:r>
-      <w:r>
-        <w:br/>
-      </w:r>
-      <w:r>
-        <w:rPr>
-          <w:rStyle w:val="NormalTok"/>
-        </w:rPr>
-        <w:t xml:space="preserve">  </w:t>
-      </w:r>
-      <w:r>
-        <w:rPr>
-          <w:rStyle w:val="DataTypeTok"/>
-        </w:rPr>
-        <w:t>"$type"</w:t>
-      </w:r>
-      <w:r>
-        <w:rPr>
-          <w:rStyle w:val="FunctionTok"/>
-        </w:rPr>
-        <w:t>:</w:t>
-      </w:r>
-      <w:r>
-        <w:rPr>
-          <w:rStyle w:val="NormalTok"/>
-        </w:rPr>
-        <w:t xml:space="preserve"> </w:t>
-      </w:r>
-      <w:r>
-        <w:rPr>
-          <w:rStyle w:val="StringTok"/>
-        </w:rPr>
-        <w:t>"InTransit"</w:t>
-      </w:r>
-      <w:r>
-        <w:rPr>
-          <w:rStyle w:val="FunctionTok"/>
-        </w:rPr>
-        <w:t>,</w:t>
-      </w:r>
-      <w:r>
-        <w:br/>
-      </w:r>
-      <w:r>
-        <w:rPr>
-          <w:rStyle w:val="NormalTok"/>
-        </w:rPr>
-        <w:t xml:space="preserve">  </w:t>
-      </w:r>
-      <w:r>
-        <w:rPr>
-          <w:rStyle w:val="DataTypeTok"/>
-        </w:rPr>
-        <w:t>"orderNumber"</w:t>
-      </w:r>
-      <w:r>
-        <w:rPr>
-          <w:rStyle w:val="FunctionTok"/>
-        </w:rPr>
-        <w:t>:</w:t>
-      </w:r>
-      <w:r>
-        <w:rPr>
-          <w:rStyle w:val="NormalTok"/>
-        </w:rPr>
-        <w:t xml:space="preserve"> </w:t>
-      </w:r>
-      <w:r>
-        <w:rPr>
-          <w:rStyle w:val="DecValTok"/>
-        </w:rPr>
-        <w:t>1</w:t>
-      </w:r>
-      <w:r>
-        <w:rPr>
-          <w:rStyle w:val="FunctionTok"/>
-        </w:rPr>
-        <w:t>,</w:t>
-      </w:r>
-      <w:r>
-        <w:br/>
-      </w:r>
-      <w:r>
-        <w:rPr>
-          <w:rStyle w:val="NormalTok"/>
-        </w:rPr>
-        <w:t xml:space="preserve">  </w:t>
-      </w:r>
-      <w:r>
-        <w:rPr>
-          <w:rStyle w:val="DataTypeTok"/>
-        </w:rPr>
-        <w:t>"room"</w:t>
-      </w:r>
-      <w:r>
-        <w:rPr>
-          <w:rStyle w:val="FunctionTok"/>
-        </w:rPr>
-        <w:t>:</w:t>
-      </w:r>
-      <w:r>
-        <w:rPr>
-          <w:rStyle w:val="NormalTok"/>
-        </w:rPr>
-        <w:t xml:space="preserve"> </w:t>
-      </w:r>
-      <w:r>
-        <w:rPr>
-          <w:rStyle w:val="FunctionTok"/>
-        </w:rPr>
-        <w:t>{</w:t>
-      </w:r>
-      <w:r>
-        <w:br/>
-      </w:r>
-      <w:r>
-        <w:rPr>
-          <w:rStyle w:val="NormalTok"/>
-        </w:rPr>
-        <w:t xml:space="preserve">    </w:t>
-      </w:r>
-      <w:r>
-        <w:rPr>
-          <w:rStyle w:val="DataTypeTok"/>
-        </w:rPr>
-        <w:t>"id"</w:t>
-      </w:r>
-      <w:r>
-        <w:rPr>
-          <w:rStyle w:val="FunctionTok"/>
-        </w:rPr>
-        <w:t>:</w:t>
-      </w:r>
-      <w:r>
-        <w:rPr>
-          <w:rStyle w:val="NormalTok"/>
-        </w:rPr>
-        <w:t xml:space="preserve"> </w:t>
-      </w:r>
-      <w:r>
-        <w:rPr>
-          <w:rStyle w:val="StringTok"/>
-        </w:rPr>
-        <w:t>"room1"</w:t>
-      </w:r>
-      <w:r>
-        <w:rPr>
-          <w:rStyle w:val="FunctionTok"/>
-        </w:rPr>
-        <w:t>,</w:t>
-      </w:r>
-      <w:r>
-        <w:br/>
-      </w:r>
-      <w:r>
-        <w:rPr>
-          <w:rStyle w:val="NormalTok"/>
-        </w:rPr>
-        <w:t xml:space="preserve">    </w:t>
-      </w:r>
-      <w:r>
-        <w:rPr>
-          <w:rStyle w:val="DataTypeTok"/>
-        </w:rPr>
-        <w:t>"name"</w:t>
-      </w:r>
-      <w:r>
-        <w:rPr>
-          <w:rStyle w:val="FunctionTok"/>
-        </w:rPr>
-        <w:t>:</w:t>
-      </w:r>
-      <w:r>
-        <w:rPr>
-          <w:rStyle w:val="NormalTok"/>
-        </w:rPr>
-        <w:t xml:space="preserve"> </w:t>
-      </w:r>
-      <w:r>
-        <w:rPr>
-          <w:rStyle w:val="StringTok"/>
-        </w:rPr>
-        <w:t>"Room 1"</w:t>
-      </w:r>
-      <w:r>
-        <w:br/>
-      </w:r>
-      <w:r>
-        <w:rPr>
-          <w:rStyle w:val="NormalTok"/>
-        </w:rPr>
-        <w:t xml:space="preserve">  </w:t>
-      </w:r>
-      <w:r>
-        <w:rPr>
-          <w:rStyle w:val="FunctionTok"/>
-        </w:rPr>
-        <w:t>}</w:t>
-      </w:r>
-      <w:r>
-        <w:br/>
-      </w:r>
-      <w:r>
-        <w:rPr>
-          <w:rStyle w:val="FunctionTok"/>
-        </w:rPr>
-        <w:t>}</w:t>
-      </w:r>
-    </w:p>
-    <w:p>
-      <w:pPr>
-        <w:pStyle w:val="FirstParagraph"/>
-      </w:pPr>
-      <w:r>
-        <w:rPr>
-          <w:b/>
-          <w:bCs/>
-        </w:rPr>
-        <w:t>Arrived at stop:</w:t>
-      </w:r>
-      <w:r>
-        <w:t xml:space="preserve"> The robot is currently waiting at the stop for the recipient to remove their mail from the specified bin.</w:t>
-      </w:r>
-    </w:p>
-    <w:p>
-      <w:pPr>
-        <w:pStyle w:val="SourceCode"/>
-      </w:pPr>
-      <w:r>
-        <w:rPr>
-          <w:rStyle w:val="FunctionTok"/>
-        </w:rPr>
-        <w:t>{</w:t>
-      </w:r>
-      <w:r>
-        <w:br/>
-      </w:r>
-      <w:r>
-        <w:rPr>
-          <w:rStyle w:val="NormalTok"/>
-        </w:rPr>
-        <w:t xml:space="preserve">  </w:t>
-      </w:r>
-      <w:r>
-        <w:rPr>
-          <w:rStyle w:val="DataTypeTok"/>
-        </w:rPr>
-        <w:t>"$type"</w:t>
-      </w:r>
-      <w:r>
-        <w:rPr>
-          <w:rStyle w:val="FunctionTok"/>
-        </w:rPr>
-        <w:t>:</w:t>
-      </w:r>
-      <w:r>
-        <w:rPr>
-          <w:rStyle w:val="NormalTok"/>
-        </w:rPr>
-        <w:t xml:space="preserve"> </w:t>
-      </w:r>
-      <w:r>
-        <w:rPr>
-          <w:rStyle w:val="StringTok"/>
-        </w:rPr>
-        <w:t>"ArrivedAtStop"</w:t>
-      </w:r>
-      <w:r>
-        <w:rPr>
-          <w:rStyle w:val="FunctionTok"/>
-        </w:rPr>
-        <w:t>,</w:t>
-      </w:r>
-      <w:r>
-        <w:br/>
-      </w:r>
-      <w:r>
-        <w:rPr>
-          <w:rStyle w:val="NormalTok"/>
-        </w:rPr>
-        <w:t xml:space="preserve">  </w:t>
-      </w:r>
-      <w:r>
-        <w:rPr>
-          <w:rStyle w:val="DataTypeTok"/>
-        </w:rPr>
-        <w:t>"orderNumber"</w:t>
-      </w:r>
-      <w:r>
-        <w:rPr>
-          <w:rStyle w:val="FunctionTok"/>
-        </w:rPr>
-        <w:t>:</w:t>
-      </w:r>
-      <w:r>
-        <w:rPr>
-          <w:rStyle w:val="NormalTok"/>
-        </w:rPr>
-        <w:t xml:space="preserve"> </w:t>
-      </w:r>
-      <w:r>
-        <w:rPr>
-          <w:rStyle w:val="DecValTok"/>
-        </w:rPr>
-        <w:t>2</w:t>
-      </w:r>
-      <w:r>
-        <w:rPr>
-          <w:rStyle w:val="FunctionTok"/>
-        </w:rPr>
-        <w:t>,</w:t>
-      </w:r>
-      <w:r>
-        <w:br/>
-      </w:r>
-      <w:r>
-        <w:rPr>
-          <w:rStyle w:val="NormalTok"/>
-        </w:rPr>
-        <w:t xml:space="preserve">  </w:t>
-      </w:r>
-      <w:r>
-        <w:rPr>
-          <w:rStyle w:val="DataTypeTok"/>
-        </w:rPr>
-        <w:t>"room"</w:t>
-      </w:r>
-      <w:r>
-        <w:rPr>
-          <w:rStyle w:val="FunctionTok"/>
-        </w:rPr>
-        <w:t>:</w:t>
-      </w:r>
-      <w:r>
-        <w:rPr>
-          <w:rStyle w:val="NormalTok"/>
-        </w:rPr>
-        <w:t xml:space="preserve"> </w:t>
-      </w:r>
-      <w:r>
-        <w:rPr>
-          <w:rStyle w:val="FunctionTok"/>
-        </w:rPr>
-        <w:t>{</w:t>
-      </w:r>
-      <w:r>
-        <w:br/>
-      </w:r>
-      <w:r>
-        <w:rPr>
-          <w:rStyle w:val="NormalTok"/>
-        </w:rPr>
-        <w:t xml:space="preserve">    </w:t>
-      </w:r>
-      <w:r>
-        <w:rPr>
-          <w:rStyle w:val="DataTypeTok"/>
-        </w:rPr>
-        <w:t>"id"</w:t>
-      </w:r>
-      <w:r>
-        <w:rPr>
-          <w:rStyle w:val="FunctionTok"/>
-        </w:rPr>
-        <w:t>:</w:t>
-      </w:r>
-      <w:r>
-        <w:rPr>
-          <w:rStyle w:val="NormalTok"/>
-        </w:rPr>
-        <w:t xml:space="preserve"> </w:t>
-      </w:r>
-      <w:r>
-        <w:rPr>
-          <w:rStyle w:val="StringTok"/>
-        </w:rPr>
-        <w:t>"room1"</w:t>
-      </w:r>
-      <w:r>
-        <w:rPr>
-          <w:rStyle w:val="FunctionTok"/>
-        </w:rPr>
-        <w:t>,</w:t>
-      </w:r>
-      <w:r>
-        <w:br/>
-      </w:r>
-      <w:r>
-        <w:rPr>
-          <w:rStyle w:val="NormalTok"/>
-        </w:rPr>
-        <w:t xml:space="preserve">    </w:t>
-      </w:r>
-      <w:r>
-        <w:rPr>
-          <w:rStyle w:val="DataTypeTok"/>
-        </w:rPr>
-        <w:t>"name"</w:t>
-      </w:r>
-      <w:r>
-        <w:rPr>
-          <w:rStyle w:val="FunctionTok"/>
-        </w:rPr>
-        <w:t>:</w:t>
-      </w:r>
-      <w:r>
-        <w:rPr>
-          <w:rStyle w:val="NormalTok"/>
-        </w:rPr>
-        <w:t xml:space="preserve"> </w:t>
-      </w:r>
-      <w:r>
-        <w:rPr>
-          <w:rStyle w:val="StringTok"/>
-        </w:rPr>
-        <w:t>"Room 1"</w:t>
-      </w:r>
-      <w:r>
-        <w:br/>
-      </w:r>
-      <w:r>
-        <w:rPr>
-          <w:rStyle w:val="NormalTok"/>
-        </w:rPr>
-        <w:t xml:space="preserve">  </w:t>
-      </w:r>
-      <w:r>
-        <w:rPr>
-          <w:rStyle w:val="FunctionTok"/>
-        </w:rPr>
-        <w:t>},</w:t>
-      </w:r>
-      <w:r>
-        <w:br/>
-      </w:r>
-      <w:r>
-        <w:rPr>
-          <w:rStyle w:val="NormalTok"/>
-        </w:rPr>
-        <w:t xml:space="preserve">  </w:t>
-      </w:r>
-      <w:r>
-        <w:rPr>
-          <w:rStyle w:val="DataTypeTok"/>
-        </w:rPr>
-        <w:t>"bin"</w:t>
-      </w:r>
-      <w:r>
-        <w:rPr>
-          <w:rStyle w:val="FunctionTok"/>
-        </w:rPr>
-        <w:t>:</w:t>
-      </w:r>
-      <w:r>
-        <w:rPr>
-          <w:rStyle w:val="NormalTok"/>
-        </w:rPr>
-        <w:t xml:space="preserve"> </w:t>
-      </w:r>
-      <w:r>
-        <w:rPr>
-          <w:rStyle w:val="FunctionTok"/>
-        </w:rPr>
-        <w:t>{</w:t>
-      </w:r>
-      <w:r>
-        <w:br/>
-      </w:r>
-      <w:r>
-        <w:rPr>
-          <w:rStyle w:val="NormalTok"/>
-        </w:rPr>
-        <w:t xml:space="preserve">    </w:t>
-      </w:r>
-      <w:r>
-        <w:rPr>
-          <w:rStyle w:val="DataTypeTok"/>
-        </w:rPr>
-        <w:t>"number"</w:t>
-      </w:r>
-      <w:r>
-        <w:rPr>
-          <w:rStyle w:val="FunctionTok"/>
-        </w:rPr>
-        <w:t>:</w:t>
-      </w:r>
-      <w:r>
-        <w:rPr>
-          <w:rStyle w:val="NormalTok"/>
-        </w:rPr>
-        <w:t xml:space="preserve"> </w:t>
-      </w:r>
-      <w:r>
-        <w:rPr>
-          <w:rStyle w:val="DecValTok"/>
-        </w:rPr>
-        <w:t>2</w:t>
-      </w:r>
-      <w:r>
-        <w:rPr>
-          <w:rStyle w:val="FunctionTok"/>
-        </w:rPr>
-        <w:t>,</w:t>
-      </w:r>
-      <w:r>
-        <w:br/>
-      </w:r>
-      <w:r>
-        <w:rPr>
-          <w:rStyle w:val="NormalTok"/>
-        </w:rPr>
-        <w:t xml:space="preserve">    </w:t>
-      </w:r>
-      <w:r>
-        <w:rPr>
-          <w:rStyle w:val="DataTypeTok"/>
-        </w:rPr>
-        <w:t>"name"</w:t>
-      </w:r>
-      <w:r>
-        <w:rPr>
-          <w:rStyle w:val="FunctionTok"/>
-        </w:rPr>
-        <w:t>:</w:t>
-      </w:r>
-      <w:r>
-        <w:rPr>
-          <w:rStyle w:val="NormalTok"/>
-        </w:rPr>
-        <w:t xml:space="preserve"> </w:t>
-      </w:r>
-      <w:r>
-        <w:rPr>
-          <w:rStyle w:val="StringTok"/>
-        </w:rPr>
-        <w:t>"Letter Slot 1"</w:t>
-      </w:r>
-      <w:r>
-        <w:br/>
-      </w:r>
-      <w:r>
-        <w:rPr>
-          <w:rStyle w:val="NormalTok"/>
-        </w:rPr>
-        <w:t xml:space="preserve">  </w:t>
-      </w:r>
-      <w:r>
-        <w:rPr>
-          <w:rStyle w:val="FunctionTok"/>
-        </w:rPr>
-        <w:t>}</w:t>
-      </w:r>
-      <w:r>
-        <w:br/>
-      </w:r>
-      <w:r>
-        <w:rPr>
-          <w:rStyle w:val="FunctionTok"/>
-        </w:rPr>
-        <w:t>}</w:t>
-      </w:r>
-    </w:p>
-    <w:p>
-      <w:pPr>
-        <w:pStyle w:val="FirstParagraph"/>
-      </w:pPr>
-      <w:r>
-        <w:rPr>
-          <w:b/>
-          <w:bCs/>
-        </w:rPr>
-        <w:lastRenderedPageBreak/>
         <w:t>Return home:</w:t>
       </w:r>
       <w:r>
@@ -2736,6 +2759,7 @@
         <w:rPr>
           <w:rStyle w:val="DataTypeTok"/>
         </w:rPr>
+        <w:lastRenderedPageBreak/>
         <w:t>j2 &gt; room2:</w:t>
       </w:r>
       <w:r>
@@ -2831,7 +2855,6 @@
         <w:rPr>
           <w:rStyle w:val="VerbatimChar"/>
         </w:rPr>
-        <w:lastRenderedPageBreak/>
         <w:t>Paths</w:t>
       </w:r>
       <w:r>
@@ -3026,8 +3049,8 @@
           <w:noProof/>
         </w:rPr>
         <w:drawing>
-          <wp:inline distT="0" distB="0" distL="0" distR="0" wp14:anchorId="0EB0FC97" wp14:editId="6B07EDEB">
-            <wp:extent cx="5920740" cy="4015740"/>
+          <wp:inline distT="0" distB="0" distL="0" distR="0" wp14:anchorId="57F68871" wp14:editId="6C49946F">
+            <wp:extent cx="5919191" cy="3905250"/>
             <wp:effectExtent l="0" t="0" r="0" b="0"/>
             <wp:docPr id="31" name="Picture"/>
             <wp:cNvGraphicFramePr/>
@@ -3049,7 +3072,7 @@
                   <pic:spPr bwMode="auto">
                     <a:xfrm>
                       <a:off x="0" y="0"/>
-                      <a:ext cx="5921800" cy="4016459"/>
+                      <a:ext cx="5927173" cy="3910517"/>
                     </a:xfrm>
                     <a:prstGeom prst="rect">
                       <a:avLst/>
@@ -3072,9 +3095,337 @@
       <w:pPr>
         <w:pStyle w:val="Heading2"/>
       </w:pPr>
-      <w:bookmarkStart w:id="5" w:name="implementation"/>
+      <w:bookmarkStart w:id="5" w:name="path-planning"/>
       <w:bookmarkEnd w:id="4"/>
       <w:r>
+        <w:t>Path planning</w:t>
+      </w:r>
+    </w:p>
+    <w:p>
+      <w:pPr>
+        <w:pStyle w:val="FirstParagraph"/>
+      </w:pPr>
+      <w:r>
+        <w:t>The path planning system takes a desired route, computes the most efficient paths, and breaks it down into simple local moves.</w:t>
+      </w:r>
+    </w:p>
+    <w:p>
+      <w:pPr>
+        <w:numPr>
+          <w:ilvl w:val="0"/>
+          <w:numId w:val="6"/>
+        </w:numPr>
+      </w:pPr>
+      <w:hyperlink w:anchor="control-panel">
+        <w:r>
+          <w:rPr>
+            <w:rStyle w:val="Hyperlink"/>
+          </w:rPr>
+          <w:t>Control Panel</w:t>
+        </w:r>
+      </w:hyperlink>
+      <w:r>
+        <w:t xml:space="preserve"> sets the desired route via the </w:t>
+      </w:r>
+      <w:r>
+        <w:rPr>
+          <w:rStyle w:val="VerbatimChar"/>
+        </w:rPr>
+        <w:t>POST /route</w:t>
+      </w:r>
+      <w:r>
+        <w:t xml:space="preserve"> endpoint.</w:t>
+      </w:r>
+    </w:p>
+    <w:p>
+      <w:pPr>
+        <w:numPr>
+          <w:ilvl w:val="0"/>
+          <w:numId w:val="6"/>
+        </w:numPr>
+      </w:pPr>
+      <w:r>
+        <w:t>Navigator waits for a connection to its UDP socket, signaling that the Control Panel is ready to begin delivery.</w:t>
+      </w:r>
+    </w:p>
+    <w:p>
+      <w:pPr>
+        <w:numPr>
+          <w:ilvl w:val="0"/>
+          <w:numId w:val="6"/>
+        </w:numPr>
+      </w:pPr>
+      <w:r>
+        <w:t>The home node is prepended and appended to the desired stops to ensure the robot always starts from and ends at home.</w:t>
+      </w:r>
+    </w:p>
+    <w:p>
+      <w:pPr>
+        <w:numPr>
+          <w:ilvl w:val="0"/>
+          <w:numId w:val="6"/>
+        </w:numPr>
+      </w:pPr>
+      <w:r>
+        <w:t>Dijkstra’s algorithm is used to determine the shortest path between each desired stop, using junctions as vias if necessary. This produces a list of nodes, where adjacent nodes in the list are directly connected to each other on the floorplan.</w:t>
+      </w:r>
+    </w:p>
+    <w:p>
+      <w:pPr>
+        <w:numPr>
+          <w:ilvl w:val="0"/>
+          <w:numId w:val="6"/>
+        </w:numPr>
+      </w:pPr>
+      <w:r>
+        <w:t>Starting with the first node, the path connecting it to the next node is discretized using a linear approximation with segments as small as one inch. Paths that are composed of true line segments (unlike Beziers) can be optimized into a few big segments, rather than many small segments.</w:t>
+      </w:r>
+    </w:p>
+    <w:p>
+      <w:pPr>
+        <w:numPr>
+          <w:ilvl w:val="0"/>
+          <w:numId w:val="6"/>
+        </w:numPr>
+      </w:pPr>
+      <w:r>
+        <w:lastRenderedPageBreak/>
+        <w:t xml:space="preserve">An </w:t>
+      </w:r>
+      <w:r>
+        <w:rPr>
+          <w:rStyle w:val="VerbatimChar"/>
+        </w:rPr>
+        <w:t>InTransit</w:t>
+      </w:r>
+      <w:r>
+        <w:t xml:space="preserve"> </w:t>
+      </w:r>
+      <w:hyperlink w:anchor="route-events">
+        <w:r>
+          <w:rPr>
+            <w:rStyle w:val="Hyperlink"/>
+          </w:rPr>
+          <w:t>event</w:t>
+        </w:r>
+      </w:hyperlink>
+      <w:r>
+        <w:t xml:space="preserve"> is sent to the Control Panel.</w:t>
+      </w:r>
+    </w:p>
+    <w:p>
+      <w:pPr>
+        <w:numPr>
+          <w:ilvl w:val="0"/>
+          <w:numId w:val="6"/>
+        </w:numPr>
+      </w:pPr>
+      <w:r>
+        <w:t>The desired heading angle for each segment is computed using the tangent vector at the starting point.</w:t>
+      </w:r>
+    </w:p>
+    <w:p>
+      <w:pPr>
+        <w:numPr>
+          <w:ilvl w:val="0"/>
+          <w:numId w:val="6"/>
+        </w:numPr>
+      </w:pPr>
+      <w:r>
+        <w:t>The robot subtracts its current position and heading from the desired position and heading to compute a correction.</w:t>
+      </w:r>
+    </w:p>
+    <w:p>
+      <w:pPr>
+        <w:numPr>
+          <w:ilvl w:val="0"/>
+          <w:numId w:val="6"/>
+        </w:numPr>
+      </w:pPr>
+      <w:r>
+        <w:t>Using the width of the wheelbase and the diameter of the wheel sprockets, the heading and forward corrections can be converted into target angular displacements for the left and right wheels. Assuming ideal circumstances:</w:t>
+      </w:r>
+    </w:p>
+    <w:p>
+      <w:pPr>
+        <w:pStyle w:val="Compact"/>
+        <w:numPr>
+          <w:ilvl w:val="1"/>
+          <w:numId w:val="7"/>
+        </w:numPr>
+      </w:pPr>
+      <w:r>
+        <w:t>Moving forward requires spinning both wheels in the same direction by the same amount. For Talaria’s robot, the wheels spin 49.822° to move forward 1”. Computing the target angular displacement is as simple as multiplying the distance in inches by 49.822.</w:t>
+      </w:r>
+    </w:p>
+    <w:p>
+      <w:pPr>
+        <w:pStyle w:val="Compact"/>
+        <w:numPr>
+          <w:ilvl w:val="1"/>
+          <w:numId w:val="7"/>
+        </w:numPr>
+      </w:pPr>
+      <w:r>
+        <w:t>Point turns require spinning the wheels in opposite directions by the same absolute amount. For this prototype, the wheels need to spin 10.0544° to rotate the robot by 1°. The target angular displacement can be computed by multiplying the desired heading angle by this factor.</w:t>
+      </w:r>
+    </w:p>
+    <w:p>
+      <w:pPr>
+        <w:numPr>
+          <w:ilvl w:val="0"/>
+          <w:numId w:val="6"/>
+        </w:numPr>
+      </w:pPr>
+      <w:r>
+        <w:t xml:space="preserve">The primary drive loop begins by reading the current angular position </w:t>
+      </w:r>
+      <w:r>
+        <w:rPr>
+          <w:i/>
+          <w:iCs/>
+        </w:rPr>
+        <w:t>θ</w:t>
+      </w:r>
+      <w:r>
+        <w:t xml:space="preserve"> of the motor shafts. Note that this angle must take into account any gear ratios between the motor shaft and the driven wheels. For this prototype, the ratio is 2, so the measured angles must be divided by 2.</w:t>
+      </w:r>
+    </w:p>
+    <w:p>
+      <w:pPr>
+        <w:numPr>
+          <w:ilvl w:val="0"/>
+          <w:numId w:val="6"/>
+        </w:numPr>
+      </w:pPr>
+      <w:r>
+        <w:t xml:space="preserve">The current angle of each wheel is compared to the previous angle to compute </w:t>
+      </w:r>
+      <w:r>
+        <w:rPr>
+          <w:i/>
+          <w:iCs/>
+        </w:rPr>
+        <w:t>Δθ</w:t>
+      </w:r>
+      <w:r>
+        <w:t xml:space="preserve">. Without any conditioning, there will be a discontinuity every time the wheels cross 0°. If the wheel angles are checked frequently enough, it can be assumed that the wheels will never spin more than 180° between a single measurement. If </w:t>
+      </w:r>
+      <w:r>
+        <w:rPr>
+          <w:i/>
+          <w:iCs/>
+        </w:rPr>
+        <w:t>|Δθ|</w:t>
+      </w:r>
+      <w:r>
+        <w:t xml:space="preserve"> is computed to be larger than 180, the following corrections are made:</w:t>
+      </w:r>
+    </w:p>
+    <w:p>
+      <w:pPr>
+        <w:pStyle w:val="Compact"/>
+        <w:numPr>
+          <w:ilvl w:val="1"/>
+          <w:numId w:val="8"/>
+        </w:numPr>
+      </w:pPr>
+      <w:r>
+        <w:t xml:space="preserve">If the current angle was greater than the previous angle, then </w:t>
+      </w:r>
+      <w:r>
+        <w:rPr>
+          <w:rStyle w:val="VerbatimChar"/>
+        </w:rPr>
+        <w:t>dTheta = currentAngle - (360.0 + previousAngle)</w:t>
+      </w:r>
+    </w:p>
+    <w:p>
+      <w:pPr>
+        <w:pStyle w:val="Compact"/>
+        <w:numPr>
+          <w:ilvl w:val="1"/>
+          <w:numId w:val="8"/>
+        </w:numPr>
+      </w:pPr>
+      <w:r>
+        <w:t xml:space="preserve">Otherwise, </w:t>
+      </w:r>
+      <w:r>
+        <w:rPr>
+          <w:rStyle w:val="VerbatimChar"/>
+        </w:rPr>
+        <w:t>dTheta = currentAngle + (360.0 - previousAngle)</w:t>
+      </w:r>
+    </w:p>
+    <w:p>
+      <w:pPr>
+        <w:numPr>
+          <w:ilvl w:val="0"/>
+          <w:numId w:val="6"/>
+        </w:numPr>
+      </w:pPr>
+      <w:r>
+        <w:rPr>
+          <w:i/>
+          <w:iCs/>
+        </w:rPr>
+        <w:t>Δθ</w:t>
+      </w:r>
+      <w:r>
+        <w:t xml:space="preserve"> is accumulated to determine the current angular displacement of each wheel for this move.</w:t>
+      </w:r>
+    </w:p>
+    <w:p>
+      <w:pPr>
+        <w:numPr>
+          <w:ilvl w:val="0"/>
+          <w:numId w:val="6"/>
+        </w:numPr>
+      </w:pPr>
+      <w:r>
+        <w:t>The remaining angular displacement is computed by subtracting the current displacement from the target displacement. Attempting to stop the robot when this remainder is exactly zero would fail, since the wheels spin more than a few degrees each iteration. Instead, the loop checks if the previous remainder had a different sign than the current remainder. The robot cannot teleport, so its movements are always continuous even if the readings are not. By the intermediate value theorem, if the remainder changes signs, the robot must have passed the target and should stop where it is.</w:t>
+      </w:r>
+    </w:p>
+    <w:p>
+      <w:pPr>
+        <w:numPr>
+          <w:ilvl w:val="0"/>
+          <w:numId w:val="6"/>
+        </w:numPr>
+      </w:pPr>
+      <w:r>
+        <w:lastRenderedPageBreak/>
+        <w:t>The actual angular displacements are converted back to a forward distance and heading angle, which is used to keep track of the robot’s actual position.</w:t>
+      </w:r>
+    </w:p>
+    <w:p>
+      <w:pPr>
+        <w:numPr>
+          <w:ilvl w:val="0"/>
+          <w:numId w:val="6"/>
+        </w:numPr>
+      </w:pPr>
+      <w:r>
+        <w:t xml:space="preserve">This process is repeated for every node. When the current node is marked as a stop, the robot sends an </w:t>
+      </w:r>
+      <w:r>
+        <w:rPr>
+          <w:rStyle w:val="VerbatimChar"/>
+        </w:rPr>
+        <w:t>ArrivedAtStop</w:t>
+      </w:r>
+      <w:r>
+        <w:t xml:space="preserve"> event and waits for confirmation before proceeding.</w:t>
+      </w:r>
+    </w:p>
+    <w:p>
+      <w:pPr>
+        <w:pStyle w:val="Heading2"/>
+      </w:pPr>
+      <w:bookmarkStart w:id="6" w:name="implementation"/>
+      <w:bookmarkEnd w:id="5"/>
+      <w:r>
         <w:t>Implementation</w:t>
       </w:r>
     </w:p>
@@ -3083,10 +3434,7 @@
         <w:pStyle w:val="FirstParagraph"/>
       </w:pPr>
       <w:r>
-        <w:t>For Talaria Robotics' mail delivery system</w:t>
-      </w:r>
-      <w:r>
-        <w:t xml:space="preserve">, the API and Controller are implemented in Python across various modules. </w:t>
+        <w:t xml:space="preserve">For Talaria Robotics’ mail delivery system, the API and Controller are implemented in Python across various modules. </w:t>
       </w:r>
       <w:hyperlink r:id="rId12">
         <w:r>
@@ -3119,7 +3467,7 @@
         </w:r>
       </w:hyperlink>
       <w:r>
-        <w:t xml:space="preserve"> for most requests, along with a UDP socket for sending </w:t>
+        <w:t xml:space="preserve"> for most requests, along with a UDP socket for streaming </w:t>
       </w:r>
       <w:hyperlink w:anchor="route-events">
         <w:r>
@@ -3130,7 +3478,206 @@
         </w:r>
       </w:hyperlink>
       <w:r>
-        <w:t xml:space="preserve">. The Controller is implemented as a collection of modules that abstract away internal details, such as </w:t>
+        <w:t>.</w:t>
+      </w:r>
+    </w:p>
+    <w:tbl>
+      <w:tblPr>
+        <w:tblStyle w:val="Table"/>
+        <w:tblW w:w="0" w:type="auto"/>
+        <w:tblLook w:val="0020" w:firstRow="1" w:lastRow="0" w:firstColumn="0" w:lastColumn="0" w:noHBand="0" w:noVBand="0"/>
+      </w:tblPr>
+      <w:tblGrid>
+        <w:gridCol w:w="2856"/>
+        <w:gridCol w:w="3616"/>
+      </w:tblGrid>
+      <w:tr>
+        <w:trPr>
+          <w:cnfStyle w:val="100000000000" w:firstRow="1" w:lastRow="0" w:firstColumn="0" w:lastColumn="0" w:oddVBand="0" w:evenVBand="0" w:oddHBand="0" w:evenHBand="0" w:firstRowFirstColumn="0" w:firstRowLastColumn="0" w:lastRowFirstColumn="0" w:lastRowLastColumn="0"/>
+          <w:tblHeader/>
+        </w:trPr>
+        <w:tc>
+          <w:tcPr>
+            <w:tcW w:w="0" w:type="auto"/>
+          </w:tcPr>
+          <w:p>
+            <w:pPr>
+              <w:pStyle w:val="Compact"/>
+              <w:rPr>
+                <w:rFonts w:asciiTheme="majorHAnsi" w:hAnsiTheme="majorHAnsi"/>
+              </w:rPr>
+            </w:pPr>
+            <w:r>
+              <w:rPr>
+                <w:rFonts w:asciiTheme="majorHAnsi" w:hAnsiTheme="majorHAnsi"/>
+              </w:rPr>
+              <w:t>Name</w:t>
+            </w:r>
+          </w:p>
+        </w:tc>
+        <w:tc>
+          <w:tcPr>
+            <w:tcW w:w="0" w:type="auto"/>
+          </w:tcPr>
+          <w:p>
+            <w:pPr>
+              <w:pStyle w:val="Compact"/>
+              <w:rPr>
+                <w:rFonts w:asciiTheme="majorHAnsi" w:hAnsiTheme="majorHAnsi"/>
+              </w:rPr>
+            </w:pPr>
+            <w:r>
+              <w:rPr>
+                <w:rFonts w:asciiTheme="majorHAnsi" w:hAnsiTheme="majorHAnsi"/>
+              </w:rPr>
+              <w:t>Endpoint</w:t>
+            </w:r>
+          </w:p>
+        </w:tc>
+      </w:tr>
+      <w:tr>
+        <w:tc>
+          <w:tcPr>
+            <w:tcW w:w="0" w:type="auto"/>
+          </w:tcPr>
+          <w:p>
+            <w:pPr>
+              <w:pStyle w:val="Compact"/>
+            </w:pPr>
+            <w:r>
+              <w:rPr>
+                <w:rStyle w:val="VerbatimChar"/>
+              </w:rPr>
+              <w:t>getPossibleRouteInfo</w:t>
+            </w:r>
+          </w:p>
+        </w:tc>
+        <w:tc>
+          <w:tcPr>
+            <w:tcW w:w="0" w:type="auto"/>
+          </w:tcPr>
+          <w:p>
+            <w:pPr>
+              <w:pStyle w:val="Compact"/>
+            </w:pPr>
+            <w:r>
+              <w:t xml:space="preserve">HTTP </w:t>
+            </w:r>
+            <w:r>
+              <w:rPr>
+                <w:rStyle w:val="VerbatimChar"/>
+              </w:rPr>
+              <w:t>GET /possibleRoute</w:t>
+            </w:r>
+          </w:p>
+        </w:tc>
+      </w:tr>
+      <w:tr>
+        <w:tc>
+          <w:tcPr>
+            <w:tcW w:w="0" w:type="auto"/>
+          </w:tcPr>
+          <w:p>
+            <w:pPr>
+              <w:pStyle w:val="Compact"/>
+            </w:pPr>
+            <w:r>
+              <w:rPr>
+                <w:rStyle w:val="VerbatimChar"/>
+              </w:rPr>
+              <w:t>setRoute</w:t>
+            </w:r>
+          </w:p>
+        </w:tc>
+        <w:tc>
+          <w:tcPr>
+            <w:tcW w:w="0" w:type="auto"/>
+          </w:tcPr>
+          <w:p>
+            <w:pPr>
+              <w:pStyle w:val="Compact"/>
+            </w:pPr>
+            <w:r>
+              <w:t xml:space="preserve">HTTP </w:t>
+            </w:r>
+            <w:r>
+              <w:rPr>
+                <w:rStyle w:val="VerbatimChar"/>
+              </w:rPr>
+              <w:t>POST /route</w:t>
+            </w:r>
+          </w:p>
+        </w:tc>
+      </w:tr>
+      <w:tr>
+        <w:tc>
+          <w:tcPr>
+            <w:tcW w:w="0" w:type="auto"/>
+          </w:tcPr>
+          <w:p>
+            <w:pPr>
+              <w:pStyle w:val="Compact"/>
+            </w:pPr>
+            <w:r>
+              <w:rPr>
+                <w:rStyle w:val="VerbatimChar"/>
+              </w:rPr>
+              <w:t>listenToRoute</w:t>
+            </w:r>
+          </w:p>
+        </w:tc>
+        <w:tc>
+          <w:tcPr>
+            <w:tcW w:w="0" w:type="auto"/>
+          </w:tcPr>
+          <w:p>
+            <w:pPr>
+              <w:pStyle w:val="Compact"/>
+            </w:pPr>
+            <w:r>
+              <w:t>Opens UDP socket on port 8076</w:t>
+            </w:r>
+          </w:p>
+        </w:tc>
+      </w:tr>
+      <w:tr>
+        <w:tc>
+          <w:tcPr>
+            <w:tcW w:w="0" w:type="auto"/>
+          </w:tcPr>
+          <w:p>
+            <w:pPr>
+              <w:pStyle w:val="Compact"/>
+            </w:pPr>
+            <w:r>
+              <w:rPr>
+                <w:rStyle w:val="VerbatimChar"/>
+              </w:rPr>
+              <w:t>deliveryCompleted</w:t>
+            </w:r>
+          </w:p>
+        </w:tc>
+        <w:tc>
+          <w:tcPr>
+            <w:tcW w:w="0" w:type="auto"/>
+          </w:tcPr>
+          <w:p>
+            <w:pPr>
+              <w:pStyle w:val="Compact"/>
+            </w:pPr>
+            <w:r>
+              <w:t>Sends message via UDP socket</w:t>
+            </w:r>
+          </w:p>
+        </w:tc>
+      </w:tr>
+    </w:tbl>
+    <w:p>
+      <w:pPr>
+        <w:pStyle w:val="BodyText"/>
+      </w:pPr>
+      <w:r>
+        <w:t xml:space="preserve">The Controller is implemented as a collection of modules that abstract away internal details, such as </w:t>
       </w:r>
       <w:hyperlink r:id="rId14">
         <w:r>
@@ -3176,25 +3723,23 @@
     </w:p>
     <w:p>
       <w:pPr>
-        <w:pStyle w:val="BodyText"/>
+        <w:pStyle w:val="Compact"/>
         <w:numPr>
           <w:ilvl w:val="0"/>
-          <w:numId w:val="8"/>
+          <w:numId w:val="9"/>
         </w:numPr>
-        <w:spacing w:after="0"/>
-      </w:pPr>
-      <w:r>
-        <w:t xml:space="preserve">LIDAR data as a point cloud representing nearby obstacles </w:t>
-      </w:r>
-    </w:p>
-    <w:p>
-      <w:pPr>
-        <w:pStyle w:val="BodyText"/>
+      </w:pPr>
+      <w:r>
+        <w:t>LIDAR data as a point cloud representing nearby obstacles</w:t>
+      </w:r>
+    </w:p>
+    <w:p>
+      <w:pPr>
+        <w:pStyle w:val="Compact"/>
         <w:numPr>
           <w:ilvl w:val="0"/>
-          <w:numId w:val="8"/>
+          <w:numId w:val="9"/>
         </w:numPr>
-        <w:spacing w:before="0"/>
       </w:pPr>
       <w:r>
         <w:t>Encoder readings for the left and right motors as angles within a circle</w:t>
@@ -3209,9 +3754,9 @@
           <w:szCs w:val="40"/>
         </w:rPr>
       </w:pPr>
-      <w:bookmarkStart w:id="6" w:name="control-panel"/>
+      <w:bookmarkStart w:id="7" w:name="control-panel"/>
       <w:bookmarkEnd w:id="0"/>
-      <w:bookmarkEnd w:id="5"/>
+      <w:bookmarkEnd w:id="6"/>
       <w:r>
         <w:br w:type="page"/>
       </w:r>
@@ -3230,7 +3775,7 @@
         <w:pStyle w:val="Compact"/>
         <w:numPr>
           <w:ilvl w:val="0"/>
-          <w:numId w:val="6"/>
+          <w:numId w:val="10"/>
         </w:numPr>
       </w:pPr>
       <w:r>
@@ -3250,7 +3795,7 @@
         <w:pStyle w:val="Compact"/>
         <w:numPr>
           <w:ilvl w:val="0"/>
-          <w:numId w:val="6"/>
+          <w:numId w:val="10"/>
         </w:numPr>
       </w:pPr>
       <w:r>
@@ -3262,7 +3807,7 @@
         <w:pStyle w:val="Compact"/>
         <w:numPr>
           <w:ilvl w:val="0"/>
-          <w:numId w:val="6"/>
+          <w:numId w:val="10"/>
         </w:numPr>
       </w:pPr>
       <w:r>
@@ -3274,7 +3819,7 @@
         <w:pStyle w:val="Compact"/>
         <w:numPr>
           <w:ilvl w:val="0"/>
-          <w:numId w:val="6"/>
+          <w:numId w:val="10"/>
         </w:numPr>
       </w:pPr>
       <w:r>
@@ -3315,7 +3860,7 @@
       <w:pPr>
         <w:pStyle w:val="Heading2"/>
       </w:pPr>
-      <w:bookmarkStart w:id="7" w:name="ui-flow"/>
+      <w:bookmarkStart w:id="8" w:name="ui-flow"/>
       <w:r>
         <w:t>UI flow</w:t>
       </w:r>
@@ -3343,7 +3888,7 @@
         <w:pStyle w:val="Compact"/>
         <w:numPr>
           <w:ilvl w:val="0"/>
-          <w:numId w:val="7"/>
+          <w:numId w:val="11"/>
         </w:numPr>
       </w:pPr>
       <w:r>
@@ -3362,7 +3907,7 @@
         <w:pStyle w:val="Compact"/>
         <w:numPr>
           <w:ilvl w:val="0"/>
-          <w:numId w:val="7"/>
+          <w:numId w:val="11"/>
         </w:numPr>
       </w:pPr>
       <w:r>
@@ -3390,7 +3935,7 @@
         <w:pStyle w:val="Compact"/>
         <w:numPr>
           <w:ilvl w:val="0"/>
-          <w:numId w:val="7"/>
+          <w:numId w:val="11"/>
         </w:numPr>
       </w:pPr>
       <w:r>
@@ -3409,7 +3954,7 @@
         <w:pStyle w:val="Compact"/>
         <w:numPr>
           <w:ilvl w:val="0"/>
-          <w:numId w:val="7"/>
+          <w:numId w:val="11"/>
         </w:numPr>
       </w:pPr>
       <w:r>
@@ -3466,22 +4011,23 @@
     <w:p>
       <w:pPr>
         <w:pStyle w:val="CaptionedFigure"/>
+        <w:jc w:val="center"/>
       </w:pPr>
       <w:r>
         <w:rPr>
           <w:noProof/>
         </w:rPr>
         <w:drawing>
-          <wp:inline distT="0" distB="0" distL="0" distR="0" wp14:anchorId="6DF87C92" wp14:editId="70CFEF69">
+          <wp:inline distT="0" distB="0" distL="0" distR="0" wp14:anchorId="6C924206" wp14:editId="41FBC509">
             <wp:extent cx="5334000" cy="3003769"/>
             <wp:effectExtent l="0" t="0" r="0" b="0"/>
-            <wp:docPr id="42" name="Picture" descr="An example of the in-transit screen."/>
+            <wp:docPr id="43" name="Picture" descr="An example of the in-transit screen."/>
             <wp:cNvGraphicFramePr/>
             <a:graphic xmlns:a="http://schemas.openxmlformats.org/drawingml/2006/main">
               <a:graphicData uri="http://schemas.openxmlformats.org/drawingml/2006/picture">
                 <pic:pic xmlns:pic="http://schemas.openxmlformats.org/drawingml/2006/picture">
                   <pic:nvPicPr>
-                    <pic:cNvPr id="43" name="Picture" descr="status-intransit.png"/>
+                    <pic:cNvPr id="44" name="Picture" descr="status-intransit.png"/>
                     <pic:cNvPicPr>
                       <a:picLocks noChangeAspect="1" noChangeArrowheads="1"/>
                     </pic:cNvPicPr>
@@ -3517,12 +4063,21 @@
     <w:p>
       <w:pPr>
         <w:pStyle w:val="BodyText"/>
-      </w:pPr>
-      <w:r>
         <w:rPr>
           <w:b/>
           <w:bCs/>
         </w:rPr>
+      </w:pPr>
+    </w:p>
+    <w:p>
+      <w:pPr>
+        <w:pStyle w:val="BodyText"/>
+      </w:pPr>
+      <w:r>
+        <w:rPr>
+          <w:b/>
+          <w:bCs/>
+        </w:rPr>
         <w:t>Arrived at stop:</w:t>
       </w:r>
       <w:r>
@@ -3541,22 +4096,23 @@
     <w:p>
       <w:pPr>
         <w:pStyle w:val="CaptionedFigure"/>
+        <w:jc w:val="center"/>
       </w:pPr>
       <w:r>
         <w:rPr>
           <w:noProof/>
         </w:rPr>
         <w:drawing>
-          <wp:inline distT="0" distB="0" distL="0" distR="0" wp14:anchorId="74209171" wp14:editId="20789776">
+          <wp:inline distT="0" distB="0" distL="0" distR="0" wp14:anchorId="72C2B0A0" wp14:editId="31FED978">
             <wp:extent cx="5334000" cy="3003769"/>
             <wp:effectExtent l="0" t="0" r="0" b="0"/>
-            <wp:docPr id="45" name="Picture" descr="An example of the arrived-at-stop screen."/>
+            <wp:docPr id="46" name="Picture" descr="An example of the arrived-at-stop screen."/>
             <wp:cNvGraphicFramePr/>
             <a:graphic xmlns:a="http://schemas.openxmlformats.org/drawingml/2006/main">
               <a:graphicData uri="http://schemas.openxmlformats.org/drawingml/2006/picture">
                 <pic:pic xmlns:pic="http://schemas.openxmlformats.org/drawingml/2006/picture">
                   <pic:nvPicPr>
-                    <pic:cNvPr id="46" name="Picture" descr="status-arrivedatstop.png"/>
+                    <pic:cNvPr id="47" name="Picture" descr="status-arrivedatstop.png"/>
                     <pic:cNvPicPr>
                       <a:picLocks noChangeAspect="1" noChangeArrowheads="1"/>
                     </pic:cNvPicPr>
@@ -3623,22 +4179,23 @@
     <w:p>
       <w:pPr>
         <w:pStyle w:val="CaptionedFigure"/>
+        <w:jc w:val="center"/>
       </w:pPr>
       <w:r>
         <w:rPr>
           <w:noProof/>
         </w:rPr>
         <w:drawing>
-          <wp:inline distT="0" distB="0" distL="0" distR="0" wp14:anchorId="4D5743A3" wp14:editId="27CA9FC7">
+          <wp:inline distT="0" distB="0" distL="0" distR="0" wp14:anchorId="18E9A770" wp14:editId="56C93B2B">
             <wp:extent cx="5334000" cy="3003769"/>
             <wp:effectExtent l="0" t="0" r="0" b="0"/>
-            <wp:docPr id="48" name="Picture" descr="An example of the return-home screen."/>
+            <wp:docPr id="49" name="Picture" descr="An example of the return-home screen."/>
             <wp:cNvGraphicFramePr/>
             <a:graphic xmlns:a="http://schemas.openxmlformats.org/drawingml/2006/main">
               <a:graphicData uri="http://schemas.openxmlformats.org/drawingml/2006/picture">
                 <pic:pic xmlns:pic="http://schemas.openxmlformats.org/drawingml/2006/picture">
                   <pic:nvPicPr>
-                    <pic:cNvPr id="49" name="Picture" descr="status-returnhome.png"/>
+                    <pic:cNvPr id="50" name="Picture" descr="status-returnhome.png"/>
                     <pic:cNvPicPr>
                       <a:picLocks noChangeAspect="1" noChangeArrowheads="1"/>
                     </pic:cNvPicPr>
@@ -3670,8 +4227,8 @@
           </wp:inline>
         </w:drawing>
       </w:r>
-      <w:bookmarkEnd w:id="6"/>
       <w:bookmarkEnd w:id="7"/>
+      <w:bookmarkEnd w:id="8"/>
     </w:p>
     <w:sectPr>
       <w:footerReference w:type="default" r:id="rId20"/>
@@ -3717,7 +4274,7 @@
 <w:ftr xmlns:wpc="http://schemas.microsoft.com/office/word/2010/wordprocessingCanvas" xmlns:cx="http://schemas.microsoft.com/office/drawing/2014/chartex" xmlns:cx1="http://schemas.microsoft.com/office/drawing/2015/9/8/chartex" xmlns:cx2="http://schemas.microsoft.com/office/drawing/2015/10/21/chartex" xmlns:cx3="http://schemas.microsoft.com/office/drawing/2016/5/9/chartex" xmlns:cx4="http://schemas.microsoft.com/office/drawing/2016/5/10/chartex" xmlns:cx5="http://schemas.microsoft.com/office/drawing/2016/5/11/chartex" xmlns:cx6="http://schemas.microsoft.com/office/drawing/2016/5/12/chartex" xmlns:cx7="http://schemas.microsoft.com/office/drawing/2016/5/13/chartex" xmlns:cx8="http://schemas.microsoft.com/office/drawing/2016/5/14/chartex" xmlns:mc="http://schemas.openxmlformats.org/markup-compatibility/2006" xmlns:aink="http://schemas.microsoft.com/office/drawing/2016/ink" xmlns:am3d="http://schemas.microsoft.com/office/drawing/2017/model3d" xmlns:o="urn:schemas-microsoft-com:office:office" xmlns:oel="http://schemas.microsoft.com/office/2019/extlst" xmlns:r="http://schemas.openxmlformats.org/officeDocument/2006/relationships" xmlns:m="http://schemas.openxmlformats.org/officeDocument/2006/math" xmlns:v="urn:schemas-microsoft-com:vml" xmlns:wp14="http://schemas.microsoft.com/office/word/2010/wordprocessingDrawing" xmlns:wp="http://schemas.openxmlformats.org/drawingml/2006/wordprocessingDrawing" xmlns:w10="urn:schemas-microsoft-com:office:word" xmlns:w="http://schemas.openxmlformats.org/wordprocessingml/2006/main" xmlns:w14="http://schemas.microsoft.com/office/word/2010/wordml" xmlns:w15="http://schemas.microsoft.com/office/word/2012/wordml" xmlns:w16cex="http://schemas.microsoft.com/office/word/2018/wordml/cex" xmlns:w16cid="http://schemas.microsoft.com/office/word/2016/wordml/cid" xmlns:w16="http://schemas.microsoft.com/office/word/2018/wordml" xmlns:w16du="http://schemas.microsoft.com/office/word/2023/wordml/word16du" xmlns:w16sdtdh="http://schemas.microsoft.com/office/word/2020/wordml/sdtdatahash" xmlns:w16sdtfl="http://schemas.microsoft.com/office/word/2024/wordml/sdtformatlock" xmlns:w16se="http://schemas.microsoft.com/office/word/2015/wordml/symex" xmlns:wpg="http://schemas.microsoft.com/office/word/2010/wordprocessingGroup" xmlns:wpi="http://schemas.microsoft.com/office/word/2010/wordprocessingInk" xmlns:wne="http://schemas.microsoft.com/office/word/2006/wordml" xmlns:wps="http://schemas.microsoft.com/office/word/2010/wordprocessingShape" mc:Ignorable="w14 w15 w16se w16cid w16 w16cex w16sdtdh w16sdtfl w16du wp14">
   <w:sdt>
     <w:sdtPr>
-      <w:id w:val="534322367"/>
+      <w:id w:val="614418541"/>
       <w:docPartObj>
         <w:docPartGallery w:val="Page Numbers (Bottom of Page)"/>
         <w:docPartUnique/>
@@ -3859,7 +4416,7 @@
   <w:abstractNum w:abstractNumId="0" w15:restartNumberingAfterBreak="0">
     <w:nsid w:val="0000A990"/>
     <w:multiLevelType w:val="multilevel"/>
-    <w:tmpl w:val="F612B818"/>
+    <w:tmpl w:val="DAD4A65A"/>
     <w:lvl w:ilvl="0">
       <w:numFmt w:val="bullet"/>
       <w:lvlText w:val=" "/>
@@ -3936,7 +4493,7 @@
   <w:abstractNum w:abstractNumId="1" w15:restartNumberingAfterBreak="0">
     <w:nsid w:val="0000A991"/>
     <w:multiLevelType w:val="multilevel"/>
-    <w:tmpl w:val="FB22F61E"/>
+    <w:tmpl w:val="254C3A7C"/>
     <w:lvl w:ilvl="0">
       <w:numFmt w:val="bullet"/>
       <w:lvlText w:val=""/>
@@ -4040,7 +4597,7 @@
   <w:abstractNum w:abstractNumId="2" w15:restartNumberingAfterBreak="0">
     <w:nsid w:val="00A99411"/>
     <w:multiLevelType w:val="multilevel"/>
-    <w:tmpl w:val="9FBC61DE"/>
+    <w:tmpl w:val="16B45EC6"/>
     <w:lvl w:ilvl="0">
       <w:start w:val="1"/>
       <w:numFmt w:val="decimal"/>
@@ -4123,138 +4680,22 @@
       </w:pPr>
     </w:lvl>
   </w:abstractNum>
-  <w:abstractNum w:abstractNumId="3" w15:restartNumberingAfterBreak="0">
-    <w:nsid w:val="7C005D4C"/>
-    <w:multiLevelType w:val="hybridMultilevel"/>
-    <w:tmpl w:val="DEE46128"/>
-    <w:lvl w:ilvl="0" w:tplc="04090001">
-      <w:start w:val="1"/>
-      <w:numFmt w:val="bullet"/>
-      <w:lvlText w:val=""/>
-      <w:lvlJc w:val="left"/>
-      <w:pPr>
-        <w:ind w:left="720" w:hanging="360"/>
-      </w:pPr>
-      <w:rPr>
-        <w:rFonts w:ascii="Symbol" w:hAnsi="Symbol" w:hint="default"/>
-      </w:rPr>
-    </w:lvl>
-    <w:lvl w:ilvl="1" w:tplc="04090003" w:tentative="1">
-      <w:start w:val="1"/>
-      <w:numFmt w:val="bullet"/>
-      <w:lvlText w:val="o"/>
-      <w:lvlJc w:val="left"/>
-      <w:pPr>
-        <w:ind w:left="1440" w:hanging="360"/>
-      </w:pPr>
-      <w:rPr>
-        <w:rFonts w:ascii="Courier New" w:hAnsi="Courier New" w:cs="Courier New" w:hint="default"/>
-      </w:rPr>
-    </w:lvl>
-    <w:lvl w:ilvl="2" w:tplc="04090005" w:tentative="1">
-      <w:start w:val="1"/>
-      <w:numFmt w:val="bullet"/>
-      <w:lvlText w:val=""/>
-      <w:lvlJc w:val="left"/>
-      <w:pPr>
-        <w:ind w:left="2160" w:hanging="360"/>
-      </w:pPr>
-      <w:rPr>
-        <w:rFonts w:ascii="Wingdings" w:hAnsi="Wingdings" w:hint="default"/>
-      </w:rPr>
-    </w:lvl>
-    <w:lvl w:ilvl="3" w:tplc="04090001" w:tentative="1">
-      <w:start w:val="1"/>
-      <w:numFmt w:val="bullet"/>
-      <w:lvlText w:val=""/>
-      <w:lvlJc w:val="left"/>
-      <w:pPr>
-        <w:ind w:left="2880" w:hanging="360"/>
-      </w:pPr>
-      <w:rPr>
-        <w:rFonts w:ascii="Symbol" w:hAnsi="Symbol" w:hint="default"/>
-      </w:rPr>
-    </w:lvl>
-    <w:lvl w:ilvl="4" w:tplc="04090003" w:tentative="1">
-      <w:start w:val="1"/>
-      <w:numFmt w:val="bullet"/>
-      <w:lvlText w:val="o"/>
-      <w:lvlJc w:val="left"/>
-      <w:pPr>
-        <w:ind w:left="3600" w:hanging="360"/>
-      </w:pPr>
-      <w:rPr>
-        <w:rFonts w:ascii="Courier New" w:hAnsi="Courier New" w:cs="Courier New" w:hint="default"/>
-      </w:rPr>
-    </w:lvl>
-    <w:lvl w:ilvl="5" w:tplc="04090005" w:tentative="1">
-      <w:start w:val="1"/>
-      <w:numFmt w:val="bullet"/>
-      <w:lvlText w:val=""/>
-      <w:lvlJc w:val="left"/>
-      <w:pPr>
-        <w:ind w:left="4320" w:hanging="360"/>
-      </w:pPr>
-      <w:rPr>
-        <w:rFonts w:ascii="Wingdings" w:hAnsi="Wingdings" w:hint="default"/>
-      </w:rPr>
-    </w:lvl>
-    <w:lvl w:ilvl="6" w:tplc="04090001" w:tentative="1">
-      <w:start w:val="1"/>
-      <w:numFmt w:val="bullet"/>
-      <w:lvlText w:val=""/>
-      <w:lvlJc w:val="left"/>
-      <w:pPr>
-        <w:ind w:left="5040" w:hanging="360"/>
-      </w:pPr>
-      <w:rPr>
-        <w:rFonts w:ascii="Symbol" w:hAnsi="Symbol" w:hint="default"/>
-      </w:rPr>
-    </w:lvl>
-    <w:lvl w:ilvl="7" w:tplc="04090003" w:tentative="1">
-      <w:start w:val="1"/>
-      <w:numFmt w:val="bullet"/>
-      <w:lvlText w:val="o"/>
-      <w:lvlJc w:val="left"/>
-      <w:pPr>
-        <w:ind w:left="5760" w:hanging="360"/>
-      </w:pPr>
-      <w:rPr>
-        <w:rFonts w:ascii="Courier New" w:hAnsi="Courier New" w:cs="Courier New" w:hint="default"/>
-      </w:rPr>
-    </w:lvl>
-    <w:lvl w:ilvl="8" w:tplc="04090005" w:tentative="1">
-      <w:start w:val="1"/>
-      <w:numFmt w:val="bullet"/>
-      <w:lvlText w:val=""/>
-      <w:lvlJc w:val="left"/>
-      <w:pPr>
-        <w:ind w:left="6480" w:hanging="360"/>
-      </w:pPr>
-      <w:rPr>
-        <w:rFonts w:ascii="Wingdings" w:hAnsi="Wingdings" w:hint="default"/>
-      </w:rPr>
-    </w:lvl>
-  </w:abstractNum>
-  <w:num w:numId="1" w16cid:durableId="1975523461">
+  <w:num w:numId="1" w16cid:durableId="1407534581">
     <w:abstractNumId w:val="0"/>
   </w:num>
-  <w:num w:numId="2" w16cid:durableId="1683360716">
+  <w:num w:numId="2" w16cid:durableId="1876042600">
     <w:abstractNumId w:val="1"/>
   </w:num>
-  <w:num w:numId="3" w16cid:durableId="1582328929">
+  <w:num w:numId="3" w16cid:durableId="30034164">
     <w:abstractNumId w:val="1"/>
   </w:num>
-  <w:num w:numId="4" w16cid:durableId="1318730776">
+  <w:num w:numId="4" w16cid:durableId="406270979">
     <w:abstractNumId w:val="1"/>
   </w:num>
-  <w:num w:numId="5" w16cid:durableId="1755937472">
+  <w:num w:numId="5" w16cid:durableId="848562059">
     <w:abstractNumId w:val="1"/>
   </w:num>
-  <w:num w:numId="6" w16cid:durableId="392392179">
-    <w:abstractNumId w:val="1"/>
-  </w:num>
-  <w:num w:numId="7" w16cid:durableId="501437774">
+  <w:num w:numId="6" w16cid:durableId="616260053">
     <w:abstractNumId w:val="2"/>
     <w:lvlOverride w:ilvl="0">
       <w:startOverride w:val="1"/>
@@ -4284,8 +4725,47 @@
       <w:startOverride w:val="1"/>
     </w:lvlOverride>
   </w:num>
-  <w:num w:numId="8" w16cid:durableId="1442727976">
-    <w:abstractNumId w:val="3"/>
+  <w:num w:numId="7" w16cid:durableId="1140615945">
+    <w:abstractNumId w:val="1"/>
+  </w:num>
+  <w:num w:numId="8" w16cid:durableId="1647857483">
+    <w:abstractNumId w:val="1"/>
+  </w:num>
+  <w:num w:numId="9" w16cid:durableId="1317997709">
+    <w:abstractNumId w:val="1"/>
+  </w:num>
+  <w:num w:numId="10" w16cid:durableId="1053776155">
+    <w:abstractNumId w:val="1"/>
+  </w:num>
+  <w:num w:numId="11" w16cid:durableId="1057045181">
+    <w:abstractNumId w:val="2"/>
+    <w:lvlOverride w:ilvl="0">
+      <w:startOverride w:val="1"/>
+    </w:lvlOverride>
+    <w:lvlOverride w:ilvl="1">
+      <w:startOverride w:val="1"/>
+    </w:lvlOverride>
+    <w:lvlOverride w:ilvl="2">
+      <w:startOverride w:val="1"/>
+    </w:lvlOverride>
+    <w:lvlOverride w:ilvl="3">
+      <w:startOverride w:val="1"/>
+    </w:lvlOverride>
+    <w:lvlOverride w:ilvl="4">
+      <w:startOverride w:val="1"/>
+    </w:lvlOverride>
+    <w:lvlOverride w:ilvl="5">
+      <w:startOverride w:val="1"/>
+    </w:lvlOverride>
+    <w:lvlOverride w:ilvl="6">
+      <w:startOverride w:val="1"/>
+    </w:lvlOverride>
+    <w:lvlOverride w:ilvl="7">
+      <w:startOverride w:val="1"/>
+    </w:lvlOverride>
+    <w:lvlOverride w:ilvl="8">
+      <w:startOverride w:val="1"/>
+    </w:lvlOverride>
   </w:num>
 </w:numbering>
 </file>
@@ -4353,7 +4833,6 @@
     <w:lsdException w:name="Table Web 2" w:semiHidden="1" w:unhideWhenUsed="1"/>
     <w:lsdException w:name="Table Web 3" w:semiHidden="1" w:unhideWhenUsed="1"/>
     <w:lsdException w:name="Table Theme" w:semiHidden="1" w:unhideWhenUsed="1"/>
-    <w:lsdException w:name="No Spacing" w:uiPriority="1" w:qFormat="1"/>
     <w:lsdException w:name="Light Shading"/>
     <w:lsdException w:name="Light List"/>
     <w:lsdException w:name="Light Grid"/>
@@ -4556,10 +5035,6 @@
   <w:style w:type="paragraph" w:default="1" w:styleId="Normal">
     <w:name w:val="Normal"/>
     <w:qFormat/>
-    <w:rsid w:val="0039028A"/>
-    <w:rPr>
-      <w:rFonts w:ascii="Roboto" w:hAnsi="Roboto"/>
-    </w:rPr>
   </w:style>
   <w:style w:type="paragraph" w:styleId="Heading1">
     <w:name w:val="heading 1"/>
@@ -4568,7 +5043,7 @@
     <w:link w:val="Heading1Char"/>
     <w:uiPriority w:val="9"/>
     <w:qFormat/>
-    <w:rsid w:val="00011C54"/>
+    <w:rsid w:val="00A10FD9"/>
     <w:pPr>
       <w:keepNext/>
       <w:keepLines/>
@@ -4576,7 +5051,7 @@
       <w:outlineLvl w:val="0"/>
     </w:pPr>
     <w:rPr>
-      <w:rFonts w:ascii="Gabarito" w:eastAsiaTheme="majorEastAsia" w:hAnsi="Gabarito" w:cstheme="majorBidi"/>
+      <w:rFonts w:asciiTheme="majorHAnsi" w:eastAsiaTheme="majorEastAsia" w:hAnsiTheme="majorHAnsi" w:cstheme="majorBidi"/>
       <w:color w:val="3B0000" w:themeColor="accent1" w:themeShade="BF"/>
       <w:sz w:val="40"/>
       <w:szCs w:val="40"/>
@@ -4763,7 +5238,6 @@
   <w:style w:type="character" w:default="1" w:styleId="DefaultParagraphFont">
     <w:name w:val="Default Paragraph Font"/>
     <w:uiPriority w:val="1"/>
-    <w:semiHidden/>
     <w:unhideWhenUsed/>
   </w:style>
   <w:style w:type="table" w:default="1" w:styleId="TableNormal">
@@ -4816,14 +5290,14 @@
     <w:link w:val="TitleChar"/>
     <w:uiPriority w:val="10"/>
     <w:qFormat/>
-    <w:rsid w:val="00011C54"/>
+    <w:rsid w:val="00A10FD9"/>
     <w:pPr>
       <w:spacing w:after="80"/>
       <w:contextualSpacing/>
       <w:jc w:val="center"/>
     </w:pPr>
     <w:rPr>
-      <w:rFonts w:ascii="Gabarito" w:eastAsiaTheme="majorEastAsia" w:hAnsi="Gabarito" w:cstheme="majorBidi"/>
+      <w:rFonts w:asciiTheme="majorHAnsi" w:eastAsiaTheme="majorEastAsia" w:hAnsiTheme="majorHAnsi" w:cstheme="majorBidi"/>
       <w:spacing w:val="-10"/>
       <w:kern w:val="28"/>
       <w:sz w:val="56"/>
@@ -4835,9 +5309,9 @@
     <w:basedOn w:val="DefaultParagraphFont"/>
     <w:link w:val="Title"/>
     <w:uiPriority w:val="10"/>
-    <w:rsid w:val="00011C54"/>
+    <w:rsid w:val="00A10FD9"/>
     <w:rPr>
-      <w:rFonts w:ascii="Gabarito" w:eastAsiaTheme="majorEastAsia" w:hAnsi="Gabarito" w:cstheme="majorBidi"/>
+      <w:rFonts w:asciiTheme="majorHAnsi" w:eastAsiaTheme="majorEastAsia" w:hAnsiTheme="majorHAnsi" w:cstheme="majorBidi"/>
       <w:spacing w:val="-10"/>
       <w:kern w:val="28"/>
       <w:sz w:val="56"/>
@@ -4939,9 +5413,9 @@
     <w:basedOn w:val="DefaultParagraphFont"/>
     <w:link w:val="Heading1"/>
     <w:uiPriority w:val="9"/>
-    <w:rsid w:val="00011C54"/>
+    <w:rsid w:val="00A10FD9"/>
     <w:rPr>
-      <w:rFonts w:ascii="Gabarito" w:eastAsiaTheme="majorEastAsia" w:hAnsi="Gabarito" w:cstheme="majorBidi"/>
+      <w:rFonts w:asciiTheme="majorHAnsi" w:eastAsiaTheme="majorEastAsia" w:hAnsiTheme="majorHAnsi" w:cstheme="majorBidi"/>
       <w:color w:val="3B0000" w:themeColor="accent1" w:themeShade="BF"/>
       <w:sz w:val="40"/>
       <w:szCs w:val="40"/>
@@ -5172,10 +5646,10 @@
     <w:name w:val="Verbatim Char"/>
     <w:basedOn w:val="CaptionChar"/>
     <w:link w:val="SourceCode"/>
-    <w:rsid w:val="00986AE5"/>
+    <w:rsid w:val="008776B9"/>
     <w:rPr>
       <w:rFonts w:ascii="JetBrains Mono" w:hAnsi="JetBrains Mono"/>
-      <w:sz w:val="20"/>
+      <w:sz w:val="22"/>
     </w:rPr>
   </w:style>
   <w:style w:type="character" w:customStyle="1" w:styleId="SectionNumber">
@@ -5192,7 +5666,7 @@
   <w:style w:type="character" w:styleId="Hyperlink">
     <w:name w:val="Hyperlink"/>
     <w:basedOn w:val="CaptionChar"/>
-    <w:rsid w:val="00986AE5"/>
+    <w:rsid w:val="00733892"/>
     <w:rPr>
       <w:color w:val="500000" w:themeColor="accent1"/>
       <w:u w:val="single"/>
@@ -5214,18 +5688,19 @@
     <w:name w:val="Source Code"/>
     <w:basedOn w:val="Normal"/>
     <w:link w:val="VerbatimChar"/>
-    <w:rsid w:val="00986AE5"/>
+    <w:rsid w:val="008776B9"/>
     <w:pPr>
       <w:wordWrap w:val="0"/>
     </w:pPr>
     <w:rPr>
       <w:rFonts w:ascii="JetBrains Mono" w:hAnsi="JetBrains Mono"/>
-      <w:sz w:val="20"/>
+      <w:sz w:val="22"/>
     </w:rPr>
   </w:style>
   <w:style w:type="character" w:customStyle="1" w:styleId="KeywordTok">
     <w:name w:val="KeywordTok"/>
     <w:basedOn w:val="VerbatimChar"/>
+    <w:rsid w:val="00733892"/>
     <w:rPr>
       <w:rFonts w:ascii="JetBrains Mono" w:hAnsi="JetBrains Mono"/>
       <w:b/>
@@ -5239,7 +5714,7 @@
     <w:rPr>
       <w:rFonts w:ascii="JetBrains Mono" w:hAnsi="JetBrains Mono"/>
       <w:color w:val="902000"/>
-      <w:sz w:val="20"/>
+      <w:sz w:val="22"/>
     </w:rPr>
   </w:style>
   <w:style w:type="character" w:customStyle="1" w:styleId="DecValTok">
@@ -5248,7 +5723,7 @@
     <w:rPr>
       <w:rFonts w:ascii="JetBrains Mono" w:hAnsi="JetBrains Mono"/>
       <w:color w:val="40A070"/>
-      <w:sz w:val="20"/>
+      <w:sz w:val="22"/>
     </w:rPr>
   </w:style>
   <w:style w:type="character" w:customStyle="1" w:styleId="BaseNTok">
@@ -5257,7 +5732,7 @@
     <w:rPr>
       <w:rFonts w:ascii="JetBrains Mono" w:hAnsi="JetBrains Mono"/>
       <w:color w:val="40A070"/>
-      <w:sz w:val="20"/>
+      <w:sz w:val="22"/>
     </w:rPr>
   </w:style>
   <w:style w:type="character" w:customStyle="1" w:styleId="FloatTok">
@@ -5266,7 +5741,7 @@
     <w:rPr>
       <w:rFonts w:ascii="JetBrains Mono" w:hAnsi="JetBrains Mono"/>
       <w:color w:val="40A070"/>
-      <w:sz w:val="20"/>
+      <w:sz w:val="22"/>
     </w:rPr>
   </w:style>
   <w:style w:type="character" w:customStyle="1" w:styleId="ConstantTok">
@@ -5275,7 +5750,7 @@
     <w:rPr>
       <w:rFonts w:ascii="JetBrains Mono" w:hAnsi="JetBrains Mono"/>
       <w:color w:val="880000"/>
-      <w:sz w:val="20"/>
+      <w:sz w:val="22"/>
     </w:rPr>
   </w:style>
   <w:style w:type="character" w:customStyle="1" w:styleId="CharTok">
@@ -5284,7 +5759,7 @@
     <w:rPr>
       <w:rFonts w:ascii="JetBrains Mono" w:hAnsi="JetBrains Mono"/>
       <w:color w:val="4070A0"/>
-      <w:sz w:val="20"/>
+      <w:sz w:val="22"/>
     </w:rPr>
   </w:style>
   <w:style w:type="character" w:customStyle="1" w:styleId="SpecialCharTok">
@@ -5293,7 +5768,7 @@
     <w:rPr>
       <w:rFonts w:ascii="JetBrains Mono" w:hAnsi="JetBrains Mono"/>
       <w:color w:val="4070A0"/>
-      <w:sz w:val="20"/>
+      <w:sz w:val="22"/>
     </w:rPr>
   </w:style>
   <w:style w:type="character" w:customStyle="1" w:styleId="StringTok">
@@ -5302,7 +5777,7 @@
     <w:rPr>
       <w:rFonts w:ascii="JetBrains Mono" w:hAnsi="JetBrains Mono"/>
       <w:color w:val="4070A0"/>
-      <w:sz w:val="20"/>
+      <w:sz w:val="22"/>
     </w:rPr>
   </w:style>
   <w:style w:type="character" w:customStyle="1" w:styleId="VerbatimStringTok">
@@ -5311,7 +5786,7 @@
     <w:rPr>
       <w:rFonts w:ascii="JetBrains Mono" w:hAnsi="JetBrains Mono"/>
       <w:color w:val="4070A0"/>
-      <w:sz w:val="20"/>
+      <w:sz w:val="22"/>
     </w:rPr>
   </w:style>
   <w:style w:type="character" w:customStyle="1" w:styleId="SpecialStringTok">
@@ -5320,7 +5795,7 @@
     <w:rPr>
       <w:rFonts w:ascii="JetBrains Mono" w:hAnsi="JetBrains Mono"/>
       <w:color w:val="BB6688"/>
-      <w:sz w:val="20"/>
+      <w:sz w:val="22"/>
     </w:rPr>
   </w:style>
   <w:style w:type="character" w:customStyle="1" w:styleId="ImportTok">
@@ -5330,7 +5805,7 @@
       <w:rFonts w:ascii="JetBrains Mono" w:hAnsi="JetBrains Mono"/>
       <w:b/>
       <w:color w:val="008000"/>
-      <w:sz w:val="20"/>
+      <w:sz w:val="22"/>
     </w:rPr>
   </w:style>
   <w:style w:type="character" w:customStyle="1" w:styleId="CommentTok">
@@ -5340,7 +5815,7 @@
       <w:rFonts w:ascii="JetBrains Mono" w:hAnsi="JetBrains Mono"/>
       <w:i/>
       <w:color w:val="60A0B0"/>
-      <w:sz w:val="20"/>
+      <w:sz w:val="22"/>
     </w:rPr>
   </w:style>
   <w:style w:type="character" w:customStyle="1" w:styleId="DocumentationTok">
@@ -5350,7 +5825,7 @@
       <w:rFonts w:ascii="JetBrains Mono" w:hAnsi="JetBrains Mono"/>
       <w:i/>
       <w:color w:val="BA2121"/>
-      <w:sz w:val="20"/>
+      <w:sz w:val="22"/>
     </w:rPr>
   </w:style>
   <w:style w:type="character" w:customStyle="1" w:styleId="AnnotationTok">
@@ -5361,7 +5836,7 @@
       <w:b/>
       <w:i/>
       <w:color w:val="60A0B0"/>
-      <w:sz w:val="20"/>
+      <w:sz w:val="22"/>
     </w:rPr>
   </w:style>
   <w:style w:type="character" w:customStyle="1" w:styleId="CommentVarTok">
@@ -5372,7 +5847,7 @@
       <w:b/>
       <w:i/>
       <w:color w:val="60A0B0"/>
-      <w:sz w:val="20"/>
+      <w:sz w:val="22"/>
     </w:rPr>
   </w:style>
   <w:style w:type="character" w:customStyle="1" w:styleId="OtherTok">
@@ -5381,7 +5856,7 @@
     <w:rPr>
       <w:rFonts w:ascii="JetBrains Mono" w:hAnsi="JetBrains Mono"/>
       <w:color w:val="007020"/>
-      <w:sz w:val="20"/>
+      <w:sz w:val="22"/>
     </w:rPr>
   </w:style>
   <w:style w:type="character" w:customStyle="1" w:styleId="FunctionTok">
@@ -5390,7 +5865,7 @@
     <w:rPr>
       <w:rFonts w:ascii="JetBrains Mono" w:hAnsi="JetBrains Mono"/>
       <w:color w:val="06287E"/>
-      <w:sz w:val="20"/>
+      <w:sz w:val="22"/>
     </w:rPr>
   </w:style>
   <w:style w:type="character" w:customStyle="1" w:styleId="VariableTok">
@@ -5399,7 +5874,7 @@
     <w:rPr>
       <w:rFonts w:ascii="JetBrains Mono" w:hAnsi="JetBrains Mono"/>
       <w:color w:val="19177C"/>
-      <w:sz w:val="20"/>
+      <w:sz w:val="22"/>
     </w:rPr>
   </w:style>
   <w:style w:type="character" w:customStyle="1" w:styleId="ControlFlowTok">
@@ -5409,7 +5884,7 @@
       <w:rFonts w:ascii="JetBrains Mono" w:hAnsi="JetBrains Mono"/>
       <w:b/>
       <w:color w:val="007020"/>
-      <w:sz w:val="20"/>
+      <w:sz w:val="22"/>
     </w:rPr>
   </w:style>
   <w:style w:type="character" w:customStyle="1" w:styleId="OperatorTok">
@@ -5418,7 +5893,7 @@
     <w:rPr>
       <w:rFonts w:ascii="JetBrains Mono" w:hAnsi="JetBrains Mono"/>
       <w:color w:val="666666"/>
-      <w:sz w:val="20"/>
+      <w:sz w:val="22"/>
     </w:rPr>
   </w:style>
   <w:style w:type="character" w:customStyle="1" w:styleId="BuiltInTok">
@@ -5427,7 +5902,7 @@
     <w:rPr>
       <w:rFonts w:ascii="JetBrains Mono" w:hAnsi="JetBrains Mono"/>
       <w:color w:val="008000"/>
-      <w:sz w:val="20"/>
+      <w:sz w:val="22"/>
     </w:rPr>
   </w:style>
   <w:style w:type="character" w:customStyle="1" w:styleId="ExtensionTok">
@@ -5435,7 +5910,7 @@
     <w:basedOn w:val="VerbatimChar"/>
     <w:rPr>
       <w:rFonts w:ascii="JetBrains Mono" w:hAnsi="JetBrains Mono"/>
-      <w:sz w:val="20"/>
+      <w:sz w:val="22"/>
     </w:rPr>
   </w:style>
   <w:style w:type="character" w:customStyle="1" w:styleId="PreprocessorTok">
@@ -5444,7 +5919,7 @@
     <w:rPr>
       <w:rFonts w:ascii="JetBrains Mono" w:hAnsi="JetBrains Mono"/>
       <w:color w:val="BC7A00"/>
-      <w:sz w:val="20"/>
+      <w:sz w:val="22"/>
     </w:rPr>
   </w:style>
   <w:style w:type="character" w:customStyle="1" w:styleId="AttributeTok">
@@ -5453,7 +5928,7 @@
     <w:rPr>
       <w:rFonts w:ascii="JetBrains Mono" w:hAnsi="JetBrains Mono"/>
       <w:color w:val="7D9029"/>
-      <w:sz w:val="20"/>
+      <w:sz w:val="22"/>
     </w:rPr>
   </w:style>
   <w:style w:type="character" w:customStyle="1" w:styleId="RegionMarkerTok">
@@ -5461,7 +5936,7 @@
     <w:basedOn w:val="VerbatimChar"/>
     <w:rPr>
       <w:rFonts w:ascii="JetBrains Mono" w:hAnsi="JetBrains Mono"/>
-      <w:sz w:val="20"/>
+      <w:sz w:val="22"/>
     </w:rPr>
   </w:style>
   <w:style w:type="character" w:customStyle="1" w:styleId="InformationTok">
@@ -5472,7 +5947,7 @@
       <w:b/>
       <w:i/>
       <w:color w:val="60A0B0"/>
-      <w:sz w:val="20"/>
+      <w:sz w:val="22"/>
     </w:rPr>
   </w:style>
   <w:style w:type="character" w:customStyle="1" w:styleId="WarningTok">
@@ -5483,7 +5958,7 @@
       <w:b/>
       <w:i/>
       <w:color w:val="60A0B0"/>
-      <w:sz w:val="20"/>
+      <w:sz w:val="22"/>
     </w:rPr>
   </w:style>
   <w:style w:type="character" w:customStyle="1" w:styleId="AlertTok">
@@ -5493,7 +5968,7 @@
       <w:rFonts w:ascii="JetBrains Mono" w:hAnsi="JetBrains Mono"/>
       <w:b/>
       <w:color w:val="FF0000"/>
-      <w:sz w:val="20"/>
+      <w:sz w:val="22"/>
     </w:rPr>
   </w:style>
   <w:style w:type="character" w:customStyle="1" w:styleId="ErrorTok">
@@ -5503,7 +5978,7 @@
       <w:rFonts w:ascii="JetBrains Mono" w:hAnsi="JetBrains Mono"/>
       <w:b/>
       <w:color w:val="FF0000"/>
-      <w:sz w:val="20"/>
+      <w:sz w:val="22"/>
     </w:rPr>
   </w:style>
   <w:style w:type="character" w:customStyle="1" w:styleId="NormalTok">
@@ -5511,49 +5986,20 @@
     <w:basedOn w:val="VerbatimChar"/>
     <w:rPr>
       <w:rFonts w:ascii="JetBrains Mono" w:hAnsi="JetBrains Mono"/>
-      <w:sz w:val="20"/>
-    </w:rPr>
-  </w:style>
-  <w:style w:type="character" w:styleId="FollowedHyperlink">
-    <w:name w:val="FollowedHyperlink"/>
-    <w:basedOn w:val="DefaultParagraphFont"/>
-    <w:rsid w:val="00986AE5"/>
-    <w:rPr>
-      <w:color w:val="B26B02" w:themeColor="followedHyperlink"/>
-      <w:u w:val="single"/>
+      <w:sz w:val="22"/>
     </w:rPr>
   </w:style>
   <w:style w:type="paragraph" w:styleId="NoSpacing">
     <w:name w:val="No Spacing"/>
-    <w:link w:val="NoSpacingChar"/>
-    <w:uiPriority w:val="1"/>
-    <w:qFormat/>
-    <w:rsid w:val="00986AE5"/>
+    <w:rsid w:val="00733892"/>
     <w:pPr>
       <w:spacing w:after="0"/>
     </w:pPr>
-    <w:rPr>
-      <w:rFonts w:eastAsiaTheme="minorEastAsia"/>
-      <w:sz w:val="22"/>
-      <w:szCs w:val="22"/>
-    </w:rPr>
-  </w:style>
-  <w:style w:type="character" w:customStyle="1" w:styleId="NoSpacingChar">
-    <w:name w:val="No Spacing Char"/>
-    <w:basedOn w:val="DefaultParagraphFont"/>
-    <w:link w:val="NoSpacing"/>
-    <w:uiPriority w:val="1"/>
-    <w:rsid w:val="00986AE5"/>
-    <w:rPr>
-      <w:rFonts w:eastAsiaTheme="minorEastAsia"/>
-      <w:sz w:val="22"/>
-      <w:szCs w:val="22"/>
-    </w:rPr>
   </w:style>
   <w:style w:type="table" w:styleId="TableGrid">
     <w:name w:val="Table Grid"/>
     <w:basedOn w:val="TableNormal"/>
-    <w:rsid w:val="00986AE5"/>
+    <w:rsid w:val="00733892"/>
     <w:pPr>
       <w:spacing w:after="0"/>
     </w:pPr>
@@ -5572,7 +6018,7 @@
     <w:name w:val="header"/>
     <w:basedOn w:val="Normal"/>
     <w:link w:val="HeaderChar"/>
-    <w:rsid w:val="00986AE5"/>
+    <w:rsid w:val="00733892"/>
     <w:pPr>
       <w:tabs>
         <w:tab w:val="center" w:pos="4680"/>
@@ -5585,14 +6031,14 @@
     <w:name w:val="Header Char"/>
     <w:basedOn w:val="DefaultParagraphFont"/>
     <w:link w:val="Header"/>
-    <w:rsid w:val="00986AE5"/>
+    <w:rsid w:val="00733892"/>
   </w:style>
   <w:style w:type="paragraph" w:styleId="Footer">
     <w:name w:val="footer"/>
     <w:basedOn w:val="Normal"/>
     <w:link w:val="FooterChar"/>
     <w:uiPriority w:val="99"/>
-    <w:rsid w:val="00986AE5"/>
+    <w:rsid w:val="00733892"/>
     <w:pPr>
       <w:tabs>
         <w:tab w:val="center" w:pos="4680"/>
@@ -5606,7 +6052,7 @@
     <w:basedOn w:val="DefaultParagraphFont"/>
     <w:link w:val="Footer"/>
     <w:uiPriority w:val="99"/>
-    <w:rsid w:val="00986AE5"/>
+    <w:rsid w:val="00733892"/>
   </w:style>
 </w:styles>
 </file>
@@ -5652,110 +6098,16 @@
         <a:srgbClr val="B26B02"/>
       </a:folHlink>
     </a:clrScheme>
-    <a:fontScheme name="Office">
+    <a:fontScheme name="Talaria Robotics">
       <a:majorFont>
-        <a:latin typeface="Aptos Display" panose="02110004020202020204"/>
+        <a:latin typeface="Gabarito"/>
         <a:ea typeface=""/>
         <a:cs typeface=""/>
-        <a:font script="Jpan" typeface="游ゴシック Light"/>
-        <a:font script="Hang" typeface="맑은 고딕"/>
-        <a:font script="Hans" typeface="等线 Light"/>
-        <a:font script="Hant" typeface="新細明體"/>
-        <a:font script="Arab" typeface="Times New Roman"/>
-        <a:font script="Hebr" typeface="Times New Roman"/>
-        <a:font script="Thai" typeface="Angsana New"/>
-        <a:font script="Ethi" typeface="Nyala"/>
-        <a:font script="Beng" typeface="Vrinda"/>
-        <a:font script="Gujr" typeface="Shruti"/>
-        <a:font script="Khmr" typeface="MoolBoran"/>
-        <a:font script="Knda" typeface="Tunga"/>
-        <a:font script="Guru" typeface="Raavi"/>
-        <a:font script="Cans" typeface="Euphemia"/>
-        <a:font script="Cher" typeface="Plantagenet Cherokee"/>
-        <a:font script="Yiii" typeface="Microsoft Yi Baiti"/>
-        <a:font script="Tibt" typeface="Microsoft Himalaya"/>
-        <a:font script="Thaa" typeface="MV Boli"/>
-        <a:font script="Deva" typeface="Mangal"/>
-        <a:font script="Telu" typeface="Gautami"/>
-        <a:font script="Taml" typeface="Latha"/>
-        <a:font script="Syrc" typeface="Estrangelo Edessa"/>
-        <a:font script="Orya" typeface="Kalinga"/>
-        <a:font script="Mlym" typeface="Kartika"/>
-        <a:font script="Laoo" typeface="DokChampa"/>
-        <a:font script="Sinh" typeface="Iskoola Pota"/>
-        <a:font script="Mong" typeface="Mongolian Baiti"/>
-        <a:font script="Viet" typeface="Times New Roman"/>
-        <a:font script="Uigh" typeface="Microsoft Uighur"/>
-        <a:font script="Geor" typeface="Sylfaen"/>
-        <a:font script="Armn" typeface="Arial"/>
-        <a:font script="Bugi" typeface="Leelawadee UI"/>
-        <a:font script="Bopo" typeface="Microsoft JhengHei"/>
-        <a:font script="Java" typeface="Javanese Text"/>
-        <a:font script="Lisu" typeface="Segoe UI"/>
-        <a:font script="Mymr" typeface="Myanmar Text"/>
-        <a:font script="Nkoo" typeface="Ebrima"/>
-        <a:font script="Olck" typeface="Nirmala UI"/>
-        <a:font script="Osma" typeface="Ebrima"/>
-        <a:font script="Phag" typeface="Phagspa"/>
-        <a:font script="Syrn" typeface="Estrangelo Edessa"/>
-        <a:font script="Syrj" typeface="Estrangelo Edessa"/>
-        <a:font script="Syre" typeface="Estrangelo Edessa"/>
-        <a:font script="Sora" typeface="Nirmala UI"/>
-        <a:font script="Tale" typeface="Microsoft Tai Le"/>
-        <a:font script="Talu" typeface="Microsoft New Tai Lue"/>
-        <a:font script="Tfng" typeface="Ebrima"/>
       </a:majorFont>
       <a:minorFont>
-        <a:latin typeface="Aptos" panose="02110004020202020204"/>
+        <a:latin typeface="Roboto"/>
         <a:ea typeface=""/>
         <a:cs typeface=""/>
-        <a:font script="Jpan" typeface="游明朝"/>
-        <a:font script="Hang" typeface="맑은 고딕"/>
-        <a:font script="Hans" typeface="等线"/>
-        <a:font script="Hant" typeface="新細明體"/>
-        <a:font script="Arab" typeface="Arial"/>
-        <a:font script="Hebr" typeface="Arial"/>
-        <a:font script="Thai" typeface="Cordia New"/>
-        <a:font script="Ethi" typeface="Nyala"/>
-        <a:font script="Beng" typeface="Vrinda"/>
-        <a:font script="Gujr" typeface="Shruti"/>
-        <a:font script="Khmr" typeface="DaunPenh"/>
-        <a:font script="Knda" typeface="Tunga"/>
-        <a:font script="Guru" typeface="Raavi"/>
-        <a:font script="Cans" typeface="Euphemia"/>
-        <a:font script="Cher" typeface="Plantagenet Cherokee"/>
-        <a:font script="Yiii" typeface="Microsoft Yi Baiti"/>
-        <a:font script="Tibt" typeface="Microsoft Himalaya"/>
-        <a:font script="Thaa" typeface="MV Boli"/>
-        <a:font script="Deva" typeface="Mangal"/>
-        <a:font script="Telu" typeface="Gautami"/>
-        <a:font script="Taml" typeface="Latha"/>
-        <a:font script="Syrc" typeface="Estrangelo Edessa"/>
-        <a:font script="Orya" typeface="Kalinga"/>
-        <a:font script="Mlym" typeface="Kartika"/>
-        <a:font script="Laoo" typeface="DokChampa"/>
-        <a:font script="Sinh" typeface="Iskoola Pota"/>
-        <a:font script="Mong" typeface="Mongolian Baiti"/>
-        <a:font script="Viet" typeface="Arial"/>
-        <a:font script="Uigh" typeface="Microsoft Uighur"/>
-        <a:font script="Geor" typeface="Sylfaen"/>
-        <a:font script="Armn" typeface="Arial"/>
-        <a:font script="Bugi" typeface="Leelawadee UI"/>
-        <a:font script="Bopo" typeface="Microsoft JhengHei"/>
-        <a:font script="Java" typeface="Javanese Text"/>
-        <a:font script="Lisu" typeface="Segoe UI"/>
-        <a:font script="Mymr" typeface="Myanmar Text"/>
-        <a:font script="Nkoo" typeface="Ebrima"/>
-        <a:font script="Olck" typeface="Nirmala UI"/>
-        <a:font script="Osma" typeface="Ebrima"/>
-        <a:font script="Phag" typeface="Phagspa"/>
-        <a:font script="Syrn" typeface="Estrangelo Edessa"/>
-        <a:font script="Syrj" typeface="Estrangelo Edessa"/>
-        <a:font script="Syre" typeface="Estrangelo Edessa"/>
-        <a:font script="Sora" typeface="Nirmala UI"/>
-        <a:font script="Tale" typeface="Microsoft Tai Le"/>
-        <a:font script="Talu" typeface="Microsoft New Tai Lue"/>
-        <a:font script="Tfng" typeface="Ebrima"/>
       </a:minorFont>
     </a:fontScheme>
     <a:fmtScheme name="Office">

</xml_diff>